<commit_message>
JABG Folios Remitentes, cedulas 2022 primera version, web, informe legalidad terminado
</commit_message>
<xml_diff>
--- a/public/bases-word/IS/CUMPLIMIENTO_FINANCIERO/IS_01.docx
+++ b/public/bases-word/IS/CUMPLIMIENTO_FINANCIERO/IS_01.docx
@@ -771,7 +771,6 @@
         <w:t>; ${siRecomendaciones02}.</w:t>
       </w:r>
     </w:p>
-    <w:bookmarkEnd w:id="9"/>
     <w:p>
       <w:pPr>
         <w:spacing w:before="240" w:after="240" w:line="276" w:lineRule="auto"/>
@@ -783,6 +782,9 @@
           <w:szCs w:val="20"/>
         </w:rPr>
       </w:pPr>
+      <w:bookmarkStart w:id="10" w:name="_Hlk198714578"/>
+      <w:bookmarkStart w:id="11" w:name="_GoBack"/>
+      <w:bookmarkEnd w:id="9"/>
       <w:r>
         <w:rPr>
           <w:rFonts w:ascii="Regesto Grotesk" w:eastAsia="Arial" w:hAnsi="Regesto Grotesk" w:cs="Arial"/>
@@ -802,7 +804,9 @@
           <w:szCs w:val="20"/>
         </w:rPr>
       </w:pPr>
-      <w:bookmarkStart w:id="10" w:name="_Hlk158286557"/>
+      <w:bookmarkStart w:id="12" w:name="_Hlk158286557"/>
+      <w:bookmarkEnd w:id="10"/>
+      <w:bookmarkEnd w:id="11"/>
       <w:r>
         <w:rPr>
           <w:rFonts w:ascii="Regesto Grotesk" w:eastAsia="Arial" w:hAnsi="Regesto Grotesk" w:cs="Arial"/>
@@ -825,8 +829,8 @@
           <w:szCs w:val="20"/>
         </w:rPr>
       </w:pPr>
-      <w:bookmarkStart w:id="11" w:name="_Hlk95822362"/>
-      <w:bookmarkEnd w:id="10"/>
+      <w:bookmarkStart w:id="13" w:name="_Hlk95822362"/>
+      <w:bookmarkEnd w:id="12"/>
       <w:r>
         <w:rPr>
           <w:rFonts w:ascii="Regesto Grotesk" w:hAnsi="Regesto Grotesk" w:cs="Arial"/>
@@ -855,7 +859,7 @@
         <w:t xml:space="preserve">se hizo del conocimiento a la entidad fiscalizada, que el mismo no será considerado para su valoración. </w:t>
       </w:r>
     </w:p>
-    <w:bookmarkEnd w:id="11"/>
+    <w:bookmarkEnd w:id="13"/>
     <w:p>
       <w:pPr>
         <w:spacing w:before="240" w:after="240" w:line="276" w:lineRule="auto"/>
@@ -874,7 +878,7 @@
         </w:rPr>
         <w:t xml:space="preserve">Por lo tanto, una vez analizados </w:t>
       </w:r>
-      <w:bookmarkStart w:id="12" w:name="_Hlk98240528"/>
+      <w:bookmarkStart w:id="14" w:name="_Hlk98240528"/>
       <w:r>
         <w:rPr>
           <w:rFonts w:ascii="Regesto Grotesk" w:eastAsia="Arial" w:hAnsi="Regesto Grotesk" w:cs="Arial"/>
@@ -883,7 +887,7 @@
         </w:rPr>
         <w:t>tod</w:t>
       </w:r>
-      <w:bookmarkEnd w:id="12"/>
+      <w:bookmarkEnd w:id="14"/>
       <w:r>
         <w:rPr>
           <w:rFonts w:ascii="Regesto Grotesk" w:eastAsia="Arial" w:hAnsi="Regesto Grotesk" w:cs="Arial"/>
@@ -892,7 +896,7 @@
         </w:rPr>
         <w:t xml:space="preserve">os los elementos de convicción que obran en los autos de los expedientes </w:t>
       </w:r>
-      <w:bookmarkStart w:id="13" w:name="_Hlk124955251"/>
+      <w:bookmarkStart w:id="15" w:name="_Hlk124955251"/>
       <w:r>
         <w:rPr>
           <w:rFonts w:ascii="Regesto Grotesk" w:eastAsia="Arial" w:hAnsi="Regesto Grotesk" w:cs="Arial"/>
@@ -901,7 +905,7 @@
         </w:rPr>
         <w:t xml:space="preserve">de mérito, </w:t>
       </w:r>
-      <w:bookmarkEnd w:id="13"/>
+      <w:bookmarkEnd w:id="15"/>
       <w:r>
         <w:rPr>
           <w:rFonts w:ascii="Regesto Grotesk" w:eastAsia="Arial" w:hAnsi="Regesto Grotesk" w:cs="Arial"/>
@@ -974,7 +978,7 @@
           <w:u w:val="single"/>
         </w:rPr>
       </w:pPr>
-      <w:bookmarkStart w:id="14" w:name="_Hlk158980047"/>
+      <w:bookmarkStart w:id="16" w:name="_Hlk158980047"/>
       <w:bookmarkEnd w:id="4"/>
       <w:r>
         <w:rPr>
@@ -1004,7 +1008,7 @@
           <w:szCs w:val="20"/>
         </w:rPr>
       </w:pPr>
-      <w:bookmarkStart w:id="15" w:name="_Hlk151456575"/>
+      <w:bookmarkStart w:id="17" w:name="_Hlk151456575"/>
       <w:r>
         <w:rPr>
           <w:rFonts w:ascii="Regesto Grotesk" w:eastAsia="Arial" w:hAnsi="Regesto Grotesk" w:cs="Arial"/>
@@ -1025,7 +1029,7 @@
           <w:sz w:val="20"/>
         </w:rPr>
       </w:pPr>
-      <w:bookmarkStart w:id="16" w:name="_Hlk158292210"/>
+      <w:bookmarkStart w:id="18" w:name="_Hlk158292210"/>
       <w:r>
         <w:rPr>
           <w:rFonts w:ascii="Regesto Grotesk" w:eastAsia="Arial" w:hAnsi="Regesto Grotesk" w:cs="Arial"/>
@@ -1219,7 +1223,7 @@
           <w:u w:val="single"/>
         </w:rPr>
       </w:pPr>
-      <w:bookmarkStart w:id="17" w:name="_Hlk158292284"/>
+      <w:bookmarkStart w:id="19" w:name="_Hlk158292284"/>
       <w:r>
         <w:rPr>
           <w:rFonts w:ascii="Regesto Grotesk" w:eastAsia="Arial" w:hAnsi="Regesto Grotesk" w:cs="Arial"/>
@@ -1250,7 +1254,7 @@
         <w:t>${sicontestacion01}</w:t>
       </w:r>
     </w:p>
-    <w:bookmarkEnd w:id="17"/>
+    <w:bookmarkEnd w:id="19"/>
     <w:p>
       <w:pPr>
         <w:spacing w:after="0" w:line="276" w:lineRule="auto"/>
@@ -1521,44 +1525,7 @@
         <w:t>}</w:t>
       </w:r>
     </w:p>
-    <w:p>
-      <w:pPr>
-        <w:spacing w:before="240" w:after="240" w:line="276" w:lineRule="auto"/>
-        <w:jc w:val="both"/>
-        <w:rPr>
-          <w:rFonts w:ascii="Regesto Grotesk" w:eastAsia="Arial" w:hAnsi="Regesto Grotesk" w:cs="Arial"/>
-          <w:sz w:val="20"/>
-          <w:szCs w:val="20"/>
-        </w:rPr>
-      </w:pPr>
-      <w:r>
-        <w:rPr>
-          <w:rFonts w:ascii="Regesto Grotesk" w:eastAsia="Arial" w:hAnsi="Regesto Grotesk" w:cs="Arial"/>
-          <w:sz w:val="20"/>
-          <w:szCs w:val="20"/>
-        </w:rPr>
-        <w:t>${</w:t>
-      </w:r>
-      <w:proofErr w:type="spellStart"/>
-      <w:r>
-        <w:rPr>
-          <w:rFonts w:ascii="Regesto Grotesk" w:eastAsia="Arial" w:hAnsi="Regesto Grotesk" w:cs="Arial"/>
-          <w:sz w:val="20"/>
-          <w:szCs w:val="20"/>
-        </w:rPr>
-        <w:t>block_recomendaciones</w:t>
-      </w:r>
-      <w:proofErr w:type="spellEnd"/>
-      <w:r>
-        <w:rPr>
-          <w:rFonts w:ascii="Regesto Grotesk" w:eastAsia="Arial" w:hAnsi="Regesto Grotesk" w:cs="Arial"/>
-          <w:sz w:val="20"/>
-          <w:szCs w:val="20"/>
-        </w:rPr>
-        <w:t>}</w:t>
-      </w:r>
-    </w:p>
-    <w:bookmarkEnd w:id="16"/>
+    <w:bookmarkEnd w:id="18"/>
     <w:p>
       <w:pPr>
         <w:pStyle w:val="Prrafodelista"/>
@@ -1587,6 +1554,43 @@
     </w:p>
     <w:p>
       <w:pPr>
+        <w:spacing w:before="240" w:after="240" w:line="276" w:lineRule="auto"/>
+        <w:jc w:val="both"/>
+        <w:rPr>
+          <w:rFonts w:ascii="Regesto Grotesk" w:eastAsia="Arial" w:hAnsi="Regesto Grotesk" w:cs="Arial"/>
+          <w:sz w:val="20"/>
+          <w:szCs w:val="20"/>
+        </w:rPr>
+      </w:pPr>
+      <w:r>
+        <w:rPr>
+          <w:rFonts w:ascii="Regesto Grotesk" w:eastAsia="Arial" w:hAnsi="Regesto Grotesk" w:cs="Arial"/>
+          <w:sz w:val="20"/>
+          <w:szCs w:val="20"/>
+        </w:rPr>
+        <w:t>${</w:t>
+      </w:r>
+      <w:proofErr w:type="spellStart"/>
+      <w:r>
+        <w:rPr>
+          <w:rFonts w:ascii="Regesto Grotesk" w:eastAsia="Arial" w:hAnsi="Regesto Grotesk" w:cs="Arial"/>
+          <w:sz w:val="20"/>
+          <w:szCs w:val="20"/>
+        </w:rPr>
+        <w:t>block_recomendaciones</w:t>
+      </w:r>
+      <w:proofErr w:type="spellEnd"/>
+      <w:r>
+        <w:rPr>
+          <w:rFonts w:ascii="Regesto Grotesk" w:eastAsia="Arial" w:hAnsi="Regesto Grotesk" w:cs="Arial"/>
+          <w:sz w:val="20"/>
+          <w:szCs w:val="20"/>
+        </w:rPr>
+        <w:t>}</w:t>
+      </w:r>
+    </w:p>
+    <w:p>
+      <w:pPr>
         <w:spacing w:after="0" w:line="276" w:lineRule="auto"/>
         <w:jc w:val="both"/>
         <w:rPr>
@@ -1596,7 +1600,7 @@
           <w:szCs w:val="20"/>
         </w:rPr>
       </w:pPr>
-      <w:bookmarkStart w:id="18" w:name="_Hlk158292672"/>
+      <w:bookmarkStart w:id="20" w:name="_Hlk158292672"/>
       <w:r>
         <w:rPr>
           <w:rFonts w:ascii="Regesto Grotesk" w:eastAsia="Arial" w:hAnsi="Regesto Grotesk" w:cs="Arial"/>
@@ -1958,6 +1962,9 @@
     </w:p>
     <w:p>
       <w:pPr>
+        <w:tabs>
+          <w:tab w:val="left" w:pos="2655"/>
+        </w:tabs>
         <w:spacing w:before="240" w:after="240" w:line="276" w:lineRule="auto"/>
         <w:jc w:val="both"/>
         <w:rPr>
@@ -1974,6 +1981,14 @@
         </w:rPr>
         <w:t>${siRecomendaciones04}</w:t>
       </w:r>
+      <w:r>
+        <w:rPr>
+          <w:rFonts w:ascii="Regesto Grotesk" w:eastAsia="Arial" w:hAnsi="Regesto Grotesk" w:cs="Arial"/>
+          <w:sz w:val="20"/>
+          <w:szCs w:val="20"/>
+        </w:rPr>
+        <w:tab/>
+      </w:r>
     </w:p>
     <w:p>
       <w:pPr>
@@ -1981,41 +1996,110 @@
         <w:jc w:val="both"/>
         <w:rPr>
           <w:rFonts w:ascii="Regesto Grotesk" w:eastAsia="Arial" w:hAnsi="Regesto Grotesk" w:cs="Arial"/>
+          <w:b/>
+          <w:u w:val="single"/>
+        </w:rPr>
+      </w:pPr>
+      <w:r>
+        <w:rPr>
+          <w:rFonts w:ascii="Regesto Grotesk" w:eastAsia="Arial" w:hAnsi="Regesto Grotesk" w:cs="Arial"/>
+          <w:b/>
+          <w:sz w:val="20"/>
+          <w:szCs w:val="20"/>
+          <w:u w:val="single"/>
+        </w:rPr>
+        <w:t xml:space="preserve">Normatividad infringida </w:t>
+      </w:r>
+    </w:p>
+    <w:p>
+      <w:pPr>
+        <w:spacing w:before="240" w:after="240" w:line="276" w:lineRule="auto"/>
+        <w:jc w:val="both"/>
+        <w:rPr>
+          <w:rFonts w:ascii="Regesto Grotesk" w:eastAsia="Arial" w:hAnsi="Regesto Grotesk" w:cs="Arial"/>
+          <w:sz w:val="20"/>
+          <w:szCs w:val="20"/>
+        </w:rPr>
+      </w:pPr>
+      <w:r>
+        <w:rPr>
+          <w:rFonts w:ascii="Regesto Grotesk" w:eastAsia="Arial" w:hAnsi="Regesto Grotesk" w:cs="Arial"/>
+          <w:sz w:val="20"/>
+          <w:szCs w:val="20"/>
+        </w:rPr>
+        <w:t>${</w:t>
+      </w:r>
+      <w:proofErr w:type="spellStart"/>
+      <w:r>
+        <w:rPr>
+          <w:rFonts w:ascii="Regesto Grotesk" w:eastAsia="Arial" w:hAnsi="Regesto Grotesk" w:cs="Arial"/>
+          <w:sz w:val="20"/>
+          <w:szCs w:val="20"/>
+        </w:rPr>
+        <w:t>normatividad_infringida</w:t>
+      </w:r>
+      <w:proofErr w:type="spellEnd"/>
+      <w:r>
+        <w:rPr>
+          <w:rFonts w:ascii="Regesto Grotesk" w:eastAsia="Arial" w:hAnsi="Regesto Grotesk" w:cs="Arial"/>
+          <w:sz w:val="20"/>
+          <w:szCs w:val="20"/>
+        </w:rPr>
+        <w:t>}</w:t>
+      </w:r>
+    </w:p>
+    <w:p>
+      <w:pPr>
+        <w:spacing w:before="240" w:after="240" w:line="276" w:lineRule="auto"/>
+        <w:jc w:val="both"/>
+        <w:rPr>
+          <w:rFonts w:ascii="Regesto Grotesk" w:eastAsia="Arial" w:hAnsi="Regesto Grotesk" w:cs="Arial"/>
+          <w:sz w:val="20"/>
+          <w:szCs w:val="20"/>
+        </w:rPr>
+      </w:pPr>
+      <w:r>
+        <w:rPr>
+          <w:rFonts w:ascii="Regesto Grotesk" w:eastAsia="Arial" w:hAnsi="Regesto Grotesk" w:cs="Arial"/>
+          <w:sz w:val="20"/>
+          <w:szCs w:val="20"/>
+        </w:rPr>
+        <w:t>${/</w:t>
+      </w:r>
+      <w:proofErr w:type="spellStart"/>
+      <w:r>
+        <w:rPr>
+          <w:rFonts w:ascii="Regesto Grotesk" w:eastAsia="Arial" w:hAnsi="Regesto Grotesk" w:cs="Arial"/>
+          <w:sz w:val="20"/>
+          <w:szCs w:val="20"/>
+        </w:rPr>
+        <w:t>block_recomendaciones</w:t>
+      </w:r>
+      <w:proofErr w:type="spellEnd"/>
+      <w:r>
+        <w:rPr>
+          <w:rFonts w:ascii="Regesto Grotesk" w:eastAsia="Arial" w:hAnsi="Regesto Grotesk" w:cs="Arial"/>
+          <w:sz w:val="20"/>
+          <w:szCs w:val="20"/>
+        </w:rPr>
+        <w:t>}</w:t>
+      </w:r>
+    </w:p>
+    <w:p>
+      <w:pPr>
+        <w:spacing w:before="240" w:after="240" w:line="276" w:lineRule="auto"/>
+        <w:jc w:val="both"/>
+        <w:rPr>
+          <w:rFonts w:ascii="Regesto Grotesk" w:eastAsia="Arial" w:hAnsi="Regesto Grotesk" w:cs="Arial"/>
           <w:color w:val="FF0000"/>
           <w:sz w:val="20"/>
           <w:szCs w:val="20"/>
         </w:rPr>
       </w:pPr>
-      <w:r>
-        <w:rPr>
-          <w:rFonts w:ascii="Regesto Grotesk" w:eastAsia="Arial" w:hAnsi="Regesto Grotesk" w:cs="Arial"/>
-          <w:sz w:val="20"/>
-          <w:szCs w:val="20"/>
-        </w:rPr>
-        <w:t>${/</w:t>
-      </w:r>
-      <w:proofErr w:type="spellStart"/>
-      <w:r>
-        <w:rPr>
-          <w:rFonts w:ascii="Regesto Grotesk" w:eastAsia="Arial" w:hAnsi="Regesto Grotesk" w:cs="Arial"/>
-          <w:sz w:val="20"/>
-          <w:szCs w:val="20"/>
-        </w:rPr>
-        <w:t>block_recomendaciones</w:t>
-      </w:r>
-      <w:proofErr w:type="spellEnd"/>
-      <w:r>
-        <w:rPr>
-          <w:rFonts w:ascii="Regesto Grotesk" w:eastAsia="Arial" w:hAnsi="Regesto Grotesk" w:cs="Arial"/>
-          <w:sz w:val="20"/>
-          <w:szCs w:val="20"/>
-        </w:rPr>
-        <w:t>}</w:t>
-      </w:r>
-    </w:p>
-    <w:bookmarkEnd w:id="14"/>
-    <w:bookmarkEnd w:id="15"/>
-    <w:bookmarkEnd w:id="18"/>
+    </w:p>
+    <w:bookmarkEnd w:id="16"/>
+    <w:bookmarkEnd w:id="17"/>
+    <w:bookmarkEnd w:id="20"/>
     <w:p>
       <w:pPr>
         <w:spacing w:before="240" w:after="240" w:line="276" w:lineRule="auto"/>
@@ -2102,7 +2186,6 @@
           <w:u w:val="single"/>
           <w:lang w:eastAsia="es-MX"/>
         </w:rPr>
-        <w:lastRenderedPageBreak/>
         <w:t>${siPliegos01}</w:t>
       </w:r>
     </w:p>
@@ -2200,9 +2283,9 @@
         </w:rPr>
         <w:t>${siPliegos05}</w:t>
       </w:r>
-      <w:bookmarkStart w:id="19" w:name="_Hlk158286815"/>
-    </w:p>
-    <w:bookmarkEnd w:id="19"/>
+      <w:bookmarkStart w:id="21" w:name="_Hlk158286815"/>
+    </w:p>
+    <w:bookmarkEnd w:id="21"/>
     <w:p>
       <w:pPr>
         <w:pStyle w:val="Prrafodelista"/>
@@ -2245,7 +2328,7 @@
           <w:lang w:eastAsia="es-MX"/>
         </w:rPr>
       </w:pPr>
-      <w:bookmarkStart w:id="20" w:name="_Hlk158286829"/>
+      <w:bookmarkStart w:id="22" w:name="_Hlk158286829"/>
       <w:r>
         <w:rPr>
           <w:rFonts w:ascii="Regesto Grotesk" w:hAnsi="Regesto Grotesk" w:cs="Arial"/>
@@ -2266,8 +2349,8 @@
           <w:szCs w:val="20"/>
         </w:rPr>
       </w:pPr>
-      <w:bookmarkStart w:id="21" w:name="_Hlk119323107"/>
-      <w:bookmarkEnd w:id="20"/>
+      <w:bookmarkStart w:id="23" w:name="_Hlk119323107"/>
+      <w:bookmarkEnd w:id="22"/>
       <w:r>
         <w:rPr>
           <w:rFonts w:ascii="Regesto Grotesk" w:eastAsia="Arial" w:hAnsi="Regesto Grotesk" w:cs="Arial"/>
@@ -2456,6 +2539,7 @@
           <w:sz w:val="20"/>
           <w:szCs w:val="20"/>
         </w:rPr>
+        <w:lastRenderedPageBreak/>
         <w:t>${siSolAc08}</w:t>
       </w:r>
     </w:p>
@@ -2510,7 +2594,7 @@
         <w:t>${siSolAc10}</w:t>
       </w:r>
     </w:p>
-    <w:bookmarkEnd w:id="21"/>
+    <w:bookmarkEnd w:id="23"/>
     <w:p>
       <w:pPr>
         <w:pStyle w:val="Prrafodelista"/>
@@ -2536,7 +2620,6 @@
           <w:sz w:val="20"/>
           <w:u w:val="single"/>
         </w:rPr>
-        <w:lastRenderedPageBreak/>
         <w:t>${siRecomendaciones05}</w:t>
       </w:r>
     </w:p>
@@ -2550,7 +2633,7 @@
           <w:szCs w:val="20"/>
         </w:rPr>
       </w:pPr>
-      <w:bookmarkStart w:id="22" w:name="_Hlk158286973"/>
+      <w:bookmarkStart w:id="24" w:name="_Hlk158286973"/>
       <w:r>
         <w:rPr>
           <w:rFonts w:ascii="Regesto Grotesk" w:hAnsi="Regesto Grotesk" w:cs="Arial"/>
@@ -2609,8 +2692,8 @@
           <w:szCs w:val="20"/>
         </w:rPr>
       </w:pPr>
-      <w:bookmarkStart w:id="23" w:name="_Hlk158287003"/>
-      <w:bookmarkEnd w:id="22"/>
+      <w:bookmarkStart w:id="25" w:name="_Hlk158287003"/>
+      <w:bookmarkEnd w:id="24"/>
       <w:r>
         <w:rPr>
           <w:rFonts w:ascii="Regesto Grotesk" w:eastAsia="Arial Unicode MS" w:hAnsi="Regesto Grotesk" w:cs="Arial"/>
@@ -2634,7 +2717,7 @@
           <w:sz w:val="20"/>
         </w:rPr>
       </w:pPr>
-      <w:bookmarkStart w:id="24" w:name="_Hlk158980178"/>
+      <w:bookmarkStart w:id="26" w:name="_Hlk158980178"/>
       <w:r>
         <w:rPr>
           <w:rFonts w:ascii="Regesto Grotesk" w:eastAsia="Arial" w:hAnsi="Regesto Grotesk" w:cs="Arial"/>
@@ -2656,8 +2739,8 @@
           <w:sz w:val="20"/>
         </w:rPr>
       </w:pPr>
-      <w:bookmarkStart w:id="25" w:name="_Hlk158287023"/>
-      <w:bookmarkEnd w:id="23"/>
+      <w:bookmarkStart w:id="27" w:name="_Hlk158287023"/>
+      <w:bookmarkEnd w:id="25"/>
       <w:r>
         <w:rPr>
           <w:rFonts w:ascii="Regesto Grotesk" w:eastAsia="Arial" w:hAnsi="Regesto Grotesk" w:cs="Arial"/>
@@ -2742,8 +2825,8 @@
           <w:szCs w:val="20"/>
         </w:rPr>
       </w:pPr>
-      <w:bookmarkStart w:id="26" w:name="_Hlk158287044"/>
-      <w:bookmarkEnd w:id="25"/>
+      <w:bookmarkStart w:id="28" w:name="_Hlk158287044"/>
+      <w:bookmarkEnd w:id="27"/>
       <w:r>
         <w:rPr>
           <w:rFonts w:ascii="Regesto Grotesk" w:eastAsia="Arial" w:hAnsi="Regesto Grotesk" w:cs="Arial"/>
@@ -2866,8 +2949,8 @@
         <w:t>, mismo que se imprime en 2 (Dos) tantos originales, de los cuales uno será notificado y entregado a la entidad fiscalizada y uno más será integrado al Expediente de cuenta, firmando al calce y al margen por parte de este Órgano Superior de Fiscalización del Estado de México.</w:t>
       </w:r>
     </w:p>
-    <w:bookmarkEnd w:id="24"/>
     <w:bookmarkEnd w:id="26"/>
+    <w:bookmarkEnd w:id="28"/>
     <w:p>
       <w:pPr>
         <w:spacing w:before="240" w:after="240" w:line="276" w:lineRule="auto"/>
@@ -2888,6 +2971,7 @@
           <w:szCs w:val="20"/>
           <w:lang w:eastAsia="es-MX"/>
         </w:rPr>
+        <w:lastRenderedPageBreak/>
         <w:t>POR PARTE DEL ÓRGANO SUPERIOR DE FISCALIZACIÓN DEL ESTADO DE MÉXICO</w:t>
       </w:r>
     </w:p>
@@ -3030,7 +3114,6 @@
                 <w:sz w:val="20"/>
                 <w:szCs w:val="20"/>
               </w:rPr>
-              <w:lastRenderedPageBreak/>
               <w:t>${</w:t>
             </w:r>
             <w:proofErr w:type="spellStart"/>
@@ -3762,8 +3845,6 @@
               </w:rPr>
               <w:t>nLP</w:t>
             </w:r>
-            <w:bookmarkStart w:id="27" w:name="_GoBack"/>
-            <w:bookmarkEnd w:id="27"/>
             <w:r>
               <w:rPr>
                 <w:rFonts w:ascii="Regesto Grotesk" w:eastAsia="Arial" w:hAnsi="Regesto Grotesk" w:cs="Arial"/>
@@ -4633,13 +4714,13 @@
               <w:szCs w:val="16"/>
             </w:rPr>
           </w:pPr>
-          <w:bookmarkStart w:id="28" w:name="_Hlk194568822"/>
-          <w:bookmarkStart w:id="29" w:name="_Hlk195085350"/>
-          <w:bookmarkStart w:id="30" w:name="_Hlk195085351"/>
-          <w:bookmarkStart w:id="31" w:name="_Hlk195085703"/>
-          <w:bookmarkStart w:id="32" w:name="_Hlk195085704"/>
-          <w:bookmarkStart w:id="33" w:name="_Hlk195085833"/>
-          <w:bookmarkStart w:id="34" w:name="_Hlk195085834"/>
+          <w:bookmarkStart w:id="29" w:name="_Hlk194568822"/>
+          <w:bookmarkStart w:id="30" w:name="_Hlk195085350"/>
+          <w:bookmarkStart w:id="31" w:name="_Hlk195085351"/>
+          <w:bookmarkStart w:id="32" w:name="_Hlk195085703"/>
+          <w:bookmarkStart w:id="33" w:name="_Hlk195085704"/>
+          <w:bookmarkStart w:id="34" w:name="_Hlk195085833"/>
+          <w:bookmarkStart w:id="35" w:name="_Hlk195085834"/>
           <w:r>
             <w:rPr>
               <w:rFonts w:ascii="Athelas" w:hAnsi="Athelas"/>
@@ -4765,7 +4846,7 @@
         </w:p>
       </w:tc>
     </w:tr>
-    <w:bookmarkEnd w:id="28"/>
+    <w:bookmarkEnd w:id="29"/>
   </w:tbl>
   <w:p>
     <w:pPr>
@@ -4796,12 +4877,12 @@
       <w:t>Informe de Seguimiento</w:t>
     </w:r>
   </w:p>
-  <w:bookmarkEnd w:id="29"/>
   <w:bookmarkEnd w:id="30"/>
   <w:bookmarkEnd w:id="31"/>
   <w:bookmarkEnd w:id="32"/>
   <w:bookmarkEnd w:id="33"/>
   <w:bookmarkEnd w:id="34"/>
+  <w:bookmarkEnd w:id="35"/>
   <w:p>
     <w:pPr>
       <w:pStyle w:val="Encabezado"/>
@@ -7855,7 +7936,7 @@
 </file>
 
 <file path=customXml/itemProps1.xml><?xml version="1.0" encoding="utf-8"?>
-<ds:datastoreItem xmlns:ds="http://schemas.openxmlformats.org/officeDocument/2006/customXml" ds:itemID="{A321E0D6-99B7-459F-B937-73242B0062F8}">
+<ds:datastoreItem xmlns:ds="http://schemas.openxmlformats.org/officeDocument/2006/customXml" ds:itemID="{0857DA13-A4C1-47A8-B3A2-EF271DB879C7}">
   <ds:schemaRefs>
     <ds:schemaRef ds:uri="http://schemas.openxmlformats.org/officeDocument/2006/bibliography"/>
   </ds:schemaRefs>

</xml_diff>

<commit_message>
Informes correccion Errorres, Menu, RecomendacionesAtencion, Acurdo de conclusion,notificaciones web etc
</commit_message>
<xml_diff>
--- a/public/bases-word/IS/CUMPLIMIENTO_FINANCIERO/IS_01.docx
+++ b/public/bases-word/IS/CUMPLIMIENTO_FINANCIERO/IS_01.docx
@@ -31,6 +31,7 @@
           <w:p>
             <w:pPr>
               <w:spacing w:after="120" w:line="276" w:lineRule="auto"/>
+              <w:ind w:left="708" w:hanging="708"/>
               <w:jc w:val="both"/>
               <w:rPr>
                 <w:rFonts w:ascii="Regesto Grotesk" w:eastAsia="Arial" w:hAnsi="Regesto Grotesk" w:cs="Arial"/>
@@ -101,14 +102,6 @@
                 <w:u w:val="single"/>
               </w:rPr>
               <w:t>${entidad01}</w:t>
-            </w:r>
-            <w:r>
-              <w:rPr>
-                <w:rStyle w:val="Refdecomentario"/>
-                <w:rFonts w:ascii="Regesto Grotesk" w:eastAsia="Times New Roman" w:hAnsi="Regesto Grotesk" w:cs="Times New Roman"/>
-                <w:lang w:val="es-ES_tradnl" w:eastAsia="es-ES"/>
-              </w:rPr>
-              <w:commentReference w:id="1"/>
             </w:r>
           </w:p>
         </w:tc>
@@ -238,14 +231,6 @@
               </w:rPr>
               <w:t>${periodo}</w:t>
             </w:r>
-            <w:r>
-              <w:rPr>
-                <w:rStyle w:val="Refdecomentario"/>
-                <w:rFonts w:ascii="Regesto Grotesk" w:eastAsia="Times New Roman" w:hAnsi="Regesto Grotesk" w:cs="Times New Roman"/>
-                <w:lang w:val="es-ES_tradnl" w:eastAsia="es-ES"/>
-              </w:rPr>
-              <w:commentReference w:id="2"/>
-            </w:r>
           </w:p>
         </w:tc>
       </w:tr>
@@ -304,7 +289,7 @@
           <w:szCs w:val="20"/>
         </w:rPr>
       </w:pPr>
-      <w:bookmarkStart w:id="3" w:name="_Hlk95752868"/>
+      <w:bookmarkStart w:id="1" w:name="_Hlk95752868"/>
       <w:r>
         <w:rPr>
           <w:rFonts w:ascii="Regesto Grotesk" w:eastAsia="Arial" w:hAnsi="Regesto Grotesk" w:cs="Arial"/>
@@ -455,8 +440,8 @@
           <w:szCs w:val="20"/>
         </w:rPr>
       </w:pPr>
-      <w:bookmarkStart w:id="4" w:name="_Hlk158286568"/>
-      <w:bookmarkStart w:id="5" w:name="_Hlk95985709"/>
+      <w:bookmarkStart w:id="2" w:name="_Hlk158286568"/>
+      <w:bookmarkStart w:id="3" w:name="_Hlk95985709"/>
       <w:r>
         <w:rPr>
           <w:rFonts w:ascii="Regesto Grotesk" w:eastAsia="Arial" w:hAnsi="Regesto Grotesk" w:cs="Arial"/>
@@ -579,7 +564,7 @@
         </w:rPr>
         <w:t xml:space="preserve">; en fecha </w:t>
       </w:r>
-      <w:bookmarkStart w:id="6" w:name="_Hlk191977037"/>
+      <w:bookmarkStart w:id="4" w:name="_Hlk191977037"/>
       <w:r>
         <w:rPr>
           <w:rFonts w:ascii="Regesto Grotesk" w:hAnsi="Regesto Grotesk" w:cs="Arial"/>
@@ -609,7 +594,7 @@
         </w:rPr>
         <w:t>}</w:t>
       </w:r>
-      <w:bookmarkEnd w:id="6"/>
+      <w:bookmarkEnd w:id="4"/>
       <w:r>
         <w:rPr>
           <w:rFonts w:ascii="Regesto Grotesk" w:hAnsi="Regesto Grotesk" w:cs="Arial"/>
@@ -676,7 +661,7 @@
         </w:rPr>
         <w:t xml:space="preserve">, por medio del cual, </w:t>
       </w:r>
-      <w:bookmarkStart w:id="7" w:name="_Hlk191977070"/>
+      <w:bookmarkStart w:id="5" w:name="_Hlk191977070"/>
       <w:r>
         <w:rPr>
           <w:rFonts w:ascii="Regesto Grotesk" w:hAnsi="Regesto Grotesk" w:cs="Arial"/>
@@ -709,7 +694,7 @@
         </w:rPr>
         <w:t>e mérito</w:t>
       </w:r>
-      <w:bookmarkEnd w:id="7"/>
+      <w:bookmarkEnd w:id="5"/>
       <w:r>
         <w:rPr>
           <w:rFonts w:ascii="Regesto Grotesk" w:eastAsia="Arial" w:hAnsi="Regesto Grotesk" w:cs="Arial"/>
@@ -718,7 +703,7 @@
         </w:rPr>
         <w:t xml:space="preserve"> y se pusiera a la vista el Expediente Técnico para su consulta e informarle de la apertura de la Etapa de Aclaración </w:t>
       </w:r>
-      <w:bookmarkStart w:id="8" w:name="_Hlk191977091"/>
+      <w:bookmarkStart w:id="6" w:name="_Hlk191977091"/>
       <w:r>
         <w:rPr>
           <w:rFonts w:ascii="Regesto Grotesk" w:hAnsi="Regesto Grotesk" w:cs="Arial"/>
@@ -727,7 +712,7 @@
         </w:rPr>
         <w:t>${siRecomendaciones01}</w:t>
       </w:r>
-      <w:bookmarkEnd w:id="8"/>
+      <w:bookmarkEnd w:id="6"/>
       <w:r>
         <w:rPr>
           <w:rFonts w:ascii="Regesto Grotesk" w:hAnsi="Regesto Grotesk" w:cs="Arial"/>
@@ -744,7 +729,7 @@
         </w:rPr>
         <w:t xml:space="preserve"> con el objeto de que en un plazo de 30 (Treinta) días hábiles, solventara, aclarara o manifestara lo que a su derecho conviniera en relación al contenido de </w:t>
       </w:r>
-      <w:bookmarkStart w:id="9" w:name="_Hlk191977105"/>
+      <w:bookmarkStart w:id="7" w:name="_Hlk191977105"/>
       <w:r>
         <w:rPr>
           <w:rFonts w:ascii="Regesto Grotesk" w:eastAsia="Arial" w:hAnsi="Regesto Grotesk" w:cs="Arial"/>
@@ -782,9 +767,8 @@
           <w:szCs w:val="20"/>
         </w:rPr>
       </w:pPr>
-      <w:bookmarkStart w:id="10" w:name="_Hlk198714578"/>
-      <w:bookmarkStart w:id="11" w:name="_GoBack"/>
-      <w:bookmarkEnd w:id="9"/>
+      <w:bookmarkStart w:id="8" w:name="_Hlk198714578"/>
+      <w:bookmarkEnd w:id="7"/>
       <w:r>
         <w:rPr>
           <w:rFonts w:ascii="Regesto Grotesk" w:eastAsia="Arial" w:hAnsi="Regesto Grotesk" w:cs="Arial"/>
@@ -804,9 +788,8 @@
           <w:szCs w:val="20"/>
         </w:rPr>
       </w:pPr>
-      <w:bookmarkStart w:id="12" w:name="_Hlk158286557"/>
-      <w:bookmarkEnd w:id="10"/>
-      <w:bookmarkEnd w:id="11"/>
+      <w:bookmarkStart w:id="9" w:name="_Hlk158286557"/>
+      <w:bookmarkEnd w:id="8"/>
       <w:r>
         <w:rPr>
           <w:rFonts w:ascii="Regesto Grotesk" w:eastAsia="Arial" w:hAnsi="Regesto Grotesk" w:cs="Arial"/>
@@ -829,83 +812,83 @@
           <w:szCs w:val="20"/>
         </w:rPr>
       </w:pPr>
-      <w:bookmarkStart w:id="13" w:name="_Hlk95822362"/>
+      <w:bookmarkStart w:id="10" w:name="_Hlk95822362"/>
+      <w:bookmarkEnd w:id="9"/>
+      <w:r>
+        <w:rPr>
+          <w:rFonts w:ascii="Regesto Grotesk" w:hAnsi="Regesto Grotesk" w:cs="Arial"/>
+          <w:sz w:val="20"/>
+          <w:szCs w:val="20"/>
+          <w:highlight w:val="yellow"/>
+        </w:rPr>
+        <w:t xml:space="preserve">En ese tenor, por lo que hace al oficio número XXX, suscrito por XXX, en su carácter de XXX, durante la administración pública XXX, presentado en fecha X000000000XX ante el Departamento de Oficialía de Partes del Órgano Superior de Fiscalización del Estado de México, con asignación de folio XXX, del Sistema de Gestión de Correspondencia, se advierte que se presentó de manera extemporánea con el objeto de dar atención a las observaciones en cuestión; por lo que, mediante </w:t>
+      </w:r>
+      <w:r>
+        <w:rPr>
+          <w:rFonts w:ascii="Regesto Grotesk" w:eastAsia="Arial" w:hAnsi="Regesto Grotesk" w:cs="Arial"/>
+          <w:sz w:val="20"/>
+          <w:szCs w:val="20"/>
+          <w:highlight w:val="yellow"/>
+        </w:rPr>
+        <w:t xml:space="preserve">Acuerdo de fecha XXX, emitido por parte de esta autoridad, dentro del expediente de XXX y notificado mediante oficio número XXXXX, el día XXXX, </w:t>
+      </w:r>
+      <w:r>
+        <w:rPr>
+          <w:rFonts w:ascii="Regesto Grotesk" w:hAnsi="Regesto Grotesk" w:cs="Arial"/>
+          <w:sz w:val="20"/>
+          <w:szCs w:val="20"/>
+          <w:highlight w:val="yellow"/>
+        </w:rPr>
+        <w:t xml:space="preserve">se hizo del conocimiento a la entidad fiscalizada, que el mismo no será considerado para su valoración. </w:t>
+      </w:r>
+    </w:p>
+    <w:bookmarkEnd w:id="10"/>
+    <w:p>
+      <w:pPr>
+        <w:spacing w:before="240" w:after="240" w:line="276" w:lineRule="auto"/>
+        <w:jc w:val="both"/>
+        <w:rPr>
+          <w:rFonts w:ascii="Regesto Grotesk" w:eastAsia="Arial" w:hAnsi="Regesto Grotesk" w:cs="Arial"/>
+          <w:sz w:val="20"/>
+          <w:szCs w:val="20"/>
+        </w:rPr>
+      </w:pPr>
+      <w:r>
+        <w:rPr>
+          <w:rFonts w:ascii="Regesto Grotesk" w:eastAsia="Arial" w:hAnsi="Regesto Grotesk" w:cs="Arial"/>
+          <w:sz w:val="20"/>
+          <w:szCs w:val="20"/>
+        </w:rPr>
+        <w:t xml:space="preserve">Por lo tanto, una vez analizados </w:t>
+      </w:r>
+      <w:bookmarkStart w:id="11" w:name="_Hlk98240528"/>
+      <w:r>
+        <w:rPr>
+          <w:rFonts w:ascii="Regesto Grotesk" w:eastAsia="Arial" w:hAnsi="Regesto Grotesk" w:cs="Arial"/>
+          <w:sz w:val="20"/>
+          <w:szCs w:val="20"/>
+        </w:rPr>
+        <w:t>tod</w:t>
+      </w:r>
+      <w:bookmarkEnd w:id="11"/>
+      <w:r>
+        <w:rPr>
+          <w:rFonts w:ascii="Regesto Grotesk" w:eastAsia="Arial" w:hAnsi="Regesto Grotesk" w:cs="Arial"/>
+          <w:sz w:val="20"/>
+          <w:szCs w:val="20"/>
+        </w:rPr>
+        <w:t xml:space="preserve">os los elementos de convicción que obran en los autos de los expedientes </w:t>
+      </w:r>
+      <w:bookmarkStart w:id="12" w:name="_Hlk124955251"/>
+      <w:r>
+        <w:rPr>
+          <w:rFonts w:ascii="Regesto Grotesk" w:eastAsia="Arial" w:hAnsi="Regesto Grotesk" w:cs="Arial"/>
+          <w:sz w:val="20"/>
+          <w:szCs w:val="20"/>
+        </w:rPr>
+        <w:t xml:space="preserve">de mérito, </w:t>
+      </w:r>
       <w:bookmarkEnd w:id="12"/>
-      <w:r>
-        <w:rPr>
-          <w:rFonts w:ascii="Regesto Grotesk" w:hAnsi="Regesto Grotesk" w:cs="Arial"/>
-          <w:sz w:val="20"/>
-          <w:szCs w:val="20"/>
-          <w:highlight w:val="yellow"/>
-        </w:rPr>
-        <w:t xml:space="preserve">En ese tenor, por lo que hace al oficio número XXX, suscrito por XXX, en su carácter de XXX, durante la administración pública XXX, presentado en fecha X000000000XX ante el Departamento de Oficialía de Partes del Órgano Superior de Fiscalización del Estado de México, con asignación de folio XXX, del Sistema de Gestión de Correspondencia, se advierte que se presentó de manera extemporánea con el objeto de dar atención a las observaciones en cuestión; por lo que, mediante </w:t>
-      </w:r>
-      <w:r>
-        <w:rPr>
-          <w:rFonts w:ascii="Regesto Grotesk" w:eastAsia="Arial" w:hAnsi="Regesto Grotesk" w:cs="Arial"/>
-          <w:sz w:val="20"/>
-          <w:szCs w:val="20"/>
-          <w:highlight w:val="yellow"/>
-        </w:rPr>
-        <w:t xml:space="preserve">Acuerdo de fecha XXX, emitido por parte de esta autoridad, dentro del expediente de XXX y notificado mediante oficio número XXXXX, el día XXXX, </w:t>
-      </w:r>
-      <w:r>
-        <w:rPr>
-          <w:rFonts w:ascii="Regesto Grotesk" w:hAnsi="Regesto Grotesk" w:cs="Arial"/>
-          <w:sz w:val="20"/>
-          <w:szCs w:val="20"/>
-          <w:highlight w:val="yellow"/>
-        </w:rPr>
-        <w:t xml:space="preserve">se hizo del conocimiento a la entidad fiscalizada, que el mismo no será considerado para su valoración. </w:t>
-      </w:r>
-    </w:p>
-    <w:bookmarkEnd w:id="13"/>
-    <w:p>
-      <w:pPr>
-        <w:spacing w:before="240" w:after="240" w:line="276" w:lineRule="auto"/>
-        <w:jc w:val="both"/>
-        <w:rPr>
-          <w:rFonts w:ascii="Regesto Grotesk" w:eastAsia="Arial" w:hAnsi="Regesto Grotesk" w:cs="Arial"/>
-          <w:sz w:val="20"/>
-          <w:szCs w:val="20"/>
-        </w:rPr>
-      </w:pPr>
-      <w:r>
-        <w:rPr>
-          <w:rFonts w:ascii="Regesto Grotesk" w:eastAsia="Arial" w:hAnsi="Regesto Grotesk" w:cs="Arial"/>
-          <w:sz w:val="20"/>
-          <w:szCs w:val="20"/>
-        </w:rPr>
-        <w:t xml:space="preserve">Por lo tanto, una vez analizados </w:t>
-      </w:r>
-      <w:bookmarkStart w:id="14" w:name="_Hlk98240528"/>
-      <w:r>
-        <w:rPr>
-          <w:rFonts w:ascii="Regesto Grotesk" w:eastAsia="Arial" w:hAnsi="Regesto Grotesk" w:cs="Arial"/>
-          <w:sz w:val="20"/>
-          <w:szCs w:val="20"/>
-        </w:rPr>
-        <w:t>tod</w:t>
-      </w:r>
-      <w:bookmarkEnd w:id="14"/>
-      <w:r>
-        <w:rPr>
-          <w:rFonts w:ascii="Regesto Grotesk" w:eastAsia="Arial" w:hAnsi="Regesto Grotesk" w:cs="Arial"/>
-          <w:sz w:val="20"/>
-          <w:szCs w:val="20"/>
-        </w:rPr>
-        <w:t xml:space="preserve">os los elementos de convicción que obran en los autos de los expedientes </w:t>
-      </w:r>
-      <w:bookmarkStart w:id="15" w:name="_Hlk124955251"/>
-      <w:r>
-        <w:rPr>
-          <w:rFonts w:ascii="Regesto Grotesk" w:eastAsia="Arial" w:hAnsi="Regesto Grotesk" w:cs="Arial"/>
-          <w:sz w:val="20"/>
-          <w:szCs w:val="20"/>
-        </w:rPr>
-        <w:t xml:space="preserve">de mérito, </w:t>
-      </w:r>
-      <w:bookmarkEnd w:id="15"/>
       <w:r>
         <w:rPr>
           <w:rFonts w:ascii="Regesto Grotesk" w:eastAsia="Arial" w:hAnsi="Regesto Grotesk" w:cs="Arial"/>
@@ -978,8 +961,8 @@
           <w:u w:val="single"/>
         </w:rPr>
       </w:pPr>
-      <w:bookmarkStart w:id="16" w:name="_Hlk158980047"/>
-      <w:bookmarkEnd w:id="4"/>
+      <w:bookmarkStart w:id="13" w:name="_Hlk158980047"/>
+      <w:bookmarkEnd w:id="2"/>
       <w:r>
         <w:rPr>
           <w:rFonts w:ascii="Regesto Grotesk" w:eastAsia="Arial" w:hAnsi="Regesto Grotesk" w:cs="Arial"/>
@@ -1008,7 +991,7 @@
           <w:szCs w:val="20"/>
         </w:rPr>
       </w:pPr>
-      <w:bookmarkStart w:id="17" w:name="_Hlk151456575"/>
+      <w:bookmarkStart w:id="14" w:name="_Hlk151456575"/>
       <w:r>
         <w:rPr>
           <w:rFonts w:ascii="Regesto Grotesk" w:eastAsia="Arial" w:hAnsi="Regesto Grotesk" w:cs="Arial"/>
@@ -1029,7 +1012,7 @@
           <w:sz w:val="20"/>
         </w:rPr>
       </w:pPr>
-      <w:bookmarkStart w:id="18" w:name="_Hlk158292210"/>
+      <w:bookmarkStart w:id="15" w:name="_Hlk158292210"/>
       <w:r>
         <w:rPr>
           <w:rFonts w:ascii="Regesto Grotesk" w:eastAsia="Arial" w:hAnsi="Regesto Grotesk" w:cs="Arial"/>
@@ -1223,7 +1206,7 @@
           <w:u w:val="single"/>
         </w:rPr>
       </w:pPr>
-      <w:bookmarkStart w:id="19" w:name="_Hlk158292284"/>
+      <w:bookmarkStart w:id="16" w:name="_Hlk158292284"/>
       <w:r>
         <w:rPr>
           <w:rFonts w:ascii="Regesto Grotesk" w:eastAsia="Arial" w:hAnsi="Regesto Grotesk" w:cs="Arial"/>
@@ -1254,7 +1237,7 @@
         <w:t>${sicontestacion01}</w:t>
       </w:r>
     </w:p>
-    <w:bookmarkEnd w:id="19"/>
+    <w:bookmarkEnd w:id="16"/>
     <w:p>
       <w:pPr>
         <w:spacing w:after="0" w:line="276" w:lineRule="auto"/>
@@ -1525,7 +1508,7 @@
         <w:t>}</w:t>
       </w:r>
     </w:p>
-    <w:bookmarkEnd w:id="18"/>
+    <w:bookmarkEnd w:id="15"/>
     <w:p>
       <w:pPr>
         <w:pStyle w:val="Prrafodelista"/>
@@ -1600,7 +1583,7 @@
           <w:szCs w:val="20"/>
         </w:rPr>
       </w:pPr>
-      <w:bookmarkStart w:id="20" w:name="_Hlk158292672"/>
+      <w:bookmarkStart w:id="17" w:name="_Hlk158292672"/>
       <w:r>
         <w:rPr>
           <w:rFonts w:ascii="Regesto Grotesk" w:eastAsia="Arial" w:hAnsi="Regesto Grotesk" w:cs="Arial"/>
@@ -2097,9 +2080,9 @@
         </w:rPr>
       </w:pPr>
     </w:p>
-    <w:bookmarkEnd w:id="16"/>
+    <w:bookmarkEnd w:id="13"/>
+    <w:bookmarkEnd w:id="14"/>
     <w:bookmarkEnd w:id="17"/>
-    <w:bookmarkEnd w:id="20"/>
     <w:p>
       <w:pPr>
         <w:spacing w:before="240" w:after="240" w:line="276" w:lineRule="auto"/>
@@ -2117,7 +2100,7 @@
         <w:t>=====================================================================================</w:t>
       </w:r>
     </w:p>
-    <w:bookmarkEnd w:id="5"/>
+    <w:bookmarkEnd w:id="3"/>
     <w:p>
       <w:pPr>
         <w:tabs>
@@ -2283,9 +2266,9 @@
         </w:rPr>
         <w:t>${siPliegos05}</w:t>
       </w:r>
-      <w:bookmarkStart w:id="21" w:name="_Hlk158286815"/>
-    </w:p>
-    <w:bookmarkEnd w:id="21"/>
+      <w:bookmarkStart w:id="18" w:name="_Hlk158286815"/>
+    </w:p>
+    <w:bookmarkEnd w:id="18"/>
     <w:p>
       <w:pPr>
         <w:pStyle w:val="Prrafodelista"/>
@@ -2328,7 +2311,7 @@
           <w:lang w:eastAsia="es-MX"/>
         </w:rPr>
       </w:pPr>
-      <w:bookmarkStart w:id="22" w:name="_Hlk158286829"/>
+      <w:bookmarkStart w:id="19" w:name="_Hlk158286829"/>
       <w:r>
         <w:rPr>
           <w:rFonts w:ascii="Regesto Grotesk" w:hAnsi="Regesto Grotesk" w:cs="Arial"/>
@@ -2349,8 +2332,8 @@
           <w:szCs w:val="20"/>
         </w:rPr>
       </w:pPr>
-      <w:bookmarkStart w:id="23" w:name="_Hlk119323107"/>
-      <w:bookmarkEnd w:id="22"/>
+      <w:bookmarkStart w:id="20" w:name="_Hlk119323107"/>
+      <w:bookmarkEnd w:id="19"/>
       <w:r>
         <w:rPr>
           <w:rFonts w:ascii="Regesto Grotesk" w:eastAsia="Arial" w:hAnsi="Regesto Grotesk" w:cs="Arial"/>
@@ -2594,7 +2577,7 @@
         <w:t>${siSolAc10}</w:t>
       </w:r>
     </w:p>
-    <w:bookmarkEnd w:id="23"/>
+    <w:bookmarkEnd w:id="20"/>
     <w:p>
       <w:pPr>
         <w:pStyle w:val="Prrafodelista"/>
@@ -2633,7 +2616,7 @@
           <w:szCs w:val="20"/>
         </w:rPr>
       </w:pPr>
-      <w:bookmarkStart w:id="24" w:name="_Hlk158286973"/>
+      <w:bookmarkStart w:id="21" w:name="_Hlk158286973"/>
       <w:r>
         <w:rPr>
           <w:rFonts w:ascii="Regesto Grotesk" w:hAnsi="Regesto Grotesk" w:cs="Arial"/>
@@ -2692,8 +2675,8 @@
           <w:szCs w:val="20"/>
         </w:rPr>
       </w:pPr>
-      <w:bookmarkStart w:id="25" w:name="_Hlk158287003"/>
-      <w:bookmarkEnd w:id="24"/>
+      <w:bookmarkStart w:id="22" w:name="_Hlk158287003"/>
+      <w:bookmarkEnd w:id="21"/>
       <w:r>
         <w:rPr>
           <w:rFonts w:ascii="Regesto Grotesk" w:eastAsia="Arial Unicode MS" w:hAnsi="Regesto Grotesk" w:cs="Arial"/>
@@ -2717,7 +2700,7 @@
           <w:sz w:val="20"/>
         </w:rPr>
       </w:pPr>
-      <w:bookmarkStart w:id="26" w:name="_Hlk158980178"/>
+      <w:bookmarkStart w:id="23" w:name="_Hlk158980178"/>
       <w:r>
         <w:rPr>
           <w:rFonts w:ascii="Regesto Grotesk" w:eastAsia="Arial" w:hAnsi="Regesto Grotesk" w:cs="Arial"/>
@@ -2739,8 +2722,8 @@
           <w:sz w:val="20"/>
         </w:rPr>
       </w:pPr>
-      <w:bookmarkStart w:id="27" w:name="_Hlk158287023"/>
-      <w:bookmarkEnd w:id="25"/>
+      <w:bookmarkStart w:id="24" w:name="_Hlk158287023"/>
+      <w:bookmarkEnd w:id="22"/>
       <w:r>
         <w:rPr>
           <w:rFonts w:ascii="Regesto Grotesk" w:eastAsia="Arial" w:hAnsi="Regesto Grotesk" w:cs="Arial"/>
@@ -2825,8 +2808,8 @@
           <w:szCs w:val="20"/>
         </w:rPr>
       </w:pPr>
-      <w:bookmarkStart w:id="28" w:name="_Hlk158287044"/>
-      <w:bookmarkEnd w:id="27"/>
+      <w:bookmarkStart w:id="25" w:name="_Hlk158287044"/>
+      <w:bookmarkEnd w:id="24"/>
       <w:r>
         <w:rPr>
           <w:rFonts w:ascii="Regesto Grotesk" w:eastAsia="Arial" w:hAnsi="Regesto Grotesk" w:cs="Arial"/>
@@ -2920,6 +2903,7 @@
         </w:rPr>
         <w:t>En consecuencia, se emite y autoriza el presente Informe de Seguimiento a los ${</w:t>
       </w:r>
+      <w:bookmarkStart w:id="26" w:name="_GoBack"/>
       <w:proofErr w:type="spellStart"/>
       <w:r>
         <w:rPr>
@@ -2930,6 +2914,7 @@
         </w:rPr>
         <w:t>fechaInformeLetras</w:t>
       </w:r>
+      <w:bookmarkEnd w:id="26"/>
       <w:proofErr w:type="spellEnd"/>
       <w:r>
         <w:rPr>
@@ -2949,8 +2934,8 @@
         <w:t>, mismo que se imprime en 2 (Dos) tantos originales, de los cuales uno será notificado y entregado a la entidad fiscalizada y uno más será integrado al Expediente de cuenta, firmando al calce y al margen por parte de este Órgano Superior de Fiscalización del Estado de México.</w:t>
       </w:r>
     </w:p>
-    <w:bookmarkEnd w:id="26"/>
-    <w:bookmarkEnd w:id="28"/>
+    <w:bookmarkEnd w:id="23"/>
+    <w:bookmarkEnd w:id="25"/>
     <w:p>
       <w:pPr>
         <w:spacing w:before="240" w:after="240" w:line="276" w:lineRule="auto"/>
@@ -3969,7 +3954,7 @@
         </w:tc>
       </w:tr>
       <w:bookmarkEnd w:id="0"/>
-      <w:bookmarkEnd w:id="3"/>
+      <w:bookmarkEnd w:id="1"/>
     </w:tbl>
     <w:p>
       <w:pPr>
@@ -3983,8 +3968,8 @@
       </w:pPr>
     </w:p>
     <w:sectPr>
-      <w:headerReference w:type="default" r:id="rId10"/>
-      <w:footerReference w:type="default" r:id="rId11"/>
+      <w:headerReference w:type="default" r:id="rId8"/>
+      <w:footerReference w:type="default" r:id="rId9"/>
       <w:pgSz w:w="12240" w:h="15840"/>
       <w:pgMar w:top="567" w:right="1134" w:bottom="2410" w:left="1134" w:header="567" w:footer="112" w:gutter="0"/>
       <w:cols w:space="708"/>
@@ -3992,50 +3977,6 @@
     </w:sectPr>
   </w:body>
 </w:document>
-</file>
-
-<file path=word/comments.xml><?xml version="1.0" encoding="utf-8"?>
-<w:comments xmlns:wpc="http://schemas.microsoft.com/office/word/2010/wordprocessingCanvas" xmlns:cx="http://schemas.microsoft.com/office/drawing/2014/chartex" xmlns:cx1="http://schemas.microsoft.com/office/drawing/2015/9/8/chartex" xmlns:cx2="http://schemas.microsoft.com/office/drawing/2015/10/21/chartex" xmlns:cx3="http://schemas.microsoft.com/office/drawing/2016/5/9/chartex" xmlns:cx4="http://schemas.microsoft.com/office/drawing/2016/5/10/chartex" xmlns:cx5="http://schemas.microsoft.com/office/drawing/2016/5/11/chartex" xmlns:cx6="http://schemas.microsoft.com/office/drawing/2016/5/12/chartex" xmlns:cx7="http://schemas.microsoft.com/office/drawing/2016/5/13/chartex" xmlns:cx8="http://schemas.microsoft.com/office/drawing/2016/5/14/chartex" xmlns:mc="http://schemas.openxmlformats.org/markup-compatibility/2006" xmlns:aink="http://schemas.microsoft.com/office/drawing/2016/ink" xmlns:am3d="http://schemas.microsoft.com/office/drawing/2017/model3d" xmlns:o="urn:schemas-microsoft-com:office:office" xmlns:r="http://schemas.openxmlformats.org/officeDocument/2006/relationships" xmlns:m="http://schemas.openxmlformats.org/officeDocument/2006/math" xmlns:v="urn:schemas-microsoft-com:vml" xmlns:wp14="http://schemas.microsoft.com/office/word/2010/wordprocessingDrawing" xmlns:wp="http://schemas.openxmlformats.org/drawingml/2006/wordprocessingDrawing" xmlns:w10="urn:schemas-microsoft-com:office:word" xmlns:w="http://schemas.openxmlformats.org/wordprocessingml/2006/main" xmlns:w14="http://schemas.microsoft.com/office/word/2010/wordml" xmlns:w15="http://schemas.microsoft.com/office/word/2012/wordml" xmlns:w16cid="http://schemas.microsoft.com/office/word/2016/wordml/cid" xmlns:w16se="http://schemas.microsoft.com/office/word/2015/wordml/symex" xmlns:wpg="http://schemas.microsoft.com/office/word/2010/wordprocessingGroup" xmlns:wpi="http://schemas.microsoft.com/office/word/2010/wordprocessingInk" xmlns:wne="http://schemas.microsoft.com/office/word/2006/wordml" xmlns:wps="http://schemas.microsoft.com/office/word/2010/wordprocessingShape" mc:Ignorable="w14 w15 w16se w16cid wp14">
-  <w:comment w:id="1" w:author="MELISSA FERNANDA DUARTE MANZANO" w:date="2024-09-12T16:22:00Z" w:initials="MFDM">
-    <w:p>
-      <w:pPr>
-        <w:pStyle w:val="Textocomentario"/>
-      </w:pPr>
-      <w:r>
-        <w:rPr>
-          <w:rStyle w:val="Refdecomentario"/>
-        </w:rPr>
-        <w:annotationRef/>
-      </w:r>
-      <w:r>
-        <w:t>NOMBRE DE LA ENTIDAD FISCALIZADA</w:t>
-      </w:r>
-    </w:p>
-  </w:comment>
-  <w:comment w:id="2" w:author="SINAI ALEJANDRA BUSTAMANTE SANCHEZ" w:date="2022-09-06T14:46:00Z" w:initials="SABS">
-    <w:p>
-      <w:pPr>
-        <w:pStyle w:val="Textocomentario"/>
-      </w:pPr>
-      <w:r>
-        <w:rPr>
-          <w:rStyle w:val="Refdecomentario"/>
-        </w:rPr>
-        <w:annotationRef/>
-      </w:r>
-      <w:r>
-        <w:t>Con número</w:t>
-      </w:r>
-    </w:p>
-  </w:comment>
-</w:comments>
-</file>
-
-<file path=word/commentsExtended.xml><?xml version="1.0" encoding="utf-8"?>
-<w15:commentsEx xmlns:wpc="http://schemas.microsoft.com/office/word/2010/wordprocessingCanvas" xmlns:cx="http://schemas.microsoft.com/office/drawing/2014/chartex" xmlns:cx1="http://schemas.microsoft.com/office/drawing/2015/9/8/chartex" xmlns:cx2="http://schemas.microsoft.com/office/drawing/2015/10/21/chartex" xmlns:cx3="http://schemas.microsoft.com/office/drawing/2016/5/9/chartex" xmlns:cx4="http://schemas.microsoft.com/office/drawing/2016/5/10/chartex" xmlns:cx5="http://schemas.microsoft.com/office/drawing/2016/5/11/chartex" xmlns:cx6="http://schemas.microsoft.com/office/drawing/2016/5/12/chartex" xmlns:cx7="http://schemas.microsoft.com/office/drawing/2016/5/13/chartex" xmlns:cx8="http://schemas.microsoft.com/office/drawing/2016/5/14/chartex" xmlns:mc="http://schemas.openxmlformats.org/markup-compatibility/2006" xmlns:aink="http://schemas.microsoft.com/office/drawing/2016/ink" xmlns:am3d="http://schemas.microsoft.com/office/drawing/2017/model3d" xmlns:o="urn:schemas-microsoft-com:office:office" xmlns:r="http://schemas.openxmlformats.org/officeDocument/2006/relationships" xmlns:m="http://schemas.openxmlformats.org/officeDocument/2006/math" xmlns:v="urn:schemas-microsoft-com:vml" xmlns:wp14="http://schemas.microsoft.com/office/word/2010/wordprocessingDrawing" xmlns:wp="http://schemas.openxmlformats.org/drawingml/2006/wordprocessingDrawing" xmlns:w10="urn:schemas-microsoft-com:office:word" xmlns:w="http://schemas.openxmlformats.org/wordprocessingml/2006/main" xmlns:w14="http://schemas.microsoft.com/office/word/2010/wordml" xmlns:w15="http://schemas.microsoft.com/office/word/2012/wordml" xmlns:w16cid="http://schemas.microsoft.com/office/word/2016/wordml/cid" xmlns:w16se="http://schemas.microsoft.com/office/word/2015/wordml/symex" xmlns:wpg="http://schemas.microsoft.com/office/word/2010/wordprocessingGroup" xmlns:wpi="http://schemas.microsoft.com/office/word/2010/wordprocessingInk" xmlns:wne="http://schemas.microsoft.com/office/word/2006/wordml" xmlns:wps="http://schemas.microsoft.com/office/word/2010/wordprocessingShape" mc:Ignorable="w14 w15 w16se w16cid wp14">
-  <w15:commentEx w15:paraId="57E4D6B8" w15:done="0"/>
-  <w15:commentEx w15:paraId="544C8286" w15:done="0"/>
-</w15:commentsEx>
 </file>
 
 <file path=word/endnotes.xml><?xml version="1.0" encoding="utf-8"?>
@@ -4714,13 +4655,13 @@
               <w:szCs w:val="16"/>
             </w:rPr>
           </w:pPr>
-          <w:bookmarkStart w:id="29" w:name="_Hlk194568822"/>
-          <w:bookmarkStart w:id="30" w:name="_Hlk195085350"/>
-          <w:bookmarkStart w:id="31" w:name="_Hlk195085351"/>
-          <w:bookmarkStart w:id="32" w:name="_Hlk195085703"/>
-          <w:bookmarkStart w:id="33" w:name="_Hlk195085704"/>
-          <w:bookmarkStart w:id="34" w:name="_Hlk195085833"/>
-          <w:bookmarkStart w:id="35" w:name="_Hlk195085834"/>
+          <w:bookmarkStart w:id="27" w:name="_Hlk194568822"/>
+          <w:bookmarkStart w:id="28" w:name="_Hlk195085350"/>
+          <w:bookmarkStart w:id="29" w:name="_Hlk195085351"/>
+          <w:bookmarkStart w:id="30" w:name="_Hlk195085703"/>
+          <w:bookmarkStart w:id="31" w:name="_Hlk195085704"/>
+          <w:bookmarkStart w:id="32" w:name="_Hlk195085833"/>
+          <w:bookmarkStart w:id="33" w:name="_Hlk195085834"/>
           <w:r>
             <w:rPr>
               <w:rFonts w:ascii="Athelas" w:hAnsi="Athelas"/>
@@ -4846,7 +4787,7 @@
         </w:p>
       </w:tc>
     </w:tr>
-    <w:bookmarkEnd w:id="29"/>
+    <w:bookmarkEnd w:id="27"/>
   </w:tbl>
   <w:p>
     <w:pPr>
@@ -4877,12 +4818,12 @@
       <w:t>Informe de Seguimiento</w:t>
     </w:r>
   </w:p>
+  <w:bookmarkEnd w:id="28"/>
+  <w:bookmarkEnd w:id="29"/>
   <w:bookmarkEnd w:id="30"/>
   <w:bookmarkEnd w:id="31"/>
   <w:bookmarkEnd w:id="32"/>
   <w:bookmarkEnd w:id="33"/>
-  <w:bookmarkEnd w:id="34"/>
-  <w:bookmarkEnd w:id="35"/>
   <w:p>
     <w:pPr>
       <w:pStyle w:val="Encabezado"/>
@@ -6914,17 +6855,6 @@
     <w:abstractNumId w:val="1"/>
   </w:num>
 </w:numbering>
-</file>
-
-<file path=word/people.xml><?xml version="1.0" encoding="utf-8"?>
-<w15:people xmlns:wpc="http://schemas.microsoft.com/office/word/2010/wordprocessingCanvas" xmlns:cx="http://schemas.microsoft.com/office/drawing/2014/chartex" xmlns:cx1="http://schemas.microsoft.com/office/drawing/2015/9/8/chartex" xmlns:cx2="http://schemas.microsoft.com/office/drawing/2015/10/21/chartex" xmlns:cx3="http://schemas.microsoft.com/office/drawing/2016/5/9/chartex" xmlns:cx4="http://schemas.microsoft.com/office/drawing/2016/5/10/chartex" xmlns:cx5="http://schemas.microsoft.com/office/drawing/2016/5/11/chartex" xmlns:cx6="http://schemas.microsoft.com/office/drawing/2016/5/12/chartex" xmlns:cx7="http://schemas.microsoft.com/office/drawing/2016/5/13/chartex" xmlns:cx8="http://schemas.microsoft.com/office/drawing/2016/5/14/chartex" xmlns:mc="http://schemas.openxmlformats.org/markup-compatibility/2006" xmlns:aink="http://schemas.microsoft.com/office/drawing/2016/ink" xmlns:am3d="http://schemas.microsoft.com/office/drawing/2017/model3d" xmlns:o="urn:schemas-microsoft-com:office:office" xmlns:r="http://schemas.openxmlformats.org/officeDocument/2006/relationships" xmlns:m="http://schemas.openxmlformats.org/officeDocument/2006/math" xmlns:v="urn:schemas-microsoft-com:vml" xmlns:wp14="http://schemas.microsoft.com/office/word/2010/wordprocessingDrawing" xmlns:wp="http://schemas.openxmlformats.org/drawingml/2006/wordprocessingDrawing" xmlns:w10="urn:schemas-microsoft-com:office:word" xmlns:w="http://schemas.openxmlformats.org/wordprocessingml/2006/main" xmlns:w14="http://schemas.microsoft.com/office/word/2010/wordml" xmlns:w15="http://schemas.microsoft.com/office/word/2012/wordml" xmlns:w16cid="http://schemas.microsoft.com/office/word/2016/wordml/cid" xmlns:w16se="http://schemas.microsoft.com/office/word/2015/wordml/symex" xmlns:wpg="http://schemas.microsoft.com/office/word/2010/wordprocessingGroup" xmlns:wpi="http://schemas.microsoft.com/office/word/2010/wordprocessingInk" xmlns:wne="http://schemas.microsoft.com/office/word/2006/wordml" xmlns:wps="http://schemas.microsoft.com/office/word/2010/wordprocessingShape" mc:Ignorable="w14 w15 w16se w16cid wp14">
-  <w15:person w15:author="MELISSA FERNANDA DUARTE MANZANO">
-    <w15:presenceInfo w15:providerId="None" w15:userId="MELISSA FERNANDA DUARTE MANZANO"/>
-  </w15:person>
-  <w15:person w15:author="SINAI ALEJANDRA BUSTAMANTE SANCHEZ">
-    <w15:presenceInfo w15:providerId="AD" w15:userId="S-1-5-21-2181215472-2503910162-2911420252-2446"/>
-  </w15:person>
-</w15:people>
 </file>
 
 <file path=word/styles.xml><?xml version="1.0" encoding="utf-8"?>
@@ -7936,7 +7866,7 @@
 </file>
 
 <file path=customXml/itemProps1.xml><?xml version="1.0" encoding="utf-8"?>
-<ds:datastoreItem xmlns:ds="http://schemas.openxmlformats.org/officeDocument/2006/customXml" ds:itemID="{0857DA13-A4C1-47A8-B3A2-EF271DB879C7}">
+<ds:datastoreItem xmlns:ds="http://schemas.openxmlformats.org/officeDocument/2006/customXml" ds:itemID="{1772D298-23F3-44D5-BFD4-4EDF1E74A6AC}">
   <ds:schemaRefs>
     <ds:schemaRef ds:uri="http://schemas.openxmlformats.org/officeDocument/2006/bibliography"/>
   </ds:schemaRefs>

</xml_diff>

<commit_message>
JABG informes, archivos IS terminados, folios, revisiones(comentarios) web, breadcrums
</commit_message>
<xml_diff>
--- a/public/bases-word/IS/CUMPLIMIENTO_FINANCIERO/IS_01.docx
+++ b/public/bases-word/IS/CUMPLIMIENTO_FINANCIERO/IS_01.docx
@@ -87,21 +87,25 @@
               <w:jc w:val="both"/>
               <w:rPr>
                 <w:rFonts w:ascii="Regesto Grotesk" w:eastAsia="Arial" w:hAnsi="Regesto Grotesk" w:cs="Arial"/>
-                <w:b/>
-                <w:sz w:val="20"/>
-                <w:szCs w:val="20"/>
-                <w:u w:val="single"/>
+                <w:sz w:val="20"/>
+                <w:szCs w:val="20"/>
               </w:rPr>
             </w:pPr>
             <w:r>
               <w:rPr>
                 <w:rFonts w:ascii="Regesto Grotesk" w:eastAsia="Arial" w:hAnsi="Regesto Grotesk" w:cs="Arial"/>
-                <w:b/>
-                <w:sz w:val="20"/>
-                <w:szCs w:val="20"/>
-                <w:u w:val="single"/>
-              </w:rPr>
-              <w:t>${entidad01}</w:t>
+                <w:sz w:val="20"/>
+                <w:szCs w:val="20"/>
+              </w:rPr>
+              <w:t>${entidad01</w:t>
+            </w:r>
+            <w:r>
+              <w:rPr>
+                <w:rFonts w:ascii="Regesto Grotesk" w:eastAsia="Arial" w:hAnsi="Regesto Grotesk" w:cs="Arial"/>
+                <w:sz w:val="20"/>
+                <w:szCs w:val="20"/>
+              </w:rPr>
+              <w:t>}</w:t>
             </w:r>
           </w:p>
         </w:tc>
@@ -215,19 +219,15 @@
               <w:jc w:val="both"/>
               <w:rPr>
                 <w:rFonts w:ascii="Regesto Grotesk" w:eastAsia="Arial" w:hAnsi="Regesto Grotesk" w:cs="Arial"/>
-                <w:b/>
-                <w:sz w:val="20"/>
-                <w:szCs w:val="20"/>
-                <w:u w:val="single"/>
+                <w:sz w:val="20"/>
+                <w:szCs w:val="20"/>
               </w:rPr>
             </w:pPr>
             <w:r>
               <w:rPr>
                 <w:rFonts w:ascii="Regesto Grotesk" w:eastAsia="Arial" w:hAnsi="Regesto Grotesk" w:cs="Arial"/>
-                <w:b/>
-                <w:sz w:val="20"/>
-                <w:szCs w:val="20"/>
-                <w:u w:val="single"/>
+                <w:sz w:val="20"/>
+                <w:szCs w:val="20"/>
               </w:rPr>
               <w:t>${periodo}</w:t>
             </w:r>
@@ -290,6 +290,8 @@
         </w:rPr>
       </w:pPr>
       <w:bookmarkStart w:id="1" w:name="_Hlk95752868"/>
+      <w:bookmarkStart w:id="2" w:name="_GoBack"/>
+      <w:bookmarkEnd w:id="2"/>
       <w:r>
         <w:rPr>
           <w:rFonts w:ascii="Regesto Grotesk" w:eastAsia="Arial" w:hAnsi="Regesto Grotesk" w:cs="Arial"/>
@@ -331,16 +333,15 @@
           <w:sz w:val="20"/>
           <w:szCs w:val="20"/>
         </w:rPr>
-        <w:t xml:space="preserve">” del Estado de México de fecha </w:t>
-      </w:r>
-      <w:r>
-        <w:rPr>
-          <w:rFonts w:ascii="Regesto Grotesk" w:eastAsia="Arial" w:hAnsi="Regesto Grotesk" w:cs="Arial"/>
-          <w:sz w:val="20"/>
-          <w:szCs w:val="20"/>
-          <w:highlight w:val="yellow"/>
-        </w:rPr>
-        <w:t>${</w:t>
+        <w:t xml:space="preserve">” del Estado de México de </w:t>
+      </w:r>
+      <w:r>
+        <w:rPr>
+          <w:rFonts w:ascii="Regesto Grotesk" w:eastAsia="Arial" w:hAnsi="Regesto Grotesk" w:cs="Arial"/>
+          <w:sz w:val="20"/>
+          <w:szCs w:val="20"/>
+        </w:rPr>
+        <w:t>fecha ${</w:t>
       </w:r>
       <w:proofErr w:type="spellStart"/>
       <w:r>
@@ -348,7 +349,6 @@
           <w:rFonts w:ascii="Regesto Grotesk" w:eastAsia="Arial" w:hAnsi="Regesto Grotesk" w:cs="Arial"/>
           <w:sz w:val="20"/>
           <w:szCs w:val="20"/>
-          <w:highlight w:val="yellow"/>
         </w:rPr>
         <w:t>fechaPAA</w:t>
       </w:r>
@@ -358,17 +358,16 @@
           <w:rFonts w:ascii="Regesto Grotesk" w:eastAsia="Arial" w:hAnsi="Regesto Grotesk" w:cs="Arial"/>
           <w:sz w:val="20"/>
           <w:szCs w:val="20"/>
-          <w:highlight w:val="yellow"/>
-        </w:rPr>
-        <w:t>}</w:t>
-      </w:r>
-      <w:r>
-        <w:rPr>
-          <w:rFonts w:ascii="Regesto Grotesk" w:eastAsia="Arial" w:hAnsi="Regesto Grotesk" w:cs="Arial"/>
-          <w:sz w:val="20"/>
-          <w:szCs w:val="20"/>
-        </w:rPr>
-        <w:t>, al amparo de la orden de auditoría contenida en el oficio número ${</w:t>
+        </w:rPr>
+        <w:t>},</w:t>
+      </w:r>
+      <w:r>
+        <w:rPr>
+          <w:rFonts w:ascii="Regesto Grotesk" w:eastAsia="Arial" w:hAnsi="Regesto Grotesk" w:cs="Arial"/>
+          <w:sz w:val="20"/>
+          <w:szCs w:val="20"/>
+        </w:rPr>
+        <w:t xml:space="preserve"> al amparo de la orden de auditoría contenida en el oficio número ${</w:t>
       </w:r>
       <w:proofErr w:type="spellStart"/>
       <w:r>
@@ -386,16 +385,49 @@
           <w:sz w:val="20"/>
           <w:szCs w:val="20"/>
         </w:rPr>
-        <w:t xml:space="preserve">}, de fecha </w:t>
-      </w:r>
-      <w:r>
-        <w:rPr>
-          <w:rFonts w:ascii="Regesto Grotesk" w:eastAsia="Arial" w:hAnsi="Regesto Grotesk" w:cs="Arial"/>
-          <w:sz w:val="20"/>
-          <w:szCs w:val="20"/>
-          <w:highlight w:val="yellow"/>
-        </w:rPr>
-        <w:t>${</w:t>
+        <w:t xml:space="preserve">}, de </w:t>
+      </w:r>
+      <w:proofErr w:type="gramStart"/>
+      <w:r>
+        <w:rPr>
+          <w:rFonts w:ascii="Regesto Grotesk" w:eastAsia="Arial" w:hAnsi="Regesto Grotesk" w:cs="Arial"/>
+          <w:sz w:val="20"/>
+          <w:szCs w:val="20"/>
+        </w:rPr>
+        <w:t>fecha</w:t>
+      </w:r>
+      <w:r>
+        <w:rPr>
+          <w:rFonts w:ascii="Regesto Grotesk" w:eastAsia="Arial" w:hAnsi="Regesto Grotesk" w:cs="Arial"/>
+          <w:sz w:val="20"/>
+          <w:szCs w:val="20"/>
+        </w:rPr>
+        <w:t xml:space="preserve"> </w:t>
+      </w:r>
+      <w:r>
+        <w:rPr>
+          <w:rFonts w:ascii="Regesto Grotesk" w:eastAsia="Arial" w:hAnsi="Regesto Grotesk" w:cs="Arial"/>
+          <w:sz w:val="20"/>
+          <w:szCs w:val="20"/>
+        </w:rPr>
+        <w:t xml:space="preserve"> </w:t>
+      </w:r>
+      <w:r>
+        <w:rPr>
+          <w:rFonts w:ascii="Regesto Grotesk" w:eastAsia="Arial" w:hAnsi="Regesto Grotesk" w:cs="Arial"/>
+          <w:sz w:val="20"/>
+          <w:szCs w:val="20"/>
+        </w:rPr>
+        <w:t>$</w:t>
+      </w:r>
+      <w:proofErr w:type="gramEnd"/>
+      <w:r>
+        <w:rPr>
+          <w:rFonts w:ascii="Regesto Grotesk" w:eastAsia="Arial" w:hAnsi="Regesto Grotesk" w:cs="Arial"/>
+          <w:sz w:val="20"/>
+          <w:szCs w:val="20"/>
+        </w:rPr>
+        <w:t>{</w:t>
       </w:r>
       <w:proofErr w:type="spellStart"/>
       <w:r>
@@ -403,7 +435,6 @@
           <w:rFonts w:ascii="Regesto Grotesk" w:eastAsia="Arial" w:hAnsi="Regesto Grotesk" w:cs="Arial"/>
           <w:sz w:val="20"/>
           <w:szCs w:val="20"/>
-          <w:highlight w:val="yellow"/>
         </w:rPr>
         <w:t>fecha_orden</w:t>
       </w:r>
@@ -413,17 +444,8 @@
           <w:rFonts w:ascii="Regesto Grotesk" w:eastAsia="Arial" w:hAnsi="Regesto Grotesk" w:cs="Arial"/>
           <w:sz w:val="20"/>
           <w:szCs w:val="20"/>
-          <w:highlight w:val="yellow"/>
-        </w:rPr>
-        <w:t>}</w:t>
-      </w:r>
-      <w:r>
-        <w:rPr>
-          <w:rFonts w:ascii="Regesto Grotesk" w:eastAsia="Arial" w:hAnsi="Regesto Grotesk" w:cs="Arial"/>
-          <w:sz w:val="20"/>
-          <w:szCs w:val="20"/>
-        </w:rPr>
-        <w:t>.</w:t>
+        </w:rPr>
+        <w:t>}.</w:t>
       </w:r>
     </w:p>
     <w:p>
@@ -440,8 +462,8 @@
           <w:szCs w:val="20"/>
         </w:rPr>
       </w:pPr>
-      <w:bookmarkStart w:id="2" w:name="_Hlk158286568"/>
-      <w:bookmarkStart w:id="3" w:name="_Hlk95985709"/>
+      <w:bookmarkStart w:id="3" w:name="_Hlk158286568"/>
+      <w:bookmarkStart w:id="4" w:name="_Hlk95985709"/>
       <w:r>
         <w:rPr>
           <w:rFonts w:ascii="Regesto Grotesk" w:eastAsia="Arial" w:hAnsi="Regesto Grotesk" w:cs="Arial"/>
@@ -476,7 +498,17 @@
           <w:sz w:val="20"/>
           <w:szCs w:val="20"/>
         </w:rPr>
-        <w:t>practicada ${entidad}</w:t>
+        <w:t>practicada ${entidad</w:t>
+      </w:r>
+      <w:r>
+        <w:rPr>
+          <w:rFonts w:ascii="Regesto Grotesk" w:hAnsi="Regesto Grotesk" w:cs="Arial"/>
+          <w:b/>
+          <w:bCs/>
+          <w:sz w:val="20"/>
+          <w:szCs w:val="20"/>
+        </w:rPr>
+        <w:t>}</w:t>
       </w:r>
       <w:r>
         <w:rPr>
@@ -564,7 +596,7 @@
         </w:rPr>
         <w:t xml:space="preserve">; en fecha </w:t>
       </w:r>
-      <w:bookmarkStart w:id="4" w:name="_Hlk191977037"/>
+      <w:bookmarkStart w:id="5" w:name="_Hlk191977037"/>
       <w:r>
         <w:rPr>
           <w:rFonts w:ascii="Regesto Grotesk" w:hAnsi="Regesto Grotesk" w:cs="Arial"/>
@@ -594,7 +626,7 @@
         </w:rPr>
         <w:t>}</w:t>
       </w:r>
-      <w:bookmarkEnd w:id="4"/>
+      <w:bookmarkEnd w:id="5"/>
       <w:r>
         <w:rPr>
           <w:rFonts w:ascii="Regesto Grotesk" w:hAnsi="Regesto Grotesk" w:cs="Arial"/>
@@ -661,7 +693,7 @@
         </w:rPr>
         <w:t xml:space="preserve">, por medio del cual, </w:t>
       </w:r>
-      <w:bookmarkStart w:id="5" w:name="_Hlk191977070"/>
+      <w:bookmarkStart w:id="6" w:name="_Hlk191977070"/>
       <w:r>
         <w:rPr>
           <w:rFonts w:ascii="Regesto Grotesk" w:hAnsi="Regesto Grotesk" w:cs="Arial"/>
@@ -694,7 +726,7 @@
         </w:rPr>
         <w:t>e mérito</w:t>
       </w:r>
-      <w:bookmarkEnd w:id="5"/>
+      <w:bookmarkEnd w:id="6"/>
       <w:r>
         <w:rPr>
           <w:rFonts w:ascii="Regesto Grotesk" w:eastAsia="Arial" w:hAnsi="Regesto Grotesk" w:cs="Arial"/>
@@ -703,7 +735,7 @@
         </w:rPr>
         <w:t xml:space="preserve"> y se pusiera a la vista el Expediente Técnico para su consulta e informarle de la apertura de la Etapa de Aclaración </w:t>
       </w:r>
-      <w:bookmarkStart w:id="6" w:name="_Hlk191977091"/>
+      <w:bookmarkStart w:id="7" w:name="_Hlk191977091"/>
       <w:r>
         <w:rPr>
           <w:rFonts w:ascii="Regesto Grotesk" w:hAnsi="Regesto Grotesk" w:cs="Arial"/>
@@ -712,7 +744,7 @@
         </w:rPr>
         <w:t>${siRecomendaciones01}</w:t>
       </w:r>
-      <w:bookmarkEnd w:id="6"/>
+      <w:bookmarkEnd w:id="7"/>
       <w:r>
         <w:rPr>
           <w:rFonts w:ascii="Regesto Grotesk" w:hAnsi="Regesto Grotesk" w:cs="Arial"/>
@@ -729,7 +761,7 @@
         </w:rPr>
         <w:t xml:space="preserve"> con el objeto de que en un plazo de 30 (Treinta) días hábiles, solventara, aclarara o manifestara lo que a su derecho conviniera en relación al contenido de </w:t>
       </w:r>
-      <w:bookmarkStart w:id="7" w:name="_Hlk191977105"/>
+      <w:bookmarkStart w:id="8" w:name="_Hlk191977105"/>
       <w:r>
         <w:rPr>
           <w:rFonts w:ascii="Regesto Grotesk" w:eastAsia="Arial" w:hAnsi="Regesto Grotesk" w:cs="Arial"/>
@@ -767,8 +799,8 @@
           <w:szCs w:val="20"/>
         </w:rPr>
       </w:pPr>
-      <w:bookmarkStart w:id="8" w:name="_Hlk198714578"/>
-      <w:bookmarkEnd w:id="7"/>
+      <w:bookmarkStart w:id="9" w:name="_Hlk198714578"/>
+      <w:bookmarkEnd w:id="8"/>
       <w:r>
         <w:rPr>
           <w:rFonts w:ascii="Regesto Grotesk" w:eastAsia="Arial" w:hAnsi="Regesto Grotesk" w:cs="Arial"/>
@@ -788,8 +820,8 @@
           <w:szCs w:val="20"/>
         </w:rPr>
       </w:pPr>
-      <w:bookmarkStart w:id="9" w:name="_Hlk158286557"/>
-      <w:bookmarkEnd w:id="8"/>
+      <w:bookmarkStart w:id="10" w:name="_Hlk158286557"/>
+      <w:bookmarkEnd w:id="9"/>
       <w:r>
         <w:rPr>
           <w:rFonts w:ascii="Regesto Grotesk" w:eastAsia="Arial" w:hAnsi="Regesto Grotesk" w:cs="Arial"/>
@@ -797,6 +829,26 @@
           <w:szCs w:val="20"/>
         </w:rPr>
         <w:t>${SiPRAS02}</w:t>
+      </w:r>
+    </w:p>
+    <w:p>
+      <w:pPr>
+        <w:spacing w:before="240" w:after="240" w:line="276" w:lineRule="auto"/>
+        <w:jc w:val="both"/>
+        <w:rPr>
+          <w:rFonts w:ascii="Regesto Grotesk" w:eastAsia="Arial" w:hAnsi="Regesto Grotesk" w:cs="Arial"/>
+          <w:sz w:val="20"/>
+          <w:szCs w:val="20"/>
+        </w:rPr>
+      </w:pPr>
+      <w:r>
+        <w:rPr>
+          <w:rFonts w:ascii="Regesto Grotesk" w:eastAsia="Arial" w:hAnsi="Regesto Grotesk" w:cs="Arial"/>
+          <w:sz w:val="20"/>
+          <w:szCs w:val="20"/>
+          <w:highlight w:val="yellow"/>
+        </w:rPr>
+        <w:t>Así pues, agotado el plazo para la atención de las observaciones a que se alude en el segundo párrafo del presente apartado, sin que a la fecha de emisión del presente se tenga evidencia documental ingresada por parte de la entidad fiscalizada, se llegó a la conclusión de los siguientes: ===================================</w:t>
       </w:r>
     </w:p>
     <w:p>
@@ -812,8 +864,8 @@
           <w:szCs w:val="20"/>
         </w:rPr>
       </w:pPr>
-      <w:bookmarkStart w:id="10" w:name="_Hlk95822362"/>
-      <w:bookmarkEnd w:id="9"/>
+      <w:bookmarkStart w:id="11" w:name="_Hlk95822362"/>
+      <w:bookmarkEnd w:id="10"/>
       <w:r>
         <w:rPr>
           <w:rFonts w:ascii="Regesto Grotesk" w:hAnsi="Regesto Grotesk" w:cs="Arial"/>
@@ -842,7 +894,7 @@
         <w:t xml:space="preserve">se hizo del conocimiento a la entidad fiscalizada, que el mismo no será considerado para su valoración. </w:t>
       </w:r>
     </w:p>
-    <w:bookmarkEnd w:id="10"/>
+    <w:bookmarkEnd w:id="11"/>
     <w:p>
       <w:pPr>
         <w:spacing w:before="240" w:after="240" w:line="276" w:lineRule="auto"/>
@@ -859,9 +911,10 @@
           <w:sz w:val="20"/>
           <w:szCs w:val="20"/>
         </w:rPr>
+        <w:lastRenderedPageBreak/>
         <w:t xml:space="preserve">Por lo tanto, una vez analizados </w:t>
       </w:r>
-      <w:bookmarkStart w:id="11" w:name="_Hlk98240528"/>
+      <w:bookmarkStart w:id="12" w:name="_Hlk98240528"/>
       <w:r>
         <w:rPr>
           <w:rFonts w:ascii="Regesto Grotesk" w:eastAsia="Arial" w:hAnsi="Regesto Grotesk" w:cs="Arial"/>
@@ -870,7 +923,7 @@
         </w:rPr>
         <w:t>tod</w:t>
       </w:r>
-      <w:bookmarkEnd w:id="11"/>
+      <w:bookmarkEnd w:id="12"/>
       <w:r>
         <w:rPr>
           <w:rFonts w:ascii="Regesto Grotesk" w:eastAsia="Arial" w:hAnsi="Regesto Grotesk" w:cs="Arial"/>
@@ -879,7 +932,7 @@
         </w:rPr>
         <w:t xml:space="preserve">os los elementos de convicción que obran en los autos de los expedientes </w:t>
       </w:r>
-      <w:bookmarkStart w:id="12" w:name="_Hlk124955251"/>
+      <w:bookmarkStart w:id="13" w:name="_Hlk124955251"/>
       <w:r>
         <w:rPr>
           <w:rFonts w:ascii="Regesto Grotesk" w:eastAsia="Arial" w:hAnsi="Regesto Grotesk" w:cs="Arial"/>
@@ -888,7 +941,7 @@
         </w:rPr>
         <w:t xml:space="preserve">de mérito, </w:t>
       </w:r>
-      <w:bookmarkEnd w:id="12"/>
+      <w:bookmarkEnd w:id="13"/>
       <w:r>
         <w:rPr>
           <w:rFonts w:ascii="Regesto Grotesk" w:eastAsia="Arial" w:hAnsi="Regesto Grotesk" w:cs="Arial"/>
@@ -897,50 +950,6 @@
         </w:rPr>
         <w:t>se llegó a la conclusión de los siguientes: ================================================</w:t>
       </w:r>
-    </w:p>
-    <w:p>
-      <w:pPr>
-        <w:spacing w:before="240" w:after="240" w:line="276" w:lineRule="auto"/>
-        <w:jc w:val="both"/>
-        <w:rPr>
-          <w:rFonts w:ascii="Regesto Grotesk" w:eastAsia="Arial" w:hAnsi="Regesto Grotesk" w:cs="Arial"/>
-          <w:sz w:val="20"/>
-          <w:szCs w:val="20"/>
-        </w:rPr>
-      </w:pPr>
-    </w:p>
-    <w:p>
-      <w:pPr>
-        <w:spacing w:before="240" w:after="240" w:line="276" w:lineRule="auto"/>
-        <w:jc w:val="both"/>
-        <w:rPr>
-          <w:rFonts w:ascii="Regesto Grotesk" w:eastAsia="Arial" w:hAnsi="Regesto Grotesk" w:cs="Arial"/>
-          <w:sz w:val="20"/>
-          <w:szCs w:val="20"/>
-        </w:rPr>
-      </w:pPr>
-    </w:p>
-    <w:p>
-      <w:pPr>
-        <w:spacing w:before="240" w:after="240" w:line="276" w:lineRule="auto"/>
-        <w:jc w:val="both"/>
-        <w:rPr>
-          <w:rFonts w:ascii="Regesto Grotesk" w:eastAsia="Arial" w:hAnsi="Regesto Grotesk" w:cs="Arial"/>
-          <w:sz w:val="20"/>
-          <w:szCs w:val="20"/>
-        </w:rPr>
-      </w:pPr>
-    </w:p>
-    <w:p>
-      <w:pPr>
-        <w:spacing w:before="240" w:after="240" w:line="276" w:lineRule="auto"/>
-        <w:jc w:val="both"/>
-        <w:rPr>
-          <w:rFonts w:ascii="Regesto Grotesk" w:eastAsia="Arial" w:hAnsi="Regesto Grotesk" w:cs="Arial"/>
-          <w:sz w:val="20"/>
-          <w:szCs w:val="20"/>
-        </w:rPr>
-      </w:pPr>
     </w:p>
     <w:p>
       <w:pPr>
@@ -961,8 +970,8 @@
           <w:u w:val="single"/>
         </w:rPr>
       </w:pPr>
-      <w:bookmarkStart w:id="13" w:name="_Hlk158980047"/>
-      <w:bookmarkEnd w:id="2"/>
+      <w:bookmarkStart w:id="14" w:name="_Hlk158980047"/>
+      <w:bookmarkEnd w:id="3"/>
       <w:r>
         <w:rPr>
           <w:rFonts w:ascii="Regesto Grotesk" w:eastAsia="Arial" w:hAnsi="Regesto Grotesk" w:cs="Arial"/>
@@ -991,7 +1000,7 @@
           <w:szCs w:val="20"/>
         </w:rPr>
       </w:pPr>
-      <w:bookmarkStart w:id="14" w:name="_Hlk151456575"/>
+      <w:bookmarkStart w:id="15" w:name="_Hlk151456575"/>
       <w:r>
         <w:rPr>
           <w:rFonts w:ascii="Regesto Grotesk" w:eastAsia="Arial" w:hAnsi="Regesto Grotesk" w:cs="Arial"/>
@@ -1012,7 +1021,7 @@
           <w:sz w:val="20"/>
         </w:rPr>
       </w:pPr>
-      <w:bookmarkStart w:id="15" w:name="_Hlk158292210"/>
+      <w:bookmarkStart w:id="16" w:name="_Hlk158292210"/>
       <w:r>
         <w:rPr>
           <w:rFonts w:ascii="Regesto Grotesk" w:eastAsia="Arial" w:hAnsi="Regesto Grotesk" w:cs="Arial"/>
@@ -1075,7 +1084,25 @@
           <w:b/>
           <w:sz w:val="20"/>
         </w:rPr>
-        <w:t>TIPO DE ACCIÓN: ${tipo}</w:t>
+        <w:t>TIPO DE ACCIÓN: ${</w:t>
+      </w:r>
+      <w:proofErr w:type="spellStart"/>
+      <w:r>
+        <w:rPr>
+          <w:rFonts w:ascii="Regesto Grotesk" w:eastAsia="Arial" w:hAnsi="Regesto Grotesk" w:cs="Arial"/>
+          <w:b/>
+          <w:sz w:val="20"/>
+        </w:rPr>
+        <w:t>tipo_mayus</w:t>
+      </w:r>
+      <w:proofErr w:type="spellEnd"/>
+      <w:r>
+        <w:rPr>
+          <w:rFonts w:ascii="Regesto Grotesk" w:eastAsia="Arial" w:hAnsi="Regesto Grotesk" w:cs="Arial"/>
+          <w:b/>
+          <w:sz w:val="20"/>
+        </w:rPr>
+        <w:t>}</w:t>
       </w:r>
     </w:p>
     <w:p>
@@ -1103,7 +1130,7 @@
           <w:b/>
           <w:sz w:val="20"/>
         </w:rPr>
-        <w:t>calificacion_sugerida</w:t>
+        <w:t>calificacion_sugerida_mayus</w:t>
       </w:r>
       <w:proofErr w:type="spellEnd"/>
       <w:r>
@@ -1206,7 +1233,7 @@
           <w:u w:val="single"/>
         </w:rPr>
       </w:pPr>
-      <w:bookmarkStart w:id="16" w:name="_Hlk158292284"/>
+      <w:bookmarkStart w:id="17" w:name="_Hlk158292284"/>
       <w:r>
         <w:rPr>
           <w:rFonts w:ascii="Regesto Grotesk" w:eastAsia="Arial" w:hAnsi="Regesto Grotesk" w:cs="Arial"/>
@@ -1215,7 +1242,45 @@
           <w:szCs w:val="16"/>
           <w:u w:val="single"/>
         </w:rPr>
-        <w:t xml:space="preserve">Descripción de la documentación presentada durante la Etapa de Aclaración </w:t>
+        <w:t xml:space="preserve">Documentación presentada durante la Etapa de Aclaración </w:t>
+      </w:r>
+    </w:p>
+    <w:bookmarkEnd w:id="17"/>
+    <w:p>
+      <w:pPr>
+        <w:spacing w:after="0" w:line="276" w:lineRule="auto"/>
+        <w:jc w:val="both"/>
+        <w:rPr>
+          <w:rFonts w:ascii="Regesto Grotesk" w:eastAsia="Arial" w:hAnsi="Regesto Grotesk" w:cs="Arial"/>
+          <w:b/>
+          <w:sz w:val="20"/>
+        </w:rPr>
+      </w:pPr>
+      <w:r>
+        <w:rPr>
+          <w:rFonts w:ascii="Regesto Grotesk" w:eastAsia="Arial" w:hAnsi="Regesto Grotesk" w:cs="Arial"/>
+          <w:sz w:val="20"/>
+          <w:szCs w:val="20"/>
+        </w:rPr>
+        <w:t>${</w:t>
+      </w:r>
+      <w:proofErr w:type="spellStart"/>
+      <w:r>
+        <w:rPr>
+          <w:rFonts w:ascii="Regesto Grotesk" w:eastAsia="Arial" w:hAnsi="Regesto Grotesk" w:cs="Arial"/>
+          <w:sz w:val="20"/>
+          <w:szCs w:val="20"/>
+        </w:rPr>
+        <w:t>listado_documentos</w:t>
+      </w:r>
+      <w:proofErr w:type="spellEnd"/>
+      <w:r>
+        <w:rPr>
+          <w:rFonts w:ascii="Regesto Grotesk" w:eastAsia="Arial" w:hAnsi="Regesto Grotesk" w:cs="Arial"/>
+          <w:sz w:val="20"/>
+          <w:szCs w:val="20"/>
+        </w:rPr>
+        <w:t>}</w:t>
       </w:r>
     </w:p>
     <w:p>
@@ -1224,55 +1289,21 @@
         <w:jc w:val="both"/>
         <w:rPr>
           <w:rFonts w:ascii="Regesto Grotesk" w:eastAsia="Arial" w:hAnsi="Regesto Grotesk" w:cs="Arial"/>
-          <w:sz w:val="20"/>
-          <w:szCs w:val="20"/>
-        </w:rPr>
-      </w:pPr>
-      <w:r>
-        <w:rPr>
-          <w:rFonts w:ascii="Regesto Grotesk" w:eastAsia="Arial" w:hAnsi="Regesto Grotesk" w:cs="Arial"/>
-          <w:sz w:val="20"/>
-          <w:szCs w:val="20"/>
-        </w:rPr>
-        <w:t>${sicontestacion01}</w:t>
-      </w:r>
-    </w:p>
-    <w:bookmarkEnd w:id="16"/>
-    <w:p>
-      <w:pPr>
-        <w:spacing w:after="0" w:line="276" w:lineRule="auto"/>
-        <w:jc w:val="both"/>
-        <w:rPr>
-          <w:rFonts w:ascii="Regesto Grotesk" w:eastAsia="Arial" w:hAnsi="Regesto Grotesk" w:cs="Arial"/>
-          <w:b/>
-          <w:sz w:val="20"/>
-        </w:rPr>
-      </w:pPr>
-      <w:r>
-        <w:rPr>
-          <w:rFonts w:ascii="Regesto Grotesk" w:eastAsia="Arial" w:hAnsi="Regesto Grotesk" w:cs="Arial"/>
-          <w:sz w:val="20"/>
-          <w:szCs w:val="20"/>
-        </w:rPr>
-        <w:t>${</w:t>
-      </w:r>
-      <w:proofErr w:type="spellStart"/>
-      <w:r>
-        <w:rPr>
-          <w:rFonts w:ascii="Regesto Grotesk" w:eastAsia="Arial" w:hAnsi="Regesto Grotesk" w:cs="Arial"/>
-          <w:sz w:val="20"/>
-          <w:szCs w:val="20"/>
-        </w:rPr>
-        <w:t>listado_documentos</w:t>
-      </w:r>
-      <w:proofErr w:type="spellEnd"/>
-      <w:r>
-        <w:rPr>
-          <w:rFonts w:ascii="Regesto Grotesk" w:eastAsia="Arial" w:hAnsi="Regesto Grotesk" w:cs="Arial"/>
-          <w:sz w:val="20"/>
-          <w:szCs w:val="20"/>
-        </w:rPr>
-        <w:t>}</w:t>
+          <w:b/>
+          <w:sz w:val="20"/>
+          <w:szCs w:val="20"/>
+          <w:u w:val="single"/>
+        </w:rPr>
+      </w:pPr>
+      <w:r>
+        <w:rPr>
+          <w:rFonts w:ascii="Regesto Grotesk" w:eastAsia="Arial" w:hAnsi="Regesto Grotesk" w:cs="Arial"/>
+          <w:b/>
+          <w:sz w:val="20"/>
+          <w:szCs w:val="20"/>
+          <w:u w:val="single"/>
+        </w:rPr>
+        <w:t>Análisis de la documentación presentada durante la Etapa de Aclaración</w:t>
       </w:r>
     </w:p>
     <w:p>
@@ -1281,21 +1312,35 @@
         <w:jc w:val="both"/>
         <w:rPr>
           <w:rFonts w:ascii="Regesto Grotesk" w:eastAsia="Arial" w:hAnsi="Regesto Grotesk" w:cs="Arial"/>
-          <w:b/>
-          <w:sz w:val="20"/>
-          <w:szCs w:val="20"/>
-          <w:u w:val="single"/>
-        </w:rPr>
-      </w:pPr>
-      <w:r>
-        <w:rPr>
-          <w:rFonts w:ascii="Regesto Grotesk" w:eastAsia="Arial" w:hAnsi="Regesto Grotesk" w:cs="Arial"/>
-          <w:b/>
-          <w:sz w:val="20"/>
-          <w:szCs w:val="20"/>
-          <w:u w:val="single"/>
-        </w:rPr>
-        <w:t>Análisis de la documentación presentada durante la Etapa de Aclaración</w:t>
+          <w:sz w:val="20"/>
+          <w:szCs w:val="20"/>
+        </w:rPr>
+      </w:pPr>
+      <w:r>
+        <w:rPr>
+          <w:rFonts w:ascii="Regesto Grotesk" w:eastAsia="Arial" w:hAnsi="Regesto Grotesk" w:cs="Arial"/>
+          <w:sz w:val="20"/>
+          <w:szCs w:val="20"/>
+        </w:rPr>
+        <w:t>${</w:t>
+      </w:r>
+      <w:proofErr w:type="spellStart"/>
+      <w:r>
+        <w:rPr>
+          <w:rFonts w:ascii="Regesto Grotesk" w:eastAsia="Arial" w:hAnsi="Regesto Grotesk" w:cs="Arial"/>
+          <w:sz w:val="20"/>
+          <w:szCs w:val="20"/>
+        </w:rPr>
+        <w:t>analisis</w:t>
+      </w:r>
+      <w:proofErr w:type="spellEnd"/>
+      <w:r>
+        <w:rPr>
+          <w:rFonts w:ascii="Regesto Grotesk" w:eastAsia="Arial" w:hAnsi="Regesto Grotesk" w:cs="Arial"/>
+          <w:sz w:val="20"/>
+          <w:szCs w:val="20"/>
+        </w:rPr>
+        <w:t>}</w:t>
       </w:r>
     </w:p>
     <w:p>
@@ -1323,7 +1368,7 @@
           <w:sz w:val="20"/>
           <w:szCs w:val="20"/>
         </w:rPr>
-        <w:t>analisis</w:t>
+        <w:t>conclusion</w:t>
       </w:r>
       <w:proofErr w:type="spellEnd"/>
       <w:r>
@@ -1340,36 +1385,18 @@
         <w:spacing w:before="240" w:after="240" w:line="276" w:lineRule="auto"/>
         <w:jc w:val="both"/>
         <w:rPr>
-          <w:rFonts w:ascii="Regesto Grotesk" w:eastAsia="Arial" w:hAnsi="Regesto Grotesk" w:cs="Arial"/>
-          <w:sz w:val="20"/>
-          <w:szCs w:val="20"/>
-        </w:rPr>
-      </w:pPr>
-      <w:r>
-        <w:rPr>
-          <w:rFonts w:ascii="Regesto Grotesk" w:eastAsia="Arial" w:hAnsi="Regesto Grotesk" w:cs="Arial"/>
-          <w:sz w:val="20"/>
-          <w:szCs w:val="20"/>
-        </w:rPr>
-        <w:t>${</w:t>
-      </w:r>
-      <w:proofErr w:type="spellStart"/>
-      <w:r>
-        <w:rPr>
-          <w:rFonts w:ascii="Regesto Grotesk" w:eastAsia="Arial" w:hAnsi="Regesto Grotesk" w:cs="Arial"/>
-          <w:sz w:val="20"/>
-          <w:szCs w:val="20"/>
-        </w:rPr>
-        <w:t>conclusion</w:t>
-      </w:r>
-      <w:proofErr w:type="spellEnd"/>
-      <w:r>
-        <w:rPr>
-          <w:rFonts w:ascii="Regesto Grotesk" w:eastAsia="Arial" w:hAnsi="Regesto Grotesk" w:cs="Arial"/>
-          <w:sz w:val="20"/>
-          <w:szCs w:val="20"/>
-        </w:rPr>
-        <w:t>}</w:t>
+          <w:rFonts w:ascii="Regesto Grotesk" w:hAnsi="Regesto Grotesk" w:cs="Arial"/>
+          <w:sz w:val="20"/>
+          <w:szCs w:val="20"/>
+        </w:rPr>
+      </w:pPr>
+      <w:r>
+        <w:rPr>
+          <w:rFonts w:ascii="Regesto Grotesk" w:hAnsi="Regesto Grotesk" w:cs="Arial"/>
+          <w:sz w:val="20"/>
+          <w:szCs w:val="20"/>
+        </w:rPr>
+        <w:t>${sicalificacionsugerida01}</w:t>
       </w:r>
     </w:p>
     <w:p>
@@ -1377,18 +1404,18 @@
         <w:spacing w:before="240" w:after="240" w:line="276" w:lineRule="auto"/>
         <w:jc w:val="both"/>
         <w:rPr>
-          <w:rFonts w:ascii="Regesto Grotesk" w:hAnsi="Regesto Grotesk" w:cs="Arial"/>
-          <w:sz w:val="20"/>
-          <w:szCs w:val="20"/>
-        </w:rPr>
-      </w:pPr>
-      <w:r>
-        <w:rPr>
-          <w:rFonts w:ascii="Regesto Grotesk" w:hAnsi="Regesto Grotesk" w:cs="Arial"/>
-          <w:sz w:val="20"/>
-          <w:szCs w:val="20"/>
-        </w:rPr>
-        <w:t>${sicalificacionsugerida01}</w:t>
+          <w:rFonts w:ascii="Regesto Grotesk" w:eastAsia="Arial" w:hAnsi="Regesto Grotesk" w:cs="Arial"/>
+          <w:sz w:val="20"/>
+          <w:szCs w:val="20"/>
+        </w:rPr>
+      </w:pPr>
+      <w:r>
+        <w:rPr>
+          <w:rFonts w:ascii="Regesto Grotesk" w:eastAsia="Arial" w:hAnsi="Regesto Grotesk" w:cs="Arial"/>
+          <w:sz w:val="20"/>
+          <w:szCs w:val="20"/>
+        </w:rPr>
+        <w:t>${sicalificacionsugerida02}</w:t>
       </w:r>
     </w:p>
     <w:p>
@@ -1397,17 +1424,21 @@
         <w:jc w:val="both"/>
         <w:rPr>
           <w:rFonts w:ascii="Regesto Grotesk" w:eastAsia="Arial" w:hAnsi="Regesto Grotesk" w:cs="Arial"/>
-          <w:sz w:val="20"/>
-          <w:szCs w:val="20"/>
-        </w:rPr>
-      </w:pPr>
-      <w:r>
-        <w:rPr>
-          <w:rFonts w:ascii="Regesto Grotesk" w:eastAsia="Arial" w:hAnsi="Regesto Grotesk" w:cs="Arial"/>
-          <w:sz w:val="20"/>
-          <w:szCs w:val="20"/>
-        </w:rPr>
-        <w:t>${sicalificacionsugerida02}</w:t>
+          <w:b/>
+          <w:sz w:val="20"/>
+          <w:szCs w:val="20"/>
+          <w:u w:val="single"/>
+        </w:rPr>
+      </w:pPr>
+      <w:r>
+        <w:rPr>
+          <w:rFonts w:ascii="Regesto Grotesk" w:eastAsia="Arial" w:hAnsi="Regesto Grotesk" w:cs="Arial"/>
+          <w:b/>
+          <w:sz w:val="20"/>
+          <w:szCs w:val="20"/>
+          <w:u w:val="single"/>
+        </w:rPr>
+        <w:t xml:space="preserve">Normatividad infringida </w:t>
       </w:r>
     </w:p>
     <w:p>
@@ -1416,21 +1447,35 @@
         <w:jc w:val="both"/>
         <w:rPr>
           <w:rFonts w:ascii="Regesto Grotesk" w:eastAsia="Arial" w:hAnsi="Regesto Grotesk" w:cs="Arial"/>
-          <w:b/>
-          <w:sz w:val="20"/>
-          <w:szCs w:val="20"/>
-          <w:u w:val="single"/>
-        </w:rPr>
-      </w:pPr>
-      <w:r>
-        <w:rPr>
-          <w:rFonts w:ascii="Regesto Grotesk" w:eastAsia="Arial" w:hAnsi="Regesto Grotesk" w:cs="Arial"/>
-          <w:b/>
-          <w:sz w:val="20"/>
-          <w:szCs w:val="20"/>
-          <w:u w:val="single"/>
-        </w:rPr>
-        <w:t xml:space="preserve">Normatividad infringida </w:t>
+          <w:sz w:val="20"/>
+          <w:szCs w:val="20"/>
+        </w:rPr>
+      </w:pPr>
+      <w:r>
+        <w:rPr>
+          <w:rFonts w:ascii="Regesto Grotesk" w:eastAsia="Arial" w:hAnsi="Regesto Grotesk" w:cs="Arial"/>
+          <w:sz w:val="20"/>
+          <w:szCs w:val="20"/>
+        </w:rPr>
+        <w:t>${</w:t>
+      </w:r>
+      <w:proofErr w:type="spellStart"/>
+      <w:r>
+        <w:rPr>
+          <w:rFonts w:ascii="Regesto Grotesk" w:eastAsia="Arial" w:hAnsi="Regesto Grotesk" w:cs="Arial"/>
+          <w:sz w:val="20"/>
+          <w:szCs w:val="20"/>
+        </w:rPr>
+        <w:t>normativa_infringida</w:t>
+      </w:r>
+      <w:proofErr w:type="spellEnd"/>
+      <w:r>
+        <w:rPr>
+          <w:rFonts w:ascii="Regesto Grotesk" w:eastAsia="Arial" w:hAnsi="Regesto Grotesk" w:cs="Arial"/>
+          <w:sz w:val="20"/>
+          <w:szCs w:val="20"/>
+        </w:rPr>
+        <w:t>}.</w:t>
       </w:r>
     </w:p>
     <w:p>
@@ -1439,76 +1484,38 @@
         <w:jc w:val="both"/>
         <w:rPr>
           <w:rFonts w:ascii="Regesto Grotesk" w:eastAsia="Arial" w:hAnsi="Regesto Grotesk" w:cs="Arial"/>
-          <w:sz w:val="20"/>
-          <w:szCs w:val="20"/>
-        </w:rPr>
-      </w:pPr>
-      <w:r>
-        <w:rPr>
-          <w:rFonts w:ascii="Regesto Grotesk" w:eastAsia="Arial" w:hAnsi="Regesto Grotesk" w:cs="Arial"/>
-          <w:sz w:val="20"/>
-          <w:szCs w:val="20"/>
-        </w:rPr>
-        <w:lastRenderedPageBreak/>
-        <w:t>${</w:t>
+          <w:b/>
+          <w:sz w:val="20"/>
+        </w:rPr>
+      </w:pPr>
+      <w:r>
+        <w:rPr>
+          <w:rFonts w:ascii="Regesto Grotesk" w:eastAsia="Arial" w:hAnsi="Regesto Grotesk" w:cs="Arial"/>
+          <w:b/>
+          <w:sz w:val="20"/>
+        </w:rPr>
+        <w:t>${/</w:t>
       </w:r>
       <w:proofErr w:type="spellStart"/>
       <w:r>
         <w:rPr>
           <w:rFonts w:ascii="Regesto Grotesk" w:eastAsia="Arial" w:hAnsi="Regesto Grotesk" w:cs="Arial"/>
-          <w:sz w:val="20"/>
-          <w:szCs w:val="20"/>
-        </w:rPr>
-        <w:t>normativa_infringida</w:t>
+          <w:b/>
+          <w:sz w:val="20"/>
+        </w:rPr>
+        <w:t>block_solacpo</w:t>
       </w:r>
       <w:proofErr w:type="spellEnd"/>
       <w:r>
         <w:rPr>
           <w:rFonts w:ascii="Regesto Grotesk" w:eastAsia="Arial" w:hAnsi="Regesto Grotesk" w:cs="Arial"/>
-          <w:sz w:val="20"/>
-          <w:szCs w:val="20"/>
-        </w:rPr>
-        <w:t>}.</w:t>
-      </w:r>
-    </w:p>
-    <w:p>
-      <w:pPr>
-        <w:spacing w:before="240" w:after="240" w:line="276" w:lineRule="auto"/>
-        <w:jc w:val="both"/>
-        <w:rPr>
-          <w:rFonts w:ascii="Regesto Grotesk" w:eastAsia="Arial" w:hAnsi="Regesto Grotesk" w:cs="Arial"/>
-          <w:b/>
-          <w:sz w:val="20"/>
-        </w:rPr>
-      </w:pPr>
-      <w:r>
-        <w:rPr>
-          <w:rFonts w:ascii="Regesto Grotesk" w:eastAsia="Arial" w:hAnsi="Regesto Grotesk" w:cs="Arial"/>
-          <w:b/>
-          <w:sz w:val="20"/>
-        </w:rPr>
-        <w:t>${/</w:t>
-      </w:r>
-      <w:proofErr w:type="spellStart"/>
-      <w:r>
-        <w:rPr>
-          <w:rFonts w:ascii="Regesto Grotesk" w:eastAsia="Arial" w:hAnsi="Regesto Grotesk" w:cs="Arial"/>
-          <w:b/>
-          <w:sz w:val="20"/>
-        </w:rPr>
-        <w:t>block_solacpo</w:t>
-      </w:r>
-      <w:proofErr w:type="spellEnd"/>
-      <w:r>
-        <w:rPr>
-          <w:rFonts w:ascii="Regesto Grotesk" w:eastAsia="Arial" w:hAnsi="Regesto Grotesk" w:cs="Arial"/>
           <w:b/>
           <w:sz w:val="20"/>
         </w:rPr>
         <w:t>}</w:t>
       </w:r>
     </w:p>
-    <w:bookmarkEnd w:id="15"/>
+    <w:bookmarkEnd w:id="16"/>
     <w:p>
       <w:pPr>
         <w:pStyle w:val="Prrafodelista"/>
@@ -1532,6 +1539,7 @@
           <w:sz w:val="20"/>
           <w:szCs w:val="20"/>
         </w:rPr>
+        <w:lastRenderedPageBreak/>
         <w:t>ESTADO QUE GUARDAN LAS RECOMENDACIONES DE CUENTA:</w:t>
       </w:r>
     </w:p>
@@ -1583,7 +1591,7 @@
           <w:szCs w:val="20"/>
         </w:rPr>
       </w:pPr>
-      <w:bookmarkStart w:id="17" w:name="_Hlk158292672"/>
+      <w:bookmarkStart w:id="18" w:name="_Hlk158292672"/>
       <w:r>
         <w:rPr>
           <w:rFonts w:ascii="Regesto Grotesk" w:eastAsia="Arial" w:hAnsi="Regesto Grotesk" w:cs="Arial"/>
@@ -1637,7 +1645,15 @@
           <w:b/>
           <w:sz w:val="20"/>
         </w:rPr>
-        <w:t>ESTADO: ${</w:t>
+        <w:t xml:space="preserve">ESTADO: </w:t>
+      </w:r>
+      <w:r>
+        <w:rPr>
+          <w:rFonts w:ascii="Regesto Grotesk" w:eastAsia="Arial" w:hAnsi="Regesto Grotesk" w:cs="Arial"/>
+          <w:b/>
+          <w:sz w:val="20"/>
+        </w:rPr>
+        <w:t>${</w:t>
       </w:r>
       <w:proofErr w:type="spellStart"/>
       <w:r>
@@ -1646,7 +1662,7 @@
           <w:b/>
           <w:sz w:val="20"/>
         </w:rPr>
-        <w:t>calificacion_sugerida</w:t>
+        <w:t>calificacion_sugerida_mayus</w:t>
       </w:r>
       <w:proofErr w:type="spellEnd"/>
       <w:r>
@@ -1757,26 +1773,7 @@
           <w:szCs w:val="16"/>
           <w:u w:val="single"/>
         </w:rPr>
-        <w:t xml:space="preserve">Descripción de la documentación presentada durante el Proceso de Atención a Recomendaciones </w:t>
-      </w:r>
-    </w:p>
-    <w:p>
-      <w:pPr>
-        <w:spacing w:before="240" w:after="240" w:line="276" w:lineRule="auto"/>
-        <w:jc w:val="both"/>
-        <w:rPr>
-          <w:rFonts w:ascii="Regesto Grotesk" w:eastAsia="Arial" w:hAnsi="Regesto Grotesk" w:cs="Arial"/>
-          <w:sz w:val="20"/>
-          <w:szCs w:val="20"/>
-        </w:rPr>
-      </w:pPr>
-      <w:r>
-        <w:rPr>
-          <w:rFonts w:ascii="Regesto Grotesk" w:eastAsia="Arial" w:hAnsi="Regesto Grotesk" w:cs="Arial"/>
-          <w:sz w:val="20"/>
-          <w:szCs w:val="20"/>
-        </w:rPr>
-        <w:t>${sicontestacion01}</w:t>
+        <w:t xml:space="preserve">Documentación presentada durante el Proceso de Atención a Recomendaciones </w:t>
       </w:r>
     </w:p>
     <w:p>
@@ -2019,7 +2016,7 @@
           <w:sz w:val="20"/>
           <w:szCs w:val="20"/>
         </w:rPr>
-        <w:t>normatividad_infringida</w:t>
+        <w:t>normativa_infringida</w:t>
       </w:r>
       <w:proofErr w:type="spellEnd"/>
       <w:r>
@@ -2028,7 +2025,7 @@
           <w:sz w:val="20"/>
           <w:szCs w:val="20"/>
         </w:rPr>
-        <w:t>}</w:t>
+        <w:t>}.</w:t>
       </w:r>
     </w:p>
     <w:p>
@@ -2080,9 +2077,9 @@
         </w:rPr>
       </w:pPr>
     </w:p>
-    <w:bookmarkEnd w:id="13"/>
     <w:bookmarkEnd w:id="14"/>
-    <w:bookmarkEnd w:id="17"/>
+    <w:bookmarkEnd w:id="15"/>
+    <w:bookmarkEnd w:id="18"/>
     <w:p>
       <w:pPr>
         <w:spacing w:before="240" w:after="240" w:line="276" w:lineRule="auto"/>
@@ -2100,7 +2097,7 @@
         <w:t>=====================================================================================</w:t>
       </w:r>
     </w:p>
-    <w:bookmarkEnd w:id="3"/>
+    <w:bookmarkEnd w:id="4"/>
     <w:p>
       <w:pPr>
         <w:tabs>
@@ -2169,6 +2166,7 @@
           <w:u w:val="single"/>
           <w:lang w:eastAsia="es-MX"/>
         </w:rPr>
+        <w:lastRenderedPageBreak/>
         <w:t>${siPliegos01}</w:t>
       </w:r>
     </w:p>
@@ -2266,9 +2264,9 @@
         </w:rPr>
         <w:t>${siPliegos05}</w:t>
       </w:r>
-      <w:bookmarkStart w:id="18" w:name="_Hlk158286815"/>
-    </w:p>
-    <w:bookmarkEnd w:id="18"/>
+      <w:bookmarkStart w:id="19" w:name="_Hlk158286815"/>
+    </w:p>
+    <w:bookmarkEnd w:id="19"/>
     <w:p>
       <w:pPr>
         <w:pStyle w:val="Prrafodelista"/>
@@ -2311,7 +2309,7 @@
           <w:lang w:eastAsia="es-MX"/>
         </w:rPr>
       </w:pPr>
-      <w:bookmarkStart w:id="19" w:name="_Hlk158286829"/>
+      <w:bookmarkStart w:id="20" w:name="_Hlk158286829"/>
       <w:r>
         <w:rPr>
           <w:rFonts w:ascii="Regesto Grotesk" w:hAnsi="Regesto Grotesk" w:cs="Arial"/>
@@ -2332,8 +2330,8 @@
           <w:szCs w:val="20"/>
         </w:rPr>
       </w:pPr>
-      <w:bookmarkStart w:id="20" w:name="_Hlk119323107"/>
-      <w:bookmarkEnd w:id="19"/>
+      <w:bookmarkStart w:id="21" w:name="_Hlk119323107"/>
+      <w:bookmarkEnd w:id="20"/>
       <w:r>
         <w:rPr>
           <w:rFonts w:ascii="Regesto Grotesk" w:eastAsia="Arial" w:hAnsi="Regesto Grotesk" w:cs="Arial"/>
@@ -2522,7 +2520,6 @@
           <w:sz w:val="20"/>
           <w:szCs w:val="20"/>
         </w:rPr>
-        <w:lastRenderedPageBreak/>
         <w:t>${siSolAc08}</w:t>
       </w:r>
     </w:p>
@@ -2577,7 +2574,7 @@
         <w:t>${siSolAc10}</w:t>
       </w:r>
     </w:p>
-    <w:bookmarkEnd w:id="20"/>
+    <w:bookmarkEnd w:id="21"/>
     <w:p>
       <w:pPr>
         <w:pStyle w:val="Prrafodelista"/>
@@ -2603,6 +2600,7 @@
           <w:sz w:val="20"/>
           <w:u w:val="single"/>
         </w:rPr>
+        <w:lastRenderedPageBreak/>
         <w:t>${siRecomendaciones05}</w:t>
       </w:r>
     </w:p>
@@ -2616,7 +2614,7 @@
           <w:szCs w:val="20"/>
         </w:rPr>
       </w:pPr>
-      <w:bookmarkStart w:id="21" w:name="_Hlk158286973"/>
+      <w:bookmarkStart w:id="22" w:name="_Hlk158286973"/>
       <w:r>
         <w:rPr>
           <w:rFonts w:ascii="Regesto Grotesk" w:hAnsi="Regesto Grotesk" w:cs="Arial"/>
@@ -2675,8 +2673,8 @@
           <w:szCs w:val="20"/>
         </w:rPr>
       </w:pPr>
-      <w:bookmarkStart w:id="22" w:name="_Hlk158287003"/>
-      <w:bookmarkEnd w:id="21"/>
+      <w:bookmarkStart w:id="23" w:name="_Hlk158287003"/>
+      <w:bookmarkEnd w:id="22"/>
       <w:r>
         <w:rPr>
           <w:rFonts w:ascii="Regesto Grotesk" w:eastAsia="Arial Unicode MS" w:hAnsi="Regesto Grotesk" w:cs="Arial"/>
@@ -2700,7 +2698,7 @@
           <w:sz w:val="20"/>
         </w:rPr>
       </w:pPr>
-      <w:bookmarkStart w:id="23" w:name="_Hlk158980178"/>
+      <w:bookmarkStart w:id="24" w:name="_Hlk158980178"/>
       <w:r>
         <w:rPr>
           <w:rFonts w:ascii="Regesto Grotesk" w:eastAsia="Arial" w:hAnsi="Regesto Grotesk" w:cs="Arial"/>
@@ -2722,8 +2720,8 @@
           <w:sz w:val="20"/>
         </w:rPr>
       </w:pPr>
-      <w:bookmarkStart w:id="24" w:name="_Hlk158287023"/>
-      <w:bookmarkEnd w:id="22"/>
+      <w:bookmarkStart w:id="25" w:name="_Hlk158287023"/>
+      <w:bookmarkEnd w:id="23"/>
       <w:r>
         <w:rPr>
           <w:rFonts w:ascii="Regesto Grotesk" w:eastAsia="Arial" w:hAnsi="Regesto Grotesk" w:cs="Arial"/>
@@ -2808,8 +2806,8 @@
           <w:szCs w:val="20"/>
         </w:rPr>
       </w:pPr>
-      <w:bookmarkStart w:id="25" w:name="_Hlk158287044"/>
-      <w:bookmarkEnd w:id="24"/>
+      <w:bookmarkStart w:id="26" w:name="_Hlk158287044"/>
+      <w:bookmarkEnd w:id="25"/>
       <w:r>
         <w:rPr>
           <w:rFonts w:ascii="Regesto Grotesk" w:eastAsia="Arial" w:hAnsi="Regesto Grotesk" w:cs="Arial"/>
@@ -2903,7 +2901,6 @@
         </w:rPr>
         <w:t>En consecuencia, se emite y autoriza el presente Informe de Seguimiento a los ${</w:t>
       </w:r>
-      <w:bookmarkStart w:id="26" w:name="_GoBack"/>
       <w:proofErr w:type="spellStart"/>
       <w:r>
         <w:rPr>
@@ -2914,7 +2911,6 @@
         </w:rPr>
         <w:t>fechaInformeLetras</w:t>
       </w:r>
-      <w:bookmarkEnd w:id="26"/>
       <w:proofErr w:type="spellEnd"/>
       <w:r>
         <w:rPr>
@@ -2934,8 +2930,8 @@
         <w:t>, mismo que se imprime en 2 (Dos) tantos originales, de los cuales uno será notificado y entregado a la entidad fiscalizada y uno más será integrado al Expediente de cuenta, firmando al calce y al margen por parte de este Órgano Superior de Fiscalización del Estado de México.</w:t>
       </w:r>
     </w:p>
-    <w:bookmarkEnd w:id="23"/>
-    <w:bookmarkEnd w:id="25"/>
+    <w:bookmarkEnd w:id="24"/>
+    <w:bookmarkEnd w:id="26"/>
     <w:p>
       <w:pPr>
         <w:spacing w:before="240" w:after="240" w:line="276" w:lineRule="auto"/>
@@ -2956,7 +2952,6 @@
           <w:szCs w:val="20"/>
           <w:lang w:eastAsia="es-MX"/>
         </w:rPr>
-        <w:lastRenderedPageBreak/>
         <w:t>POR PARTE DEL ÓRGANO SUPERIOR DE FISCALIZACIÓN DEL ESTADO DE MÉXICO</w:t>
       </w:r>
     </w:p>
@@ -3099,6 +3094,7 @@
                 <w:sz w:val="20"/>
                 <w:szCs w:val="20"/>
               </w:rPr>
+              <w:lastRenderedPageBreak/>
               <w:t>${</w:t>
             </w:r>
             <w:proofErr w:type="spellStart"/>
@@ -7866,7 +7862,7 @@
 </file>
 
 <file path=customXml/itemProps1.xml><?xml version="1.0" encoding="utf-8"?>
-<ds:datastoreItem xmlns:ds="http://schemas.openxmlformats.org/officeDocument/2006/customXml" ds:itemID="{1772D298-23F3-44D5-BFD4-4EDF1E74A6AC}">
+<ds:datastoreItem xmlns:ds="http://schemas.openxmlformats.org/officeDocument/2006/customXml" ds:itemID="{2FD3EB7B-DD50-423F-B259-8522692198CE}">
   <ds:schemaRefs>
     <ds:schemaRef ds:uri="http://schemas.openxmlformats.org/officeDocument/2006/bibliography"/>
   </ds:schemaRefs>

</xml_diff>

<commit_message>
Acuerdo de Conclusion correccion, IS correccion
</commit_message>
<xml_diff>
--- a/public/bases-word/IS/CUMPLIMIENTO_FINANCIERO/IS_01.docx
+++ b/public/bases-word/IS/CUMPLIMIENTO_FINANCIERO/IS_01.docx
@@ -1,6 +1,6 @@
 
 <file path=word/document.xml><?xml version="1.0" encoding="utf-8"?>
-<w:document xmlns:wpc="http://schemas.microsoft.com/office/word/2010/wordprocessingCanvas" xmlns:cx="http://schemas.microsoft.com/office/drawing/2014/chartex" xmlns:cx1="http://schemas.microsoft.com/office/drawing/2015/9/8/chartex" xmlns:cx2="http://schemas.microsoft.com/office/drawing/2015/10/21/chartex" xmlns:cx3="http://schemas.microsoft.com/office/drawing/2016/5/9/chartex" xmlns:cx4="http://schemas.microsoft.com/office/drawing/2016/5/10/chartex" xmlns:cx5="http://schemas.microsoft.com/office/drawing/2016/5/11/chartex" xmlns:cx6="http://schemas.microsoft.com/office/drawing/2016/5/12/chartex" xmlns:cx7="http://schemas.microsoft.com/office/drawing/2016/5/13/chartex" xmlns:cx8="http://schemas.microsoft.com/office/drawing/2016/5/14/chartex" xmlns:mc="http://schemas.openxmlformats.org/markup-compatibility/2006" xmlns:aink="http://schemas.microsoft.com/office/drawing/2016/ink" xmlns:am3d="http://schemas.microsoft.com/office/drawing/2017/model3d" xmlns:o="urn:schemas-microsoft-com:office:office" xmlns:r="http://schemas.openxmlformats.org/officeDocument/2006/relationships" xmlns:m="http://schemas.openxmlformats.org/officeDocument/2006/math" xmlns:v="urn:schemas-microsoft-com:vml" xmlns:wp14="http://schemas.microsoft.com/office/word/2010/wordprocessingDrawing" xmlns:wp="http://schemas.openxmlformats.org/drawingml/2006/wordprocessingDrawing" xmlns:w10="urn:schemas-microsoft-com:office:word" xmlns:w="http://schemas.openxmlformats.org/wordprocessingml/2006/main" xmlns:w14="http://schemas.microsoft.com/office/word/2010/wordml" xmlns:w15="http://schemas.microsoft.com/office/word/2012/wordml" xmlns:w16cid="http://schemas.microsoft.com/office/word/2016/wordml/cid" xmlns:w16se="http://schemas.microsoft.com/office/word/2015/wordml/symex" xmlns:wpg="http://schemas.microsoft.com/office/word/2010/wordprocessingGroup" xmlns:wpi="http://schemas.microsoft.com/office/word/2010/wordprocessingInk" xmlns:wne="http://schemas.microsoft.com/office/word/2006/wordml" xmlns:wps="http://schemas.microsoft.com/office/word/2010/wordprocessingShape" mc:Ignorable="w14 w15 w16se w16cid wp14">
+<w:document xmlns:wpc="http://schemas.microsoft.com/office/word/2010/wordprocessingCanvas" xmlns:cx="http://schemas.microsoft.com/office/drawing/2014/chartex" xmlns:cx1="http://schemas.microsoft.com/office/drawing/2015/9/8/chartex" xmlns:cx2="http://schemas.microsoft.com/office/drawing/2015/10/21/chartex" xmlns:cx3="http://schemas.microsoft.com/office/drawing/2016/5/9/chartex" xmlns:cx4="http://schemas.microsoft.com/office/drawing/2016/5/10/chartex" xmlns:cx5="http://schemas.microsoft.com/office/drawing/2016/5/11/chartex" xmlns:cx6="http://schemas.microsoft.com/office/drawing/2016/5/12/chartex" xmlns:cx7="http://schemas.microsoft.com/office/drawing/2016/5/13/chartex" xmlns:cx8="http://schemas.microsoft.com/office/drawing/2016/5/14/chartex" xmlns:mc="http://schemas.openxmlformats.org/markup-compatibility/2006" xmlns:aink="http://schemas.microsoft.com/office/drawing/2016/ink" xmlns:am3d="http://schemas.microsoft.com/office/drawing/2017/model3d" xmlns:o="urn:schemas-microsoft-com:office:office" xmlns:oel="http://schemas.microsoft.com/office/2019/extlst" xmlns:r="http://schemas.openxmlformats.org/officeDocument/2006/relationships" xmlns:m="http://schemas.openxmlformats.org/officeDocument/2006/math" xmlns:v="urn:schemas-microsoft-com:vml" xmlns:wp14="http://schemas.microsoft.com/office/word/2010/wordprocessingDrawing" xmlns:wp="http://schemas.openxmlformats.org/drawingml/2006/wordprocessingDrawing" xmlns:w10="urn:schemas-microsoft-com:office:word" xmlns:w="http://schemas.openxmlformats.org/wordprocessingml/2006/main" xmlns:w14="http://schemas.microsoft.com/office/word/2010/wordml" xmlns:w15="http://schemas.microsoft.com/office/word/2012/wordml" xmlns:w16cex="http://schemas.microsoft.com/office/word/2018/wordml/cex" xmlns:w16cid="http://schemas.microsoft.com/office/word/2016/wordml/cid" xmlns:w16="http://schemas.microsoft.com/office/word/2018/wordml" xmlns:w16du="http://schemas.microsoft.com/office/word/2023/wordml/word16du" xmlns:w16sdtdh="http://schemas.microsoft.com/office/word/2020/wordml/sdtdatahash" xmlns:w16sdtfl="http://schemas.microsoft.com/office/word/2024/wordml/sdtformatlock" xmlns:w16se="http://schemas.microsoft.com/office/word/2015/wordml/symex" xmlns:wpg="http://schemas.microsoft.com/office/word/2010/wordprocessingGroup" xmlns:wpi="http://schemas.microsoft.com/office/word/2010/wordprocessingInk" xmlns:wne="http://schemas.microsoft.com/office/word/2006/wordml" xmlns:wps="http://schemas.microsoft.com/office/word/2010/wordprocessingShape" mc:Ignorable="w14 w15 w16se w16cid w16 w16cex w16sdtdh w16sdtfl w16du wp14">
   <w:body>
     <w:tbl>
       <w:tblPr>
@@ -62,7 +62,6 @@
                 <w:tag w:val="goog_rdk_0"/>
                 <w:id w:val="513742612"/>
               </w:sdtPr>
-              <w:sdtEndPr/>
               <w:sdtContent/>
             </w:sdt>
             <w:r>
@@ -290,8 +289,6 @@
         </w:rPr>
       </w:pPr>
       <w:bookmarkStart w:id="1" w:name="_Hlk95752868"/>
-      <w:bookmarkStart w:id="2" w:name="_GoBack"/>
-      <w:bookmarkEnd w:id="2"/>
       <w:r>
         <w:rPr>
           <w:rFonts w:ascii="Regesto Grotesk" w:eastAsia="Arial" w:hAnsi="Regesto Grotesk" w:cs="Arial"/>
@@ -462,8 +459,8 @@
           <w:szCs w:val="20"/>
         </w:rPr>
       </w:pPr>
-      <w:bookmarkStart w:id="3" w:name="_Hlk158286568"/>
-      <w:bookmarkStart w:id="4" w:name="_Hlk95985709"/>
+      <w:bookmarkStart w:id="2" w:name="_Hlk158286568"/>
+      <w:bookmarkStart w:id="3" w:name="_Hlk95985709"/>
       <w:r>
         <w:rPr>
           <w:rFonts w:ascii="Regesto Grotesk" w:eastAsia="Arial" w:hAnsi="Regesto Grotesk" w:cs="Arial"/>
@@ -596,7 +593,7 @@
         </w:rPr>
         <w:t xml:space="preserve">; en fecha </w:t>
       </w:r>
-      <w:bookmarkStart w:id="5" w:name="_Hlk191977037"/>
+      <w:bookmarkStart w:id="4" w:name="_Hlk191977037"/>
       <w:r>
         <w:rPr>
           <w:rFonts w:ascii="Regesto Grotesk" w:hAnsi="Regesto Grotesk" w:cs="Arial"/>
@@ -626,7 +623,7 @@
         </w:rPr>
         <w:t>}</w:t>
       </w:r>
-      <w:bookmarkEnd w:id="5"/>
+      <w:bookmarkEnd w:id="4"/>
       <w:r>
         <w:rPr>
           <w:rFonts w:ascii="Regesto Grotesk" w:hAnsi="Regesto Grotesk" w:cs="Arial"/>
@@ -693,7 +690,7 @@
         </w:rPr>
         <w:t xml:space="preserve">, por medio del cual, </w:t>
       </w:r>
-      <w:bookmarkStart w:id="6" w:name="_Hlk191977070"/>
+      <w:bookmarkStart w:id="5" w:name="_Hlk191977070"/>
       <w:r>
         <w:rPr>
           <w:rFonts w:ascii="Regesto Grotesk" w:hAnsi="Regesto Grotesk" w:cs="Arial"/>
@@ -726,31 +723,31 @@
         </w:rPr>
         <w:t>e mérito</w:t>
       </w:r>
+      <w:bookmarkEnd w:id="5"/>
+      <w:r>
+        <w:rPr>
+          <w:rFonts w:ascii="Regesto Grotesk" w:eastAsia="Arial" w:hAnsi="Regesto Grotesk" w:cs="Arial"/>
+          <w:sz w:val="20"/>
+          <w:szCs w:val="20"/>
+        </w:rPr>
+        <w:t xml:space="preserve"> y se pusiera a la vista el Expediente Técnico para su consulta e informarle de la apertura de la Etapa de Aclaración </w:t>
+      </w:r>
+      <w:bookmarkStart w:id="6" w:name="_Hlk191977091"/>
+      <w:r>
+        <w:rPr>
+          <w:rFonts w:ascii="Regesto Grotesk" w:hAnsi="Regesto Grotesk" w:cs="Arial"/>
+          <w:sz w:val="20"/>
+          <w:szCs w:val="20"/>
+        </w:rPr>
+        <w:t>${siRecomendaciones01}</w:t>
+      </w:r>
       <w:bookmarkEnd w:id="6"/>
       <w:r>
         <w:rPr>
-          <w:rFonts w:ascii="Regesto Grotesk" w:eastAsia="Arial" w:hAnsi="Regesto Grotesk" w:cs="Arial"/>
-          <w:sz w:val="20"/>
-          <w:szCs w:val="20"/>
-        </w:rPr>
-        <w:t xml:space="preserve"> y se pusiera a la vista el Expediente Técnico para su consulta e informarle de la apertura de la Etapa de Aclaración </w:t>
-      </w:r>
-      <w:bookmarkStart w:id="7" w:name="_Hlk191977091"/>
-      <w:r>
-        <w:rPr>
           <w:rFonts w:ascii="Regesto Grotesk" w:hAnsi="Regesto Grotesk" w:cs="Arial"/>
           <w:sz w:val="20"/>
           <w:szCs w:val="20"/>
         </w:rPr>
-        <w:t>${siRecomendaciones01}</w:t>
-      </w:r>
-      <w:bookmarkEnd w:id="7"/>
-      <w:r>
-        <w:rPr>
-          <w:rFonts w:ascii="Regesto Grotesk" w:hAnsi="Regesto Grotesk" w:cs="Arial"/>
-          <w:sz w:val="20"/>
-          <w:szCs w:val="20"/>
-        </w:rPr>
         <w:t>,</w:t>
       </w:r>
       <w:r>
@@ -761,7 +758,7 @@
         </w:rPr>
         <w:t xml:space="preserve"> con el objeto de que en un plazo de 30 (Treinta) días hábiles, solventara, aclarara o manifestara lo que a su derecho conviniera en relación al contenido de </w:t>
       </w:r>
-      <w:bookmarkStart w:id="8" w:name="_Hlk191977105"/>
+      <w:bookmarkStart w:id="7" w:name="_Hlk191977105"/>
       <w:r>
         <w:rPr>
           <w:rFonts w:ascii="Regesto Grotesk" w:eastAsia="Arial" w:hAnsi="Regesto Grotesk" w:cs="Arial"/>
@@ -799,8 +796,8 @@
           <w:szCs w:val="20"/>
         </w:rPr>
       </w:pPr>
-      <w:bookmarkStart w:id="9" w:name="_Hlk198714578"/>
-      <w:bookmarkEnd w:id="8"/>
+      <w:bookmarkStart w:id="8" w:name="_Hlk198714578"/>
+      <w:bookmarkEnd w:id="7"/>
       <w:r>
         <w:rPr>
           <w:rFonts w:ascii="Regesto Grotesk" w:eastAsia="Arial" w:hAnsi="Regesto Grotesk" w:cs="Arial"/>
@@ -820,8 +817,8 @@
           <w:szCs w:val="20"/>
         </w:rPr>
       </w:pPr>
-      <w:bookmarkStart w:id="10" w:name="_Hlk158286557"/>
-      <w:bookmarkEnd w:id="9"/>
+      <w:bookmarkStart w:id="9" w:name="_Hlk158286557"/>
+      <w:bookmarkEnd w:id="8"/>
       <w:r>
         <w:rPr>
           <w:rFonts w:ascii="Regesto Grotesk" w:eastAsia="Arial" w:hAnsi="Regesto Grotesk" w:cs="Arial"/>
@@ -864,8 +861,8 @@
           <w:szCs w:val="20"/>
         </w:rPr>
       </w:pPr>
-      <w:bookmarkStart w:id="11" w:name="_Hlk95822362"/>
-      <w:bookmarkEnd w:id="10"/>
+      <w:bookmarkStart w:id="10" w:name="_Hlk95822362"/>
+      <w:bookmarkEnd w:id="9"/>
       <w:r>
         <w:rPr>
           <w:rFonts w:ascii="Regesto Grotesk" w:hAnsi="Regesto Grotesk" w:cs="Arial"/>
@@ -894,7 +891,7 @@
         <w:t xml:space="preserve">se hizo del conocimiento a la entidad fiscalizada, que el mismo no será considerado para su valoración. </w:t>
       </w:r>
     </w:p>
-    <w:bookmarkEnd w:id="11"/>
+    <w:bookmarkEnd w:id="10"/>
     <w:p>
       <w:pPr>
         <w:spacing w:before="240" w:after="240" w:line="276" w:lineRule="auto"/>
@@ -914,7 +911,7 @@
         <w:lastRenderedPageBreak/>
         <w:t xml:space="preserve">Por lo tanto, una vez analizados </w:t>
       </w:r>
-      <w:bookmarkStart w:id="12" w:name="_Hlk98240528"/>
+      <w:bookmarkStart w:id="11" w:name="_Hlk98240528"/>
       <w:r>
         <w:rPr>
           <w:rFonts w:ascii="Regesto Grotesk" w:eastAsia="Arial" w:hAnsi="Regesto Grotesk" w:cs="Arial"/>
@@ -923,25 +920,25 @@
         </w:rPr>
         <w:t>tod</w:t>
       </w:r>
+      <w:bookmarkEnd w:id="11"/>
+      <w:r>
+        <w:rPr>
+          <w:rFonts w:ascii="Regesto Grotesk" w:eastAsia="Arial" w:hAnsi="Regesto Grotesk" w:cs="Arial"/>
+          <w:sz w:val="20"/>
+          <w:szCs w:val="20"/>
+        </w:rPr>
+        <w:t xml:space="preserve">os los elementos de convicción que obran en los autos de los expedientes </w:t>
+      </w:r>
+      <w:bookmarkStart w:id="12" w:name="_Hlk124955251"/>
+      <w:r>
+        <w:rPr>
+          <w:rFonts w:ascii="Regesto Grotesk" w:eastAsia="Arial" w:hAnsi="Regesto Grotesk" w:cs="Arial"/>
+          <w:sz w:val="20"/>
+          <w:szCs w:val="20"/>
+        </w:rPr>
+        <w:t xml:space="preserve">de mérito, </w:t>
+      </w:r>
       <w:bookmarkEnd w:id="12"/>
-      <w:r>
-        <w:rPr>
-          <w:rFonts w:ascii="Regesto Grotesk" w:eastAsia="Arial" w:hAnsi="Regesto Grotesk" w:cs="Arial"/>
-          <w:sz w:val="20"/>
-          <w:szCs w:val="20"/>
-        </w:rPr>
-        <w:t xml:space="preserve">os los elementos de convicción que obran en los autos de los expedientes </w:t>
-      </w:r>
-      <w:bookmarkStart w:id="13" w:name="_Hlk124955251"/>
-      <w:r>
-        <w:rPr>
-          <w:rFonts w:ascii="Regesto Grotesk" w:eastAsia="Arial" w:hAnsi="Regesto Grotesk" w:cs="Arial"/>
-          <w:sz w:val="20"/>
-          <w:szCs w:val="20"/>
-        </w:rPr>
-        <w:t xml:space="preserve">de mérito, </w:t>
-      </w:r>
-      <w:bookmarkEnd w:id="13"/>
       <w:r>
         <w:rPr>
           <w:rFonts w:ascii="Regesto Grotesk" w:eastAsia="Arial" w:hAnsi="Regesto Grotesk" w:cs="Arial"/>
@@ -970,8 +967,8 @@
           <w:u w:val="single"/>
         </w:rPr>
       </w:pPr>
-      <w:bookmarkStart w:id="14" w:name="_Hlk158980047"/>
-      <w:bookmarkEnd w:id="3"/>
+      <w:bookmarkStart w:id="13" w:name="_Hlk158980047"/>
+      <w:bookmarkEnd w:id="2"/>
       <w:r>
         <w:rPr>
           <w:rFonts w:ascii="Regesto Grotesk" w:eastAsia="Arial" w:hAnsi="Regesto Grotesk" w:cs="Arial"/>
@@ -1000,7 +997,7 @@
           <w:szCs w:val="20"/>
         </w:rPr>
       </w:pPr>
-      <w:bookmarkStart w:id="15" w:name="_Hlk151456575"/>
+      <w:bookmarkStart w:id="14" w:name="_Hlk151456575"/>
       <w:r>
         <w:rPr>
           <w:rFonts w:ascii="Regesto Grotesk" w:eastAsia="Arial" w:hAnsi="Regesto Grotesk" w:cs="Arial"/>
@@ -1021,7 +1018,7 @@
           <w:sz w:val="20"/>
         </w:rPr>
       </w:pPr>
-      <w:bookmarkStart w:id="16" w:name="_Hlk158292210"/>
+      <w:bookmarkStart w:id="15" w:name="_Hlk158292210"/>
       <w:r>
         <w:rPr>
           <w:rFonts w:ascii="Regesto Grotesk" w:eastAsia="Arial" w:hAnsi="Regesto Grotesk" w:cs="Arial"/>
@@ -1168,7 +1165,6 @@
     <w:p>
       <w:pPr>
         <w:spacing w:before="240" w:after="240" w:line="276" w:lineRule="auto"/>
-        <w:jc w:val="both"/>
         <w:rPr>
           <w:rFonts w:ascii="Regesto Grotesk" w:eastAsia="Arial" w:hAnsi="Regesto Grotesk" w:cs="Arial"/>
           <w:sz w:val="20"/>
@@ -1233,7 +1229,7 @@
           <w:u w:val="single"/>
         </w:rPr>
       </w:pPr>
-      <w:bookmarkStart w:id="17" w:name="_Hlk158292284"/>
+      <w:bookmarkStart w:id="16" w:name="_Hlk158292284"/>
       <w:r>
         <w:rPr>
           <w:rFonts w:ascii="Regesto Grotesk" w:eastAsia="Arial" w:hAnsi="Regesto Grotesk" w:cs="Arial"/>
@@ -1245,11 +1241,10 @@
         <w:t xml:space="preserve">Documentación presentada durante la Etapa de Aclaración </w:t>
       </w:r>
     </w:p>
-    <w:bookmarkEnd w:id="17"/>
+    <w:bookmarkEnd w:id="16"/>
     <w:p>
       <w:pPr>
         <w:spacing w:after="0" w:line="276" w:lineRule="auto"/>
-        <w:jc w:val="both"/>
         <w:rPr>
           <w:rFonts w:ascii="Regesto Grotesk" w:eastAsia="Arial" w:hAnsi="Regesto Grotesk" w:cs="Arial"/>
           <w:b/>
@@ -1309,7 +1304,6 @@
     <w:p>
       <w:pPr>
         <w:spacing w:before="240" w:after="240" w:line="276" w:lineRule="auto"/>
-        <w:jc w:val="both"/>
         <w:rPr>
           <w:rFonts w:ascii="Regesto Grotesk" w:eastAsia="Arial" w:hAnsi="Regesto Grotesk" w:cs="Arial"/>
           <w:sz w:val="20"/>
@@ -1332,6 +1326,42 @@
           <w:szCs w:val="20"/>
         </w:rPr>
         <w:t>analisis</w:t>
+      </w:r>
+      <w:proofErr w:type="spellEnd"/>
+      <w:r>
+        <w:rPr>
+          <w:rFonts w:ascii="Regesto Grotesk" w:eastAsia="Arial" w:hAnsi="Regesto Grotesk" w:cs="Arial"/>
+          <w:sz w:val="20"/>
+          <w:szCs w:val="20"/>
+        </w:rPr>
+        <w:t>}</w:t>
+      </w:r>
+    </w:p>
+    <w:p>
+      <w:pPr>
+        <w:spacing w:before="240" w:after="240" w:line="276" w:lineRule="auto"/>
+        <w:rPr>
+          <w:rFonts w:ascii="Regesto Grotesk" w:eastAsia="Arial" w:hAnsi="Regesto Grotesk" w:cs="Arial"/>
+          <w:sz w:val="20"/>
+          <w:szCs w:val="20"/>
+        </w:rPr>
+      </w:pPr>
+      <w:r>
+        <w:rPr>
+          <w:rFonts w:ascii="Regesto Grotesk" w:eastAsia="Arial" w:hAnsi="Regesto Grotesk" w:cs="Arial"/>
+          <w:sz w:val="20"/>
+          <w:szCs w:val="20"/>
+        </w:rPr>
+        <w:t>${</w:t>
+      </w:r>
+      <w:proofErr w:type="spellStart"/>
+      <w:r>
+        <w:rPr>
+          <w:rFonts w:ascii="Regesto Grotesk" w:eastAsia="Arial" w:hAnsi="Regesto Grotesk" w:cs="Arial"/>
+          <w:sz w:val="20"/>
+          <w:szCs w:val="20"/>
+        </w:rPr>
+        <w:t>conclusion</w:t>
       </w:r>
       <w:proofErr w:type="spellEnd"/>
       <w:r>
@@ -1348,36 +1378,18 @@
         <w:spacing w:before="240" w:after="240" w:line="276" w:lineRule="auto"/>
         <w:jc w:val="both"/>
         <w:rPr>
-          <w:rFonts w:ascii="Regesto Grotesk" w:eastAsia="Arial" w:hAnsi="Regesto Grotesk" w:cs="Arial"/>
-          <w:sz w:val="20"/>
-          <w:szCs w:val="20"/>
-        </w:rPr>
-      </w:pPr>
-      <w:r>
-        <w:rPr>
-          <w:rFonts w:ascii="Regesto Grotesk" w:eastAsia="Arial" w:hAnsi="Regesto Grotesk" w:cs="Arial"/>
-          <w:sz w:val="20"/>
-          <w:szCs w:val="20"/>
-        </w:rPr>
-        <w:t>${</w:t>
-      </w:r>
-      <w:proofErr w:type="spellStart"/>
-      <w:r>
-        <w:rPr>
-          <w:rFonts w:ascii="Regesto Grotesk" w:eastAsia="Arial" w:hAnsi="Regesto Grotesk" w:cs="Arial"/>
-          <w:sz w:val="20"/>
-          <w:szCs w:val="20"/>
-        </w:rPr>
-        <w:t>conclusion</w:t>
-      </w:r>
-      <w:proofErr w:type="spellEnd"/>
-      <w:r>
-        <w:rPr>
-          <w:rFonts w:ascii="Regesto Grotesk" w:eastAsia="Arial" w:hAnsi="Regesto Grotesk" w:cs="Arial"/>
-          <w:sz w:val="20"/>
-          <w:szCs w:val="20"/>
-        </w:rPr>
-        <w:t>}</w:t>
+          <w:rFonts w:ascii="Regesto Grotesk" w:hAnsi="Regesto Grotesk" w:cs="Arial"/>
+          <w:sz w:val="20"/>
+          <w:szCs w:val="20"/>
+        </w:rPr>
+      </w:pPr>
+      <w:r>
+        <w:rPr>
+          <w:rFonts w:ascii="Regesto Grotesk" w:hAnsi="Regesto Grotesk" w:cs="Arial"/>
+          <w:sz w:val="20"/>
+          <w:szCs w:val="20"/>
+        </w:rPr>
+        <w:t>${sicalificacionsugerida01}</w:t>
       </w:r>
     </w:p>
     <w:p>
@@ -1385,18 +1397,18 @@
         <w:spacing w:before="240" w:after="240" w:line="276" w:lineRule="auto"/>
         <w:jc w:val="both"/>
         <w:rPr>
-          <w:rFonts w:ascii="Regesto Grotesk" w:hAnsi="Regesto Grotesk" w:cs="Arial"/>
-          <w:sz w:val="20"/>
-          <w:szCs w:val="20"/>
-        </w:rPr>
-      </w:pPr>
-      <w:r>
-        <w:rPr>
-          <w:rFonts w:ascii="Regesto Grotesk" w:hAnsi="Regesto Grotesk" w:cs="Arial"/>
-          <w:sz w:val="20"/>
-          <w:szCs w:val="20"/>
-        </w:rPr>
-        <w:t>${sicalificacionsugerida01}</w:t>
+          <w:rFonts w:ascii="Regesto Grotesk" w:eastAsia="Arial" w:hAnsi="Regesto Grotesk" w:cs="Arial"/>
+          <w:sz w:val="20"/>
+          <w:szCs w:val="20"/>
+        </w:rPr>
+      </w:pPr>
+      <w:r>
+        <w:rPr>
+          <w:rFonts w:ascii="Regesto Grotesk" w:eastAsia="Arial" w:hAnsi="Regesto Grotesk" w:cs="Arial"/>
+          <w:sz w:val="20"/>
+          <w:szCs w:val="20"/>
+        </w:rPr>
+        <w:t>${sicalificacionsugerida02}</w:t>
       </w:r>
     </w:p>
     <w:p>
@@ -1405,17 +1417,21 @@
         <w:jc w:val="both"/>
         <w:rPr>
           <w:rFonts w:ascii="Regesto Grotesk" w:eastAsia="Arial" w:hAnsi="Regesto Grotesk" w:cs="Arial"/>
-          <w:sz w:val="20"/>
-          <w:szCs w:val="20"/>
-        </w:rPr>
-      </w:pPr>
-      <w:r>
-        <w:rPr>
-          <w:rFonts w:ascii="Regesto Grotesk" w:eastAsia="Arial" w:hAnsi="Regesto Grotesk" w:cs="Arial"/>
-          <w:sz w:val="20"/>
-          <w:szCs w:val="20"/>
-        </w:rPr>
-        <w:t>${sicalificacionsugerida02}</w:t>
+          <w:b/>
+          <w:sz w:val="20"/>
+          <w:szCs w:val="20"/>
+          <w:u w:val="single"/>
+        </w:rPr>
+      </w:pPr>
+      <w:r>
+        <w:rPr>
+          <w:rFonts w:ascii="Regesto Grotesk" w:eastAsia="Arial" w:hAnsi="Regesto Grotesk" w:cs="Arial"/>
+          <w:b/>
+          <w:sz w:val="20"/>
+          <w:szCs w:val="20"/>
+          <w:u w:val="single"/>
+        </w:rPr>
+        <w:t xml:space="preserve">Normatividad infringida </w:t>
       </w:r>
     </w:p>
     <w:p>
@@ -1424,21 +1440,35 @@
         <w:jc w:val="both"/>
         <w:rPr>
           <w:rFonts w:ascii="Regesto Grotesk" w:eastAsia="Arial" w:hAnsi="Regesto Grotesk" w:cs="Arial"/>
-          <w:b/>
-          <w:sz w:val="20"/>
-          <w:szCs w:val="20"/>
-          <w:u w:val="single"/>
-        </w:rPr>
-      </w:pPr>
-      <w:r>
-        <w:rPr>
-          <w:rFonts w:ascii="Regesto Grotesk" w:eastAsia="Arial" w:hAnsi="Regesto Grotesk" w:cs="Arial"/>
-          <w:b/>
-          <w:sz w:val="20"/>
-          <w:szCs w:val="20"/>
-          <w:u w:val="single"/>
-        </w:rPr>
-        <w:t xml:space="preserve">Normatividad infringida </w:t>
+          <w:sz w:val="20"/>
+          <w:szCs w:val="20"/>
+        </w:rPr>
+      </w:pPr>
+      <w:r>
+        <w:rPr>
+          <w:rFonts w:ascii="Regesto Grotesk" w:eastAsia="Arial" w:hAnsi="Regesto Grotesk" w:cs="Arial"/>
+          <w:sz w:val="20"/>
+          <w:szCs w:val="20"/>
+        </w:rPr>
+        <w:t>${</w:t>
+      </w:r>
+      <w:proofErr w:type="spellStart"/>
+      <w:r>
+        <w:rPr>
+          <w:rFonts w:ascii="Regesto Grotesk" w:eastAsia="Arial" w:hAnsi="Regesto Grotesk" w:cs="Arial"/>
+          <w:sz w:val="20"/>
+          <w:szCs w:val="20"/>
+        </w:rPr>
+        <w:t>normativa_infringida</w:t>
+      </w:r>
+      <w:proofErr w:type="spellEnd"/>
+      <w:r>
+        <w:rPr>
+          <w:rFonts w:ascii="Regesto Grotesk" w:eastAsia="Arial" w:hAnsi="Regesto Grotesk" w:cs="Arial"/>
+          <w:sz w:val="20"/>
+          <w:szCs w:val="20"/>
+        </w:rPr>
+        <w:t>}.</w:t>
       </w:r>
     </w:p>
     <w:p>
@@ -1447,75 +1477,38 @@
         <w:jc w:val="both"/>
         <w:rPr>
           <w:rFonts w:ascii="Regesto Grotesk" w:eastAsia="Arial" w:hAnsi="Regesto Grotesk" w:cs="Arial"/>
-          <w:sz w:val="20"/>
-          <w:szCs w:val="20"/>
-        </w:rPr>
-      </w:pPr>
-      <w:r>
-        <w:rPr>
-          <w:rFonts w:ascii="Regesto Grotesk" w:eastAsia="Arial" w:hAnsi="Regesto Grotesk" w:cs="Arial"/>
-          <w:sz w:val="20"/>
-          <w:szCs w:val="20"/>
-        </w:rPr>
-        <w:t>${</w:t>
+          <w:b/>
+          <w:sz w:val="20"/>
+        </w:rPr>
+      </w:pPr>
+      <w:r>
+        <w:rPr>
+          <w:rFonts w:ascii="Regesto Grotesk" w:eastAsia="Arial" w:hAnsi="Regesto Grotesk" w:cs="Arial"/>
+          <w:b/>
+          <w:sz w:val="20"/>
+        </w:rPr>
+        <w:t>${/</w:t>
       </w:r>
       <w:proofErr w:type="spellStart"/>
       <w:r>
         <w:rPr>
           <w:rFonts w:ascii="Regesto Grotesk" w:eastAsia="Arial" w:hAnsi="Regesto Grotesk" w:cs="Arial"/>
-          <w:sz w:val="20"/>
-          <w:szCs w:val="20"/>
-        </w:rPr>
-        <w:t>normativa_infringida</w:t>
+          <w:b/>
+          <w:sz w:val="20"/>
+        </w:rPr>
+        <w:t>block_solacpo</w:t>
       </w:r>
       <w:proofErr w:type="spellEnd"/>
       <w:r>
         <w:rPr>
           <w:rFonts w:ascii="Regesto Grotesk" w:eastAsia="Arial" w:hAnsi="Regesto Grotesk" w:cs="Arial"/>
-          <w:sz w:val="20"/>
-          <w:szCs w:val="20"/>
-        </w:rPr>
-        <w:t>}.</w:t>
-      </w:r>
-    </w:p>
-    <w:p>
-      <w:pPr>
-        <w:spacing w:before="240" w:after="240" w:line="276" w:lineRule="auto"/>
-        <w:jc w:val="both"/>
-        <w:rPr>
-          <w:rFonts w:ascii="Regesto Grotesk" w:eastAsia="Arial" w:hAnsi="Regesto Grotesk" w:cs="Arial"/>
-          <w:b/>
-          <w:sz w:val="20"/>
-        </w:rPr>
-      </w:pPr>
-      <w:r>
-        <w:rPr>
-          <w:rFonts w:ascii="Regesto Grotesk" w:eastAsia="Arial" w:hAnsi="Regesto Grotesk" w:cs="Arial"/>
-          <w:b/>
-          <w:sz w:val="20"/>
-        </w:rPr>
-        <w:t>${/</w:t>
-      </w:r>
-      <w:proofErr w:type="spellStart"/>
-      <w:r>
-        <w:rPr>
-          <w:rFonts w:ascii="Regesto Grotesk" w:eastAsia="Arial" w:hAnsi="Regesto Grotesk" w:cs="Arial"/>
-          <w:b/>
-          <w:sz w:val="20"/>
-        </w:rPr>
-        <w:t>block_solacpo</w:t>
-      </w:r>
-      <w:proofErr w:type="spellEnd"/>
-      <w:r>
-        <w:rPr>
-          <w:rFonts w:ascii="Regesto Grotesk" w:eastAsia="Arial" w:hAnsi="Regesto Grotesk" w:cs="Arial"/>
           <w:b/>
           <w:sz w:val="20"/>
         </w:rPr>
         <w:t>}</w:t>
       </w:r>
     </w:p>
-    <w:bookmarkEnd w:id="16"/>
+    <w:bookmarkEnd w:id="15"/>
     <w:p>
       <w:pPr>
         <w:pStyle w:val="Prrafodelista"/>
@@ -1591,7 +1584,7 @@
           <w:szCs w:val="20"/>
         </w:rPr>
       </w:pPr>
-      <w:bookmarkStart w:id="18" w:name="_Hlk158292672"/>
+      <w:bookmarkStart w:id="17" w:name="_Hlk158292672"/>
       <w:r>
         <w:rPr>
           <w:rFonts w:ascii="Regesto Grotesk" w:eastAsia="Arial" w:hAnsi="Regesto Grotesk" w:cs="Arial"/>
@@ -2077,9 +2070,9 @@
         </w:rPr>
       </w:pPr>
     </w:p>
+    <w:bookmarkEnd w:id="13"/>
     <w:bookmarkEnd w:id="14"/>
-    <w:bookmarkEnd w:id="15"/>
-    <w:bookmarkEnd w:id="18"/>
+    <w:bookmarkEnd w:id="17"/>
     <w:p>
       <w:pPr>
         <w:spacing w:before="240" w:after="240" w:line="276" w:lineRule="auto"/>
@@ -2097,7 +2090,7 @@
         <w:t>=====================================================================================</w:t>
       </w:r>
     </w:p>
-    <w:bookmarkEnd w:id="4"/>
+    <w:bookmarkEnd w:id="3"/>
     <w:p>
       <w:pPr>
         <w:tabs>
@@ -2264,9 +2257,9 @@
         </w:rPr>
         <w:t>${siPliegos05}</w:t>
       </w:r>
-      <w:bookmarkStart w:id="19" w:name="_Hlk158286815"/>
-    </w:p>
-    <w:bookmarkEnd w:id="19"/>
+      <w:bookmarkStart w:id="18" w:name="_Hlk158286815"/>
+    </w:p>
+    <w:bookmarkEnd w:id="18"/>
     <w:p>
       <w:pPr>
         <w:pStyle w:val="Prrafodelista"/>
@@ -2309,7 +2302,7 @@
           <w:lang w:eastAsia="es-MX"/>
         </w:rPr>
       </w:pPr>
-      <w:bookmarkStart w:id="20" w:name="_Hlk158286829"/>
+      <w:bookmarkStart w:id="19" w:name="_Hlk158286829"/>
       <w:r>
         <w:rPr>
           <w:rFonts w:ascii="Regesto Grotesk" w:hAnsi="Regesto Grotesk" w:cs="Arial"/>
@@ -2330,8 +2323,8 @@
           <w:szCs w:val="20"/>
         </w:rPr>
       </w:pPr>
-      <w:bookmarkStart w:id="21" w:name="_Hlk119323107"/>
-      <w:bookmarkEnd w:id="20"/>
+      <w:bookmarkStart w:id="20" w:name="_Hlk119323107"/>
+      <w:bookmarkEnd w:id="19"/>
       <w:r>
         <w:rPr>
           <w:rFonts w:ascii="Regesto Grotesk" w:eastAsia="Arial" w:hAnsi="Regesto Grotesk" w:cs="Arial"/>
@@ -2574,7 +2567,7 @@
         <w:t>${siSolAc10}</w:t>
       </w:r>
     </w:p>
-    <w:bookmarkEnd w:id="21"/>
+    <w:bookmarkEnd w:id="20"/>
     <w:p>
       <w:pPr>
         <w:pStyle w:val="Prrafodelista"/>
@@ -2614,7 +2607,7 @@
           <w:szCs w:val="20"/>
         </w:rPr>
       </w:pPr>
-      <w:bookmarkStart w:id="22" w:name="_Hlk158286973"/>
+      <w:bookmarkStart w:id="21" w:name="_Hlk158286973"/>
       <w:r>
         <w:rPr>
           <w:rFonts w:ascii="Regesto Grotesk" w:hAnsi="Regesto Grotesk" w:cs="Arial"/>
@@ -2673,8 +2666,8 @@
           <w:szCs w:val="20"/>
         </w:rPr>
       </w:pPr>
-      <w:bookmarkStart w:id="23" w:name="_Hlk158287003"/>
-      <w:bookmarkEnd w:id="22"/>
+      <w:bookmarkStart w:id="22" w:name="_Hlk158287003"/>
+      <w:bookmarkEnd w:id="21"/>
       <w:r>
         <w:rPr>
           <w:rFonts w:ascii="Regesto Grotesk" w:eastAsia="Arial Unicode MS" w:hAnsi="Regesto Grotesk" w:cs="Arial"/>
@@ -2698,7 +2691,7 @@
           <w:sz w:val="20"/>
         </w:rPr>
       </w:pPr>
-      <w:bookmarkStart w:id="24" w:name="_Hlk158980178"/>
+      <w:bookmarkStart w:id="23" w:name="_Hlk158980178"/>
       <w:r>
         <w:rPr>
           <w:rFonts w:ascii="Regesto Grotesk" w:eastAsia="Arial" w:hAnsi="Regesto Grotesk" w:cs="Arial"/>
@@ -2720,8 +2713,8 @@
           <w:sz w:val="20"/>
         </w:rPr>
       </w:pPr>
-      <w:bookmarkStart w:id="25" w:name="_Hlk158287023"/>
-      <w:bookmarkEnd w:id="23"/>
+      <w:bookmarkStart w:id="24" w:name="_Hlk158287023"/>
+      <w:bookmarkEnd w:id="22"/>
       <w:r>
         <w:rPr>
           <w:rFonts w:ascii="Regesto Grotesk" w:eastAsia="Arial" w:hAnsi="Regesto Grotesk" w:cs="Arial"/>
@@ -2806,8 +2799,8 @@
           <w:szCs w:val="20"/>
         </w:rPr>
       </w:pPr>
-      <w:bookmarkStart w:id="26" w:name="_Hlk158287044"/>
-      <w:bookmarkEnd w:id="25"/>
+      <w:bookmarkStart w:id="25" w:name="_Hlk158287044"/>
+      <w:bookmarkEnd w:id="24"/>
       <w:r>
         <w:rPr>
           <w:rFonts w:ascii="Regesto Grotesk" w:eastAsia="Arial" w:hAnsi="Regesto Grotesk" w:cs="Arial"/>
@@ -2930,8 +2923,8 @@
         <w:t>, mismo que se imprime en 2 (Dos) tantos originales, de los cuales uno será notificado y entregado a la entidad fiscalizada y uno más será integrado al Expediente de cuenta, firmando al calce y al margen por parte de este Órgano Superior de Fiscalización del Estado de México.</w:t>
       </w:r>
     </w:p>
-    <w:bookmarkEnd w:id="24"/>
-    <w:bookmarkEnd w:id="26"/>
+    <w:bookmarkEnd w:id="23"/>
+    <w:bookmarkEnd w:id="25"/>
     <w:p>
       <w:pPr>
         <w:spacing w:before="240" w:after="240" w:line="276" w:lineRule="auto"/>
@@ -3976,7 +3969,7 @@
 </file>
 
 <file path=word/endnotes.xml><?xml version="1.0" encoding="utf-8"?>
-<w:endnotes xmlns:wpc="http://schemas.microsoft.com/office/word/2010/wordprocessingCanvas" xmlns:cx="http://schemas.microsoft.com/office/drawing/2014/chartex" xmlns:cx1="http://schemas.microsoft.com/office/drawing/2015/9/8/chartex" xmlns:cx2="http://schemas.microsoft.com/office/drawing/2015/10/21/chartex" xmlns:cx3="http://schemas.microsoft.com/office/drawing/2016/5/9/chartex" xmlns:cx4="http://schemas.microsoft.com/office/drawing/2016/5/10/chartex" xmlns:cx5="http://schemas.microsoft.com/office/drawing/2016/5/11/chartex" xmlns:cx6="http://schemas.microsoft.com/office/drawing/2016/5/12/chartex" xmlns:cx7="http://schemas.microsoft.com/office/drawing/2016/5/13/chartex" xmlns:cx8="http://schemas.microsoft.com/office/drawing/2016/5/14/chartex" xmlns:mc="http://schemas.openxmlformats.org/markup-compatibility/2006" xmlns:aink="http://schemas.microsoft.com/office/drawing/2016/ink" xmlns:am3d="http://schemas.microsoft.com/office/drawing/2017/model3d" xmlns:o="urn:schemas-microsoft-com:office:office" xmlns:r="http://schemas.openxmlformats.org/officeDocument/2006/relationships" xmlns:m="http://schemas.openxmlformats.org/officeDocument/2006/math" xmlns:v="urn:schemas-microsoft-com:vml" xmlns:wp14="http://schemas.microsoft.com/office/word/2010/wordprocessingDrawing" xmlns:wp="http://schemas.openxmlformats.org/drawingml/2006/wordprocessingDrawing" xmlns:w10="urn:schemas-microsoft-com:office:word" xmlns:w="http://schemas.openxmlformats.org/wordprocessingml/2006/main" xmlns:w14="http://schemas.microsoft.com/office/word/2010/wordml" xmlns:w15="http://schemas.microsoft.com/office/word/2012/wordml" xmlns:w16cid="http://schemas.microsoft.com/office/word/2016/wordml/cid" xmlns:w16se="http://schemas.microsoft.com/office/word/2015/wordml/symex" xmlns:wpg="http://schemas.microsoft.com/office/word/2010/wordprocessingGroup" xmlns:wpi="http://schemas.microsoft.com/office/word/2010/wordprocessingInk" xmlns:wne="http://schemas.microsoft.com/office/word/2006/wordml" xmlns:wps="http://schemas.microsoft.com/office/word/2010/wordprocessingShape" mc:Ignorable="w14 w15 w16se w16cid wp14">
+<w:endnotes xmlns:wpc="http://schemas.microsoft.com/office/word/2010/wordprocessingCanvas" xmlns:cx="http://schemas.microsoft.com/office/drawing/2014/chartex" xmlns:cx1="http://schemas.microsoft.com/office/drawing/2015/9/8/chartex" xmlns:cx2="http://schemas.microsoft.com/office/drawing/2015/10/21/chartex" xmlns:cx3="http://schemas.microsoft.com/office/drawing/2016/5/9/chartex" xmlns:cx4="http://schemas.microsoft.com/office/drawing/2016/5/10/chartex" xmlns:cx5="http://schemas.microsoft.com/office/drawing/2016/5/11/chartex" xmlns:cx6="http://schemas.microsoft.com/office/drawing/2016/5/12/chartex" xmlns:cx7="http://schemas.microsoft.com/office/drawing/2016/5/13/chartex" xmlns:cx8="http://schemas.microsoft.com/office/drawing/2016/5/14/chartex" xmlns:mc="http://schemas.openxmlformats.org/markup-compatibility/2006" xmlns:aink="http://schemas.microsoft.com/office/drawing/2016/ink" xmlns:am3d="http://schemas.microsoft.com/office/drawing/2017/model3d" xmlns:o="urn:schemas-microsoft-com:office:office" xmlns:oel="http://schemas.microsoft.com/office/2019/extlst" xmlns:r="http://schemas.openxmlformats.org/officeDocument/2006/relationships" xmlns:m="http://schemas.openxmlformats.org/officeDocument/2006/math" xmlns:v="urn:schemas-microsoft-com:vml" xmlns:wp14="http://schemas.microsoft.com/office/word/2010/wordprocessingDrawing" xmlns:wp="http://schemas.openxmlformats.org/drawingml/2006/wordprocessingDrawing" xmlns:w10="urn:schemas-microsoft-com:office:word" xmlns:w="http://schemas.openxmlformats.org/wordprocessingml/2006/main" xmlns:w14="http://schemas.microsoft.com/office/word/2010/wordml" xmlns:w15="http://schemas.microsoft.com/office/word/2012/wordml" xmlns:w16cex="http://schemas.microsoft.com/office/word/2018/wordml/cex" xmlns:w16cid="http://schemas.microsoft.com/office/word/2016/wordml/cid" xmlns:w16="http://schemas.microsoft.com/office/word/2018/wordml" xmlns:w16du="http://schemas.microsoft.com/office/word/2023/wordml/word16du" xmlns:w16sdtdh="http://schemas.microsoft.com/office/word/2020/wordml/sdtdatahash" xmlns:w16sdtfl="http://schemas.microsoft.com/office/word/2024/wordml/sdtformatlock" xmlns:w16se="http://schemas.microsoft.com/office/word/2015/wordml/symex" xmlns:wpg="http://schemas.microsoft.com/office/word/2010/wordprocessingGroup" xmlns:wpi="http://schemas.microsoft.com/office/word/2010/wordprocessingInk" xmlns:wne="http://schemas.microsoft.com/office/word/2006/wordml" xmlns:wps="http://schemas.microsoft.com/office/word/2010/wordprocessingShape" mc:Ignorable="w14 w15 w16se w16cid w16 w16cex w16sdtdh w16sdtfl w16du wp14">
   <w:endnote w:type="separator" w:id="-1">
     <w:p>
       <w:pPr>
@@ -4001,7 +3994,7 @@
 </file>
 
 <file path=word/footer1.xml><?xml version="1.0" encoding="utf-8"?>
-<w:ftr xmlns:wpc="http://schemas.microsoft.com/office/word/2010/wordprocessingCanvas" xmlns:cx="http://schemas.microsoft.com/office/drawing/2014/chartex" xmlns:cx1="http://schemas.microsoft.com/office/drawing/2015/9/8/chartex" xmlns:cx2="http://schemas.microsoft.com/office/drawing/2015/10/21/chartex" xmlns:cx3="http://schemas.microsoft.com/office/drawing/2016/5/9/chartex" xmlns:cx4="http://schemas.microsoft.com/office/drawing/2016/5/10/chartex" xmlns:cx5="http://schemas.microsoft.com/office/drawing/2016/5/11/chartex" xmlns:cx6="http://schemas.microsoft.com/office/drawing/2016/5/12/chartex" xmlns:cx7="http://schemas.microsoft.com/office/drawing/2016/5/13/chartex" xmlns:cx8="http://schemas.microsoft.com/office/drawing/2016/5/14/chartex" xmlns:mc="http://schemas.openxmlformats.org/markup-compatibility/2006" xmlns:aink="http://schemas.microsoft.com/office/drawing/2016/ink" xmlns:am3d="http://schemas.microsoft.com/office/drawing/2017/model3d" xmlns:o="urn:schemas-microsoft-com:office:office" xmlns:r="http://schemas.openxmlformats.org/officeDocument/2006/relationships" xmlns:m="http://schemas.openxmlformats.org/officeDocument/2006/math" xmlns:v="urn:schemas-microsoft-com:vml" xmlns:wp14="http://schemas.microsoft.com/office/word/2010/wordprocessingDrawing" xmlns:wp="http://schemas.openxmlformats.org/drawingml/2006/wordprocessingDrawing" xmlns:w10="urn:schemas-microsoft-com:office:word" xmlns:w="http://schemas.openxmlformats.org/wordprocessingml/2006/main" xmlns:w14="http://schemas.microsoft.com/office/word/2010/wordml" xmlns:w15="http://schemas.microsoft.com/office/word/2012/wordml" xmlns:w16cid="http://schemas.microsoft.com/office/word/2016/wordml/cid" xmlns:w16se="http://schemas.microsoft.com/office/word/2015/wordml/symex" xmlns:wpg="http://schemas.microsoft.com/office/word/2010/wordprocessingGroup" xmlns:wpi="http://schemas.microsoft.com/office/word/2010/wordprocessingInk" xmlns:wne="http://schemas.microsoft.com/office/word/2006/wordml" xmlns:wps="http://schemas.microsoft.com/office/word/2010/wordprocessingShape" mc:Ignorable="w14 w15 w16se w16cid wp14">
+<w:ftr xmlns:wpc="http://schemas.microsoft.com/office/word/2010/wordprocessingCanvas" xmlns:cx="http://schemas.microsoft.com/office/drawing/2014/chartex" xmlns:cx1="http://schemas.microsoft.com/office/drawing/2015/9/8/chartex" xmlns:cx2="http://schemas.microsoft.com/office/drawing/2015/10/21/chartex" xmlns:cx3="http://schemas.microsoft.com/office/drawing/2016/5/9/chartex" xmlns:cx4="http://schemas.microsoft.com/office/drawing/2016/5/10/chartex" xmlns:cx5="http://schemas.microsoft.com/office/drawing/2016/5/11/chartex" xmlns:cx6="http://schemas.microsoft.com/office/drawing/2016/5/12/chartex" xmlns:cx7="http://schemas.microsoft.com/office/drawing/2016/5/13/chartex" xmlns:cx8="http://schemas.microsoft.com/office/drawing/2016/5/14/chartex" xmlns:mc="http://schemas.openxmlformats.org/markup-compatibility/2006" xmlns:aink="http://schemas.microsoft.com/office/drawing/2016/ink" xmlns:am3d="http://schemas.microsoft.com/office/drawing/2017/model3d" xmlns:o="urn:schemas-microsoft-com:office:office" xmlns:oel="http://schemas.microsoft.com/office/2019/extlst" xmlns:r="http://schemas.openxmlformats.org/officeDocument/2006/relationships" xmlns:m="http://schemas.openxmlformats.org/officeDocument/2006/math" xmlns:v="urn:schemas-microsoft-com:vml" xmlns:wp14="http://schemas.microsoft.com/office/word/2010/wordprocessingDrawing" xmlns:wp="http://schemas.openxmlformats.org/drawingml/2006/wordprocessingDrawing" xmlns:w10="urn:schemas-microsoft-com:office:word" xmlns:w="http://schemas.openxmlformats.org/wordprocessingml/2006/main" xmlns:w14="http://schemas.microsoft.com/office/word/2010/wordml" xmlns:w15="http://schemas.microsoft.com/office/word/2012/wordml" xmlns:w16cex="http://schemas.microsoft.com/office/word/2018/wordml/cex" xmlns:w16cid="http://schemas.microsoft.com/office/word/2016/wordml/cid" xmlns:w16="http://schemas.microsoft.com/office/word/2018/wordml" xmlns:w16du="http://schemas.microsoft.com/office/word/2023/wordml/word16du" xmlns:w16sdtdh="http://schemas.microsoft.com/office/word/2020/wordml/sdtdatahash" xmlns:w16sdtfl="http://schemas.microsoft.com/office/word/2024/wordml/sdtformatlock" xmlns:w16se="http://schemas.microsoft.com/office/word/2015/wordml/symex" xmlns:wpg="http://schemas.microsoft.com/office/word/2010/wordprocessingGroup" xmlns:wpi="http://schemas.microsoft.com/office/word/2010/wordprocessingInk" xmlns:wne="http://schemas.microsoft.com/office/word/2006/wordml" xmlns:wps="http://schemas.microsoft.com/office/word/2010/wordprocessingShape" mc:Ignorable="w14 w15 w16se w16cid w16 w16cex w16sdtdh w16sdtfl w16du wp14">
   <w:tbl>
     <w:tblPr>
       <w:tblStyle w:val="Tablaconcuadrcula"/>
@@ -4409,7 +4402,6 @@
               <w:docPartUnique/>
             </w:docPartObj>
           </w:sdtPr>
-          <w:sdtEndPr/>
           <w:sdtContent>
             <w:p>
               <w:pPr>
@@ -4586,7 +4578,7 @@
 </file>
 
 <file path=word/footnotes.xml><?xml version="1.0" encoding="utf-8"?>
-<w:footnotes xmlns:wpc="http://schemas.microsoft.com/office/word/2010/wordprocessingCanvas" xmlns:cx="http://schemas.microsoft.com/office/drawing/2014/chartex" xmlns:cx1="http://schemas.microsoft.com/office/drawing/2015/9/8/chartex" xmlns:cx2="http://schemas.microsoft.com/office/drawing/2015/10/21/chartex" xmlns:cx3="http://schemas.microsoft.com/office/drawing/2016/5/9/chartex" xmlns:cx4="http://schemas.microsoft.com/office/drawing/2016/5/10/chartex" xmlns:cx5="http://schemas.microsoft.com/office/drawing/2016/5/11/chartex" xmlns:cx6="http://schemas.microsoft.com/office/drawing/2016/5/12/chartex" xmlns:cx7="http://schemas.microsoft.com/office/drawing/2016/5/13/chartex" xmlns:cx8="http://schemas.microsoft.com/office/drawing/2016/5/14/chartex" xmlns:mc="http://schemas.openxmlformats.org/markup-compatibility/2006" xmlns:aink="http://schemas.microsoft.com/office/drawing/2016/ink" xmlns:am3d="http://schemas.microsoft.com/office/drawing/2017/model3d" xmlns:o="urn:schemas-microsoft-com:office:office" xmlns:r="http://schemas.openxmlformats.org/officeDocument/2006/relationships" xmlns:m="http://schemas.openxmlformats.org/officeDocument/2006/math" xmlns:v="urn:schemas-microsoft-com:vml" xmlns:wp14="http://schemas.microsoft.com/office/word/2010/wordprocessingDrawing" xmlns:wp="http://schemas.openxmlformats.org/drawingml/2006/wordprocessingDrawing" xmlns:w10="urn:schemas-microsoft-com:office:word" xmlns:w="http://schemas.openxmlformats.org/wordprocessingml/2006/main" xmlns:w14="http://schemas.microsoft.com/office/word/2010/wordml" xmlns:w15="http://schemas.microsoft.com/office/word/2012/wordml" xmlns:w16cid="http://schemas.microsoft.com/office/word/2016/wordml/cid" xmlns:w16se="http://schemas.microsoft.com/office/word/2015/wordml/symex" xmlns:wpg="http://schemas.microsoft.com/office/word/2010/wordprocessingGroup" xmlns:wpi="http://schemas.microsoft.com/office/word/2010/wordprocessingInk" xmlns:wne="http://schemas.microsoft.com/office/word/2006/wordml" xmlns:wps="http://schemas.microsoft.com/office/word/2010/wordprocessingShape" mc:Ignorable="w14 w15 w16se w16cid wp14">
+<w:footnotes xmlns:wpc="http://schemas.microsoft.com/office/word/2010/wordprocessingCanvas" xmlns:cx="http://schemas.microsoft.com/office/drawing/2014/chartex" xmlns:cx1="http://schemas.microsoft.com/office/drawing/2015/9/8/chartex" xmlns:cx2="http://schemas.microsoft.com/office/drawing/2015/10/21/chartex" xmlns:cx3="http://schemas.microsoft.com/office/drawing/2016/5/9/chartex" xmlns:cx4="http://schemas.microsoft.com/office/drawing/2016/5/10/chartex" xmlns:cx5="http://schemas.microsoft.com/office/drawing/2016/5/11/chartex" xmlns:cx6="http://schemas.microsoft.com/office/drawing/2016/5/12/chartex" xmlns:cx7="http://schemas.microsoft.com/office/drawing/2016/5/13/chartex" xmlns:cx8="http://schemas.microsoft.com/office/drawing/2016/5/14/chartex" xmlns:mc="http://schemas.openxmlformats.org/markup-compatibility/2006" xmlns:aink="http://schemas.microsoft.com/office/drawing/2016/ink" xmlns:am3d="http://schemas.microsoft.com/office/drawing/2017/model3d" xmlns:o="urn:schemas-microsoft-com:office:office" xmlns:oel="http://schemas.microsoft.com/office/2019/extlst" xmlns:r="http://schemas.openxmlformats.org/officeDocument/2006/relationships" xmlns:m="http://schemas.openxmlformats.org/officeDocument/2006/math" xmlns:v="urn:schemas-microsoft-com:vml" xmlns:wp14="http://schemas.microsoft.com/office/word/2010/wordprocessingDrawing" xmlns:wp="http://schemas.openxmlformats.org/drawingml/2006/wordprocessingDrawing" xmlns:w10="urn:schemas-microsoft-com:office:word" xmlns:w="http://schemas.openxmlformats.org/wordprocessingml/2006/main" xmlns:w14="http://schemas.microsoft.com/office/word/2010/wordml" xmlns:w15="http://schemas.microsoft.com/office/word/2012/wordml" xmlns:w16cex="http://schemas.microsoft.com/office/word/2018/wordml/cex" xmlns:w16cid="http://schemas.microsoft.com/office/word/2016/wordml/cid" xmlns:w16="http://schemas.microsoft.com/office/word/2018/wordml" xmlns:w16du="http://schemas.microsoft.com/office/word/2023/wordml/word16du" xmlns:w16sdtdh="http://schemas.microsoft.com/office/word/2020/wordml/sdtdatahash" xmlns:w16sdtfl="http://schemas.microsoft.com/office/word/2024/wordml/sdtformatlock" xmlns:w16se="http://schemas.microsoft.com/office/word/2015/wordml/symex" xmlns:wpg="http://schemas.microsoft.com/office/word/2010/wordprocessingGroup" xmlns:wpi="http://schemas.microsoft.com/office/word/2010/wordprocessingInk" xmlns:wne="http://schemas.microsoft.com/office/word/2006/wordml" xmlns:wps="http://schemas.microsoft.com/office/word/2010/wordprocessingShape" mc:Ignorable="w14 w15 w16se w16cid w16 w16cex w16sdtdh w16sdtfl w16du wp14">
   <w:footnote w:type="separator" w:id="-1">
     <w:p>
       <w:pPr>
@@ -4611,7 +4603,7 @@
 </file>
 
 <file path=word/header1.xml><?xml version="1.0" encoding="utf-8"?>
-<w:hdr xmlns:wpc="http://schemas.microsoft.com/office/word/2010/wordprocessingCanvas" xmlns:cx="http://schemas.microsoft.com/office/drawing/2014/chartex" xmlns:cx1="http://schemas.microsoft.com/office/drawing/2015/9/8/chartex" xmlns:cx2="http://schemas.microsoft.com/office/drawing/2015/10/21/chartex" xmlns:cx3="http://schemas.microsoft.com/office/drawing/2016/5/9/chartex" xmlns:cx4="http://schemas.microsoft.com/office/drawing/2016/5/10/chartex" xmlns:cx5="http://schemas.microsoft.com/office/drawing/2016/5/11/chartex" xmlns:cx6="http://schemas.microsoft.com/office/drawing/2016/5/12/chartex" xmlns:cx7="http://schemas.microsoft.com/office/drawing/2016/5/13/chartex" xmlns:cx8="http://schemas.microsoft.com/office/drawing/2016/5/14/chartex" xmlns:mc="http://schemas.openxmlformats.org/markup-compatibility/2006" xmlns:aink="http://schemas.microsoft.com/office/drawing/2016/ink" xmlns:am3d="http://schemas.microsoft.com/office/drawing/2017/model3d" xmlns:o="urn:schemas-microsoft-com:office:office" xmlns:r="http://schemas.openxmlformats.org/officeDocument/2006/relationships" xmlns:m="http://schemas.openxmlformats.org/officeDocument/2006/math" xmlns:v="urn:schemas-microsoft-com:vml" xmlns:wp14="http://schemas.microsoft.com/office/word/2010/wordprocessingDrawing" xmlns:wp="http://schemas.openxmlformats.org/drawingml/2006/wordprocessingDrawing" xmlns:w10="urn:schemas-microsoft-com:office:word" xmlns:w="http://schemas.openxmlformats.org/wordprocessingml/2006/main" xmlns:w14="http://schemas.microsoft.com/office/word/2010/wordml" xmlns:w15="http://schemas.microsoft.com/office/word/2012/wordml" xmlns:w16cid="http://schemas.microsoft.com/office/word/2016/wordml/cid" xmlns:w16se="http://schemas.microsoft.com/office/word/2015/wordml/symex" xmlns:wpg="http://schemas.microsoft.com/office/word/2010/wordprocessingGroup" xmlns:wpi="http://schemas.microsoft.com/office/word/2010/wordprocessingInk" xmlns:wne="http://schemas.microsoft.com/office/word/2006/wordml" xmlns:wps="http://schemas.microsoft.com/office/word/2010/wordprocessingShape" mc:Ignorable="w14 w15 w16se w16cid wp14">
+<w:hdr xmlns:wpc="http://schemas.microsoft.com/office/word/2010/wordprocessingCanvas" xmlns:cx="http://schemas.microsoft.com/office/drawing/2014/chartex" xmlns:cx1="http://schemas.microsoft.com/office/drawing/2015/9/8/chartex" xmlns:cx2="http://schemas.microsoft.com/office/drawing/2015/10/21/chartex" xmlns:cx3="http://schemas.microsoft.com/office/drawing/2016/5/9/chartex" xmlns:cx4="http://schemas.microsoft.com/office/drawing/2016/5/10/chartex" xmlns:cx5="http://schemas.microsoft.com/office/drawing/2016/5/11/chartex" xmlns:cx6="http://schemas.microsoft.com/office/drawing/2016/5/12/chartex" xmlns:cx7="http://schemas.microsoft.com/office/drawing/2016/5/13/chartex" xmlns:cx8="http://schemas.microsoft.com/office/drawing/2016/5/14/chartex" xmlns:mc="http://schemas.openxmlformats.org/markup-compatibility/2006" xmlns:aink="http://schemas.microsoft.com/office/drawing/2016/ink" xmlns:am3d="http://schemas.microsoft.com/office/drawing/2017/model3d" xmlns:o="urn:schemas-microsoft-com:office:office" xmlns:oel="http://schemas.microsoft.com/office/2019/extlst" xmlns:r="http://schemas.openxmlformats.org/officeDocument/2006/relationships" xmlns:m="http://schemas.openxmlformats.org/officeDocument/2006/math" xmlns:v="urn:schemas-microsoft-com:vml" xmlns:wp14="http://schemas.microsoft.com/office/word/2010/wordprocessingDrawing" xmlns:wp="http://schemas.openxmlformats.org/drawingml/2006/wordprocessingDrawing" xmlns:w10="urn:schemas-microsoft-com:office:word" xmlns:w="http://schemas.openxmlformats.org/wordprocessingml/2006/main" xmlns:w14="http://schemas.microsoft.com/office/word/2010/wordml" xmlns:w15="http://schemas.microsoft.com/office/word/2012/wordml" xmlns:w16cex="http://schemas.microsoft.com/office/word/2018/wordml/cex" xmlns:w16cid="http://schemas.microsoft.com/office/word/2016/wordml/cid" xmlns:w16="http://schemas.microsoft.com/office/word/2018/wordml" xmlns:w16du="http://schemas.microsoft.com/office/word/2023/wordml/word16du" xmlns:w16sdtdh="http://schemas.microsoft.com/office/word/2020/wordml/sdtdatahash" xmlns:w16sdtfl="http://schemas.microsoft.com/office/word/2024/wordml/sdtformatlock" xmlns:w16se="http://schemas.microsoft.com/office/word/2015/wordml/symex" xmlns:wpg="http://schemas.microsoft.com/office/word/2010/wordprocessingGroup" xmlns:wpi="http://schemas.microsoft.com/office/word/2010/wordprocessingInk" xmlns:wne="http://schemas.microsoft.com/office/word/2006/wordml" xmlns:wps="http://schemas.microsoft.com/office/word/2010/wordprocessingShape" mc:Ignorable="w14 w15 w16se w16cid w16 w16cex w16sdtdh w16sdtfl w16du wp14">
   <w:tbl>
     <w:tblPr>
       <w:tblStyle w:val="Tablaconcuadrcula"/>
@@ -4651,13 +4643,13 @@
               <w:szCs w:val="16"/>
             </w:rPr>
           </w:pPr>
-          <w:bookmarkStart w:id="27" w:name="_Hlk194568822"/>
-          <w:bookmarkStart w:id="28" w:name="_Hlk195085350"/>
-          <w:bookmarkStart w:id="29" w:name="_Hlk195085351"/>
-          <w:bookmarkStart w:id="30" w:name="_Hlk195085703"/>
-          <w:bookmarkStart w:id="31" w:name="_Hlk195085704"/>
-          <w:bookmarkStart w:id="32" w:name="_Hlk195085833"/>
-          <w:bookmarkStart w:id="33" w:name="_Hlk195085834"/>
+          <w:bookmarkStart w:id="26" w:name="_Hlk194568822"/>
+          <w:bookmarkStart w:id="27" w:name="_Hlk195085350"/>
+          <w:bookmarkStart w:id="28" w:name="_Hlk195085351"/>
+          <w:bookmarkStart w:id="29" w:name="_Hlk195085703"/>
+          <w:bookmarkStart w:id="30" w:name="_Hlk195085704"/>
+          <w:bookmarkStart w:id="31" w:name="_Hlk195085833"/>
+          <w:bookmarkStart w:id="32" w:name="_Hlk195085834"/>
           <w:r>
             <w:rPr>
               <w:rFonts w:ascii="Athelas" w:hAnsi="Athelas"/>
@@ -4783,7 +4775,7 @@
         </w:p>
       </w:tc>
     </w:tr>
-    <w:bookmarkEnd w:id="27"/>
+    <w:bookmarkEnd w:id="26"/>
   </w:tbl>
   <w:p>
     <w:pPr>
@@ -4814,12 +4806,12 @@
       <w:t>Informe de Seguimiento</w:t>
     </w:r>
   </w:p>
+  <w:bookmarkEnd w:id="27"/>
   <w:bookmarkEnd w:id="28"/>
   <w:bookmarkEnd w:id="29"/>
   <w:bookmarkEnd w:id="30"/>
   <w:bookmarkEnd w:id="31"/>
   <w:bookmarkEnd w:id="32"/>
-  <w:bookmarkEnd w:id="33"/>
   <w:p>
     <w:pPr>
       <w:pStyle w:val="Encabezado"/>
@@ -4829,7 +4821,7 @@
 </file>
 
 <file path=word/numbering.xml><?xml version="1.0" encoding="utf-8"?>
-<w:numbering xmlns:wpc="http://schemas.microsoft.com/office/word/2010/wordprocessingCanvas" xmlns:cx="http://schemas.microsoft.com/office/drawing/2014/chartex" xmlns:cx1="http://schemas.microsoft.com/office/drawing/2015/9/8/chartex" xmlns:cx2="http://schemas.microsoft.com/office/drawing/2015/10/21/chartex" xmlns:cx3="http://schemas.microsoft.com/office/drawing/2016/5/9/chartex" xmlns:cx4="http://schemas.microsoft.com/office/drawing/2016/5/10/chartex" xmlns:cx5="http://schemas.microsoft.com/office/drawing/2016/5/11/chartex" xmlns:cx6="http://schemas.microsoft.com/office/drawing/2016/5/12/chartex" xmlns:cx7="http://schemas.microsoft.com/office/drawing/2016/5/13/chartex" xmlns:cx8="http://schemas.microsoft.com/office/drawing/2016/5/14/chartex" xmlns:mc="http://schemas.openxmlformats.org/markup-compatibility/2006" xmlns:aink="http://schemas.microsoft.com/office/drawing/2016/ink" xmlns:am3d="http://schemas.microsoft.com/office/drawing/2017/model3d" xmlns:o="urn:schemas-microsoft-com:office:office" xmlns:r="http://schemas.openxmlformats.org/officeDocument/2006/relationships" xmlns:m="http://schemas.openxmlformats.org/officeDocument/2006/math" xmlns:v="urn:schemas-microsoft-com:vml" xmlns:wp14="http://schemas.microsoft.com/office/word/2010/wordprocessingDrawing" xmlns:wp="http://schemas.openxmlformats.org/drawingml/2006/wordprocessingDrawing" xmlns:w10="urn:schemas-microsoft-com:office:word" xmlns:w="http://schemas.openxmlformats.org/wordprocessingml/2006/main" xmlns:w14="http://schemas.microsoft.com/office/word/2010/wordml" xmlns:w15="http://schemas.microsoft.com/office/word/2012/wordml" xmlns:w16cid="http://schemas.microsoft.com/office/word/2016/wordml/cid" xmlns:w16se="http://schemas.microsoft.com/office/word/2015/wordml/symex" xmlns:wpg="http://schemas.microsoft.com/office/word/2010/wordprocessingGroup" xmlns:wpi="http://schemas.microsoft.com/office/word/2010/wordprocessingInk" xmlns:wne="http://schemas.microsoft.com/office/word/2006/wordml" xmlns:wps="http://schemas.microsoft.com/office/word/2010/wordprocessingShape" mc:Ignorable="w14 w15 w16se w16cid wp14">
+<w:numbering xmlns:wpc="http://schemas.microsoft.com/office/word/2010/wordprocessingCanvas" xmlns:cx="http://schemas.microsoft.com/office/drawing/2014/chartex" xmlns:cx1="http://schemas.microsoft.com/office/drawing/2015/9/8/chartex" xmlns:cx2="http://schemas.microsoft.com/office/drawing/2015/10/21/chartex" xmlns:cx3="http://schemas.microsoft.com/office/drawing/2016/5/9/chartex" xmlns:cx4="http://schemas.microsoft.com/office/drawing/2016/5/10/chartex" xmlns:cx5="http://schemas.microsoft.com/office/drawing/2016/5/11/chartex" xmlns:cx6="http://schemas.microsoft.com/office/drawing/2016/5/12/chartex" xmlns:cx7="http://schemas.microsoft.com/office/drawing/2016/5/13/chartex" xmlns:cx8="http://schemas.microsoft.com/office/drawing/2016/5/14/chartex" xmlns:mc="http://schemas.openxmlformats.org/markup-compatibility/2006" xmlns:aink="http://schemas.microsoft.com/office/drawing/2016/ink" xmlns:am3d="http://schemas.microsoft.com/office/drawing/2017/model3d" xmlns:o="urn:schemas-microsoft-com:office:office" xmlns:oel="http://schemas.microsoft.com/office/2019/extlst" xmlns:r="http://schemas.openxmlformats.org/officeDocument/2006/relationships" xmlns:m="http://schemas.openxmlformats.org/officeDocument/2006/math" xmlns:v="urn:schemas-microsoft-com:vml" xmlns:wp14="http://schemas.microsoft.com/office/word/2010/wordprocessingDrawing" xmlns:wp="http://schemas.openxmlformats.org/drawingml/2006/wordprocessingDrawing" xmlns:w10="urn:schemas-microsoft-com:office:word" xmlns:w="http://schemas.openxmlformats.org/wordprocessingml/2006/main" xmlns:w14="http://schemas.microsoft.com/office/word/2010/wordml" xmlns:w15="http://schemas.microsoft.com/office/word/2012/wordml" xmlns:w16cex="http://schemas.microsoft.com/office/word/2018/wordml/cex" xmlns:w16cid="http://schemas.microsoft.com/office/word/2016/wordml/cid" xmlns:w16="http://schemas.microsoft.com/office/word/2018/wordml" xmlns:w16du="http://schemas.microsoft.com/office/word/2023/wordml/word16du" xmlns:w16sdtdh="http://schemas.microsoft.com/office/word/2020/wordml/sdtdatahash" xmlns:w16sdtfl="http://schemas.microsoft.com/office/word/2024/wordml/sdtformatlock" xmlns:w16se="http://schemas.microsoft.com/office/word/2015/wordml/symex" xmlns:wpg="http://schemas.microsoft.com/office/word/2010/wordprocessingGroup" xmlns:wpi="http://schemas.microsoft.com/office/word/2010/wordprocessingInk" xmlns:wne="http://schemas.microsoft.com/office/word/2006/wordml" xmlns:wps="http://schemas.microsoft.com/office/word/2010/wordprocessingShape" mc:Ignorable="w14 w15 w16se w16cid w16 w16cex w16sdtdh w16sdtfl w16du wp14">
   <w:abstractNum w:abstractNumId="0" w15:restartNumberingAfterBreak="0">
     <w:nsid w:val="02A946BE"/>
     <w:multiLevelType w:val="hybridMultilevel"/>
@@ -6760,52 +6752,52 @@
       </w:pPr>
     </w:lvl>
   </w:abstractNum>
-  <w:num w:numId="1">
+  <w:num w:numId="1" w16cid:durableId="926813725">
     <w:abstractNumId w:val="4"/>
   </w:num>
-  <w:num w:numId="2">
+  <w:num w:numId="2" w16cid:durableId="1799837893">
     <w:abstractNumId w:val="19"/>
   </w:num>
-  <w:num w:numId="3">
+  <w:num w:numId="3" w16cid:durableId="1915553692">
     <w:abstractNumId w:val="2"/>
   </w:num>
-  <w:num w:numId="4">
+  <w:num w:numId="4" w16cid:durableId="1313211987">
     <w:abstractNumId w:val="10"/>
   </w:num>
-  <w:num w:numId="5">
+  <w:num w:numId="5" w16cid:durableId="152380210">
     <w:abstractNumId w:val="11"/>
   </w:num>
-  <w:num w:numId="6">
+  <w:num w:numId="6" w16cid:durableId="1423258474">
     <w:abstractNumId w:val="3"/>
   </w:num>
-  <w:num w:numId="7">
+  <w:num w:numId="7" w16cid:durableId="817464">
     <w:abstractNumId w:val="5"/>
   </w:num>
-  <w:num w:numId="8">
+  <w:num w:numId="8" w16cid:durableId="1233198211">
     <w:abstractNumId w:val="7"/>
   </w:num>
-  <w:num w:numId="9">
+  <w:num w:numId="9" w16cid:durableId="347951612">
     <w:abstractNumId w:val="18"/>
   </w:num>
-  <w:num w:numId="10">
+  <w:num w:numId="10" w16cid:durableId="1753891787">
     <w:abstractNumId w:val="6"/>
   </w:num>
-  <w:num w:numId="11">
+  <w:num w:numId="11" w16cid:durableId="1607689182">
     <w:abstractNumId w:val="13"/>
   </w:num>
-  <w:num w:numId="12">
+  <w:num w:numId="12" w16cid:durableId="1367758724">
     <w:abstractNumId w:val="0"/>
   </w:num>
-  <w:num w:numId="13">
+  <w:num w:numId="13" w16cid:durableId="991372603">
     <w:abstractNumId w:val="16"/>
   </w:num>
-  <w:num w:numId="14">
+  <w:num w:numId="14" w16cid:durableId="617184138">
     <w:abstractNumId w:val="14"/>
   </w:num>
-  <w:num w:numId="15">
+  <w:num w:numId="15" w16cid:durableId="694187745">
     <w:abstractNumId w:val="9"/>
   </w:num>
-  <w:num w:numId="16">
+  <w:num w:numId="16" w16cid:durableId="467286053">
     <w:abstractNumId w:val="7"/>
     <w:lvlOverride w:ilvl="0">
       <w:startOverride w:val="1"/>
@@ -6835,26 +6827,26 @@
       <w:startOverride w:val="1"/>
     </w:lvlOverride>
   </w:num>
-  <w:num w:numId="17">
+  <w:num w:numId="17" w16cid:durableId="1741127507">
     <w:abstractNumId w:val="15"/>
   </w:num>
-  <w:num w:numId="18">
+  <w:num w:numId="18" w16cid:durableId="1979217345">
     <w:abstractNumId w:val="8"/>
   </w:num>
-  <w:num w:numId="19">
+  <w:num w:numId="19" w16cid:durableId="921138143">
     <w:abstractNumId w:val="12"/>
   </w:num>
-  <w:num w:numId="20">
+  <w:num w:numId="20" w16cid:durableId="1363820532">
     <w:abstractNumId w:val="17"/>
   </w:num>
-  <w:num w:numId="21">
+  <w:num w:numId="21" w16cid:durableId="366564155">
     <w:abstractNumId w:val="1"/>
   </w:num>
 </w:numbering>
 </file>
 
 <file path=word/styles.xml><?xml version="1.0" encoding="utf-8"?>
-<w:styles xmlns:mc="http://schemas.openxmlformats.org/markup-compatibility/2006" xmlns:r="http://schemas.openxmlformats.org/officeDocument/2006/relationships" xmlns:w="http://schemas.openxmlformats.org/wordprocessingml/2006/main" xmlns:w14="http://schemas.microsoft.com/office/word/2010/wordml" xmlns:w15="http://schemas.microsoft.com/office/word/2012/wordml" xmlns:w16cid="http://schemas.microsoft.com/office/word/2016/wordml/cid" xmlns:w16se="http://schemas.microsoft.com/office/word/2015/wordml/symex" mc:Ignorable="w14 w15 w16se w16cid">
+<w:styles xmlns:mc="http://schemas.openxmlformats.org/markup-compatibility/2006" xmlns:r="http://schemas.openxmlformats.org/officeDocument/2006/relationships" xmlns:w="http://schemas.openxmlformats.org/wordprocessingml/2006/main" xmlns:w14="http://schemas.microsoft.com/office/word/2010/wordml" xmlns:w15="http://schemas.microsoft.com/office/word/2012/wordml" xmlns:w16cex="http://schemas.microsoft.com/office/word/2018/wordml/cex" xmlns:w16cid="http://schemas.microsoft.com/office/word/2016/wordml/cid" xmlns:w16="http://schemas.microsoft.com/office/word/2018/wordml" xmlns:w16du="http://schemas.microsoft.com/office/word/2023/wordml/word16du" xmlns:w16sdtdh="http://schemas.microsoft.com/office/word/2020/wordml/sdtdatahash" xmlns:w16sdtfl="http://schemas.microsoft.com/office/word/2024/wordml/sdtformatlock" xmlns:w16se="http://schemas.microsoft.com/office/word/2015/wordml/symex" mc:Ignorable="w14 w15 w16se w16cid w16 w16cex w16sdtdh w16sdtfl w16du">
   <w:docDefaults>
     <w:rPrDefault>
       <w:rPr>
@@ -6870,7 +6862,7 @@
       </w:pPr>
     </w:pPrDefault>
   </w:docDefaults>
-  <w:latentStyles w:defLockedState="0" w:defUIPriority="99" w:defSemiHidden="0" w:defUnhideWhenUsed="0" w:defQFormat="0" w:count="375">
+  <w:latentStyles w:defLockedState="0" w:defUIPriority="99" w:defSemiHidden="0" w:defUnhideWhenUsed="0" w:defQFormat="0" w:count="376">
     <w:lsdException w:name="Normal" w:uiPriority="0" w:qFormat="1"/>
     <w:lsdException w:name="heading 1" w:uiPriority="9" w:qFormat="1"/>
     <w:lsdException w:name="heading 2" w:semiHidden="1" w:uiPriority="9" w:unhideWhenUsed="1" w:qFormat="1"/>
@@ -7246,6 +7238,7 @@
     <w:lsdException w:name="Smart Hyperlink" w:semiHidden="1" w:unhideWhenUsed="1"/>
     <w:lsdException w:name="Hashtag" w:semiHidden="1" w:unhideWhenUsed="1"/>
     <w:lsdException w:name="Unresolved Mention" w:semiHidden="1" w:unhideWhenUsed="1"/>
+    <w:lsdException w:name="Smart Link" w:semiHidden="1" w:unhideWhenUsed="1"/>
   </w:latentStyles>
   <w:style w:type="paragraph" w:default="1" w:styleId="Normal">
     <w:name w:val="Normal"/>

</xml_diff>

<commit_message>
JABG - CUENTA PUBLICA 2024, asignaciones
</commit_message>
<xml_diff>
--- a/public/bases-word/IS/CUMPLIMIENTO_FINANCIERO/IS_01.docx
+++ b/public/bases-word/IS/CUMPLIMIENTO_FINANCIERO/IS_01.docx
@@ -524,7 +524,29 @@
           <w:sz w:val="20"/>
           <w:szCs w:val="20"/>
         </w:rPr>
-        <w:t xml:space="preserve"> por el período comprendido del ${periodo} </w:t>
+        <w:t xml:space="preserve"> por el período comprendido del ${</w:t>
+      </w:r>
+      <w:proofErr w:type="spellStart"/>
+      <w:r>
+        <w:rPr>
+          <w:rFonts w:ascii="Regesto Grotesk" w:hAnsi="Regesto Grotesk" w:cs="Arial"/>
+          <w:b/>
+          <w:bCs/>
+          <w:sz w:val="20"/>
+          <w:szCs w:val="20"/>
+        </w:rPr>
+        <w:t>periodoLetras</w:t>
+      </w:r>
+      <w:proofErr w:type="spellEnd"/>
+      <w:r>
+        <w:rPr>
+          <w:rFonts w:ascii="Regesto Grotesk" w:hAnsi="Regesto Grotesk" w:cs="Arial"/>
+          <w:b/>
+          <w:bCs/>
+          <w:sz w:val="20"/>
+          <w:szCs w:val="20"/>
+        </w:rPr>
+        <w:t xml:space="preserve">} </w:t>
       </w:r>
       <w:r>
         <w:rPr>
@@ -4364,7 +4386,27 @@
               <w:sz w:val="14"/>
               <w:szCs w:val="14"/>
             </w:rPr>
-            <w:t xml:space="preserve">Para mayor información, visite el aviso de privacidad en </w:t>
+            <w:t xml:space="preserve">Para </w:t>
+          </w:r>
+          <w:proofErr w:type="gramStart"/>
+          <w:r>
+            <w:rPr>
+              <w:rFonts w:ascii="Regesto Grotesk" w:hAnsi="Regesto Grotesk"/>
+              <w:color w:val="FFFFFF" w:themeColor="background1"/>
+              <w:sz w:val="14"/>
+              <w:szCs w:val="14"/>
+            </w:rPr>
+            <w:t>mayor información</w:t>
+          </w:r>
+          <w:proofErr w:type="gramEnd"/>
+          <w:r>
+            <w:rPr>
+              <w:rFonts w:ascii="Regesto Grotesk" w:hAnsi="Regesto Grotesk"/>
+              <w:color w:val="FFFFFF" w:themeColor="background1"/>
+              <w:sz w:val="14"/>
+              <w:szCs w:val="14"/>
+            </w:rPr>
+            <w:t xml:space="preserve">, visite el aviso de privacidad en </w:t>
           </w:r>
           <w:hyperlink r:id="rId2" w:history="1">
             <w:r>

</xml_diff>